<commit_message>
se sacó lo de las bases de datos
</commit_message>
<xml_diff>
--- a/docs/SRS.docx
+++ b/docs/SRS.docx
@@ -24,7 +24,7 @@
           <w:color w:val="00000A"/>
           <w:sz w:val="40"/>
           <w:szCs w:val="20"/>
-          <w:lang w:val="es-AR" w:bidi="ar-SA"/>
+          <w:lang w:val="es-AR" w:eastAsia="zh-CN" w:bidi="ar-SA"/>
         </w:rPr>
       </w:r>
       <w:r/>
@@ -63,13 +63,7 @@
         <w:rPr>
           <w:lang w:val="es-AR" w:bidi="ar-SA"/>
         </w:rPr>
-        <w:t xml:space="preserve">FCEFyN </w:t>
-      </w:r>
-      <w:r>
-        <w:rPr>
-          <w:lang w:val="es-AR" w:bidi="ar-SA"/>
-        </w:rPr>
-        <w:t>maps</w:t>
+        <w:t>FCEFyN maps</w:t>
       </w:r>
       <w:r/>
     </w:p>
@@ -327,73 +321,7 @@
           <w:lang w:val="es-AR" w:eastAsia="es-AR" w:bidi="ar-SA"/>
         </w:rPr>
         <w:tab/>
-        <w:t xml:space="preserve">Audiencia </w:t>
-      </w:r>
-      <w:r>
-        <w:rPr>
-          <w:rFonts w:cs="Times New Roman" w:ascii="Times New Roman" w:hAnsi="Times New Roman"/>
-          <w:b/>
-          <w:bCs/>
-          <w:sz w:val="24"/>
-          <w:szCs w:val="24"/>
-          <w:lang w:val="es-AR" w:eastAsia="es-AR" w:bidi="ar-SA"/>
-        </w:rPr>
-        <w:t>O</w:t>
-      </w:r>
-      <w:r>
-        <w:rPr>
-          <w:rFonts w:cs="Times New Roman" w:ascii="Times New Roman" w:hAnsi="Times New Roman"/>
-          <w:b/>
-          <w:bCs/>
-          <w:sz w:val="24"/>
-          <w:szCs w:val="24"/>
-          <w:lang w:val="es-AR" w:eastAsia="es-AR" w:bidi="ar-SA"/>
-        </w:rPr>
-        <w:t xml:space="preserve">bjetivo y </w:t>
-      </w:r>
-      <w:r>
-        <w:rPr>
-          <w:rFonts w:cs="Times New Roman" w:ascii="Times New Roman" w:hAnsi="Times New Roman"/>
-          <w:b/>
-          <w:bCs/>
-          <w:sz w:val="24"/>
-          <w:szCs w:val="24"/>
-          <w:lang w:val="es-AR" w:eastAsia="es-AR" w:bidi="ar-SA"/>
-        </w:rPr>
-        <w:t>S</w:t>
-      </w:r>
-      <w:r>
-        <w:rPr>
-          <w:rFonts w:cs="Times New Roman" w:ascii="Times New Roman" w:hAnsi="Times New Roman"/>
-          <w:b/>
-          <w:bCs/>
-          <w:sz w:val="24"/>
-          <w:szCs w:val="24"/>
-          <w:lang w:val="es-AR" w:eastAsia="es-AR" w:bidi="ar-SA"/>
-        </w:rPr>
-        <w:t xml:space="preserve">ugerencias de </w:t>
-      </w:r>
-      <w:r>
-        <w:rPr>
-          <w:rFonts w:cs="Times New Roman" w:ascii="Times New Roman" w:hAnsi="Times New Roman"/>
-          <w:b/>
-          <w:bCs/>
-          <w:sz w:val="24"/>
-          <w:szCs w:val="24"/>
-          <w:lang w:val="es-AR" w:eastAsia="es-AR" w:bidi="ar-SA"/>
-        </w:rPr>
-        <w:t>L</w:t>
-      </w:r>
-      <w:r>
-        <w:rPr>
-          <w:rFonts w:cs="Times New Roman" w:ascii="Times New Roman" w:hAnsi="Times New Roman"/>
-          <w:b/>
-          <w:bCs/>
-          <w:sz w:val="24"/>
-          <w:szCs w:val="24"/>
-          <w:lang w:val="es-AR" w:eastAsia="es-AR" w:bidi="ar-SA"/>
-        </w:rPr>
-        <w:t>ectura</w:t>
+        <w:t>Audiencia Objetivo y Sugerencias de Lectura</w:t>
       </w:r>
       <w:r>
         <w:rPr>
@@ -442,29 +370,7 @@
           <w:lang w:val="es-AR" w:eastAsia="es-AR" w:bidi="ar-SA"/>
         </w:rPr>
         <w:tab/>
-        <w:t xml:space="preserve">Scope del </w:t>
-      </w:r>
-      <w:r>
-        <w:rPr>
-          <w:rFonts w:cs="Times New Roman" w:ascii="Times New Roman" w:hAnsi="Times New Roman"/>
-          <w:b/>
-          <w:bCs/>
-          <w:sz w:val="24"/>
-          <w:szCs w:val="24"/>
-          <w:lang w:val="es-AR" w:eastAsia="es-AR" w:bidi="ar-SA"/>
-        </w:rPr>
-        <w:t>P</w:t>
-      </w:r>
-      <w:r>
-        <w:rPr>
-          <w:rFonts w:cs="Times New Roman" w:ascii="Times New Roman" w:hAnsi="Times New Roman"/>
-          <w:b/>
-          <w:bCs/>
-          <w:sz w:val="24"/>
-          <w:szCs w:val="24"/>
-          <w:lang w:val="es-AR" w:eastAsia="es-AR" w:bidi="ar-SA"/>
-        </w:rPr>
-        <w:t>roducto</w:t>
+        <w:t>Scope del Producto</w:t>
       </w:r>
       <w:r>
         <w:rPr>
@@ -608,16 +514,6 @@
           <w:lang w:val="es-AR" w:eastAsia="es-AR" w:bidi="ar-SA"/>
         </w:rPr>
         <w:tab/>
-      </w:r>
-      <w:r>
-        <w:rPr>
-          <w:rFonts w:cs="Times New Roman" w:ascii="Times New Roman" w:hAnsi="Times New Roman"/>
-          <w:b/>
-          <w:bCs/>
-          <w:sz w:val="24"/>
-          <w:szCs w:val="24"/>
-          <w:lang w:val="es-AR" w:eastAsia="es-AR" w:bidi="ar-SA"/>
-        </w:rPr>
         <w:t>Definición</w:t>
       </w:r>
       <w:r>
@@ -667,16 +563,6 @@
           <w:lang w:val="es-AR" w:eastAsia="es-AR" w:bidi="ar-SA"/>
         </w:rPr>
         <w:tab/>
-      </w:r>
-      <w:r>
-        <w:rPr>
-          <w:rFonts w:cs="Times New Roman" w:ascii="Times New Roman" w:hAnsi="Times New Roman"/>
-          <w:b/>
-          <w:bCs/>
-          <w:sz w:val="24"/>
-          <w:szCs w:val="24"/>
-          <w:lang w:val="es-AR" w:eastAsia="es-AR" w:bidi="ar-SA"/>
-        </w:rPr>
         <w:t>Funciones del Producto</w:t>
       </w:r>
       <w:r>
@@ -726,16 +612,6 @@
           <w:lang w:val="es-AR" w:eastAsia="es-AR" w:bidi="ar-SA"/>
         </w:rPr>
         <w:tab/>
-      </w:r>
-      <w:r>
-        <w:rPr>
-          <w:rFonts w:cs="Times New Roman" w:ascii="Times New Roman" w:hAnsi="Times New Roman"/>
-          <w:b/>
-          <w:bCs/>
-          <w:sz w:val="24"/>
-          <w:szCs w:val="24"/>
-          <w:lang w:val="es-AR" w:eastAsia="es-AR" w:bidi="ar-SA"/>
-        </w:rPr>
         <w:t>Clases de Usario y Características</w:t>
       </w:r>
       <w:r>
@@ -785,16 +661,6 @@
           <w:lang w:val="es-AR" w:eastAsia="es-AR" w:bidi="ar-SA"/>
         </w:rPr>
         <w:tab/>
-      </w:r>
-      <w:r>
-        <w:rPr>
-          <w:rFonts w:cs="Times New Roman" w:ascii="Times New Roman" w:hAnsi="Times New Roman"/>
-          <w:b/>
-          <w:bCs/>
-          <w:sz w:val="24"/>
-          <w:szCs w:val="24"/>
-          <w:lang w:val="es-AR" w:eastAsia="es-AR" w:bidi="ar-SA"/>
-        </w:rPr>
         <w:t>Ambiente de Operación</w:t>
       </w:r>
       <w:r>
@@ -844,16 +710,6 @@
           <w:lang w:val="es-AR" w:eastAsia="es-AR" w:bidi="ar-SA"/>
         </w:rPr>
         <w:tab/>
-      </w:r>
-      <w:r>
-        <w:rPr>
-          <w:rFonts w:cs="Times New Roman" w:ascii="Times New Roman" w:hAnsi="Times New Roman"/>
-          <w:b/>
-          <w:bCs/>
-          <w:sz w:val="24"/>
-          <w:szCs w:val="24"/>
-          <w:lang w:val="es-AR" w:eastAsia="es-AR" w:bidi="ar-SA"/>
-        </w:rPr>
         <w:t>Reestricciones de Diseño e Implementación</w:t>
       </w:r>
       <w:r>
@@ -903,16 +759,6 @@
           <w:lang w:val="es-AR" w:eastAsia="es-AR" w:bidi="ar-SA"/>
         </w:rPr>
         <w:tab/>
-      </w:r>
-      <w:r>
-        <w:rPr>
-          <w:rFonts w:cs="Times New Roman" w:ascii="Times New Roman" w:hAnsi="Times New Roman"/>
-          <w:b/>
-          <w:bCs/>
-          <w:sz w:val="24"/>
-          <w:szCs w:val="24"/>
-          <w:lang w:val="es-AR" w:eastAsia="es-AR" w:bidi="ar-SA"/>
-        </w:rPr>
         <w:t>Documentación de Usuario</w:t>
       </w:r>
       <w:r>
@@ -962,16 +808,6 @@
           <w:lang w:val="es-AR" w:eastAsia="es-AR" w:bidi="ar-SA"/>
         </w:rPr>
         <w:tab/>
-      </w:r>
-      <w:r>
-        <w:rPr>
-          <w:rFonts w:cs="Times New Roman" w:ascii="Times New Roman" w:hAnsi="Times New Roman"/>
-          <w:b/>
-          <w:bCs/>
-          <w:sz w:val="24"/>
-          <w:szCs w:val="24"/>
-          <w:lang w:val="es-AR" w:eastAsia="es-AR" w:bidi="ar-SA"/>
-        </w:rPr>
         <w:t>Supociciones y Dependencias</w:t>
       </w:r>
       <w:r>
@@ -1001,15 +837,7 @@
           <w:bCs/>
           <w:lang w:val="es-AR" w:bidi="ar-SA"/>
         </w:rPr>
-        <w:t>3</w:t>
-      </w:r>
-      <w:r>
-        <w:rPr>
-          <w:b/>
-          <w:bCs/>
-          <w:lang w:val="es-AR" w:bidi="ar-SA"/>
-        </w:rPr>
-        <w:t>.</w:t>
+        <w:t>3.</w:t>
       </w:r>
       <w:r>
         <w:rPr>
@@ -1020,15 +848,6 @@
           <w:lang w:val="es-AR" w:bidi="ar-SA"/>
         </w:rPr>
         <w:tab/>
-      </w:r>
-      <w:r>
-        <w:rPr>
-          <w:rFonts w:cs="Times New Roman" w:ascii="Times New Roman" w:hAnsi="Times New Roman"/>
-          <w:b/>
-          <w:bCs/>
-          <w:szCs w:val="24"/>
-          <w:lang w:val="es-AR" w:bidi="ar-SA"/>
-        </w:rPr>
         <w:t>Listado de Requerimientos Funcionales</w:t>
       </w:r>
       <w:r>
@@ -1106,13 +925,7 @@
         <w:rPr>
           <w:lang w:val="es-AR" w:eastAsia="es-AR" w:bidi="ar-SA"/>
         </w:rPr>
-        <w:t>4</w:t>
-      </w:r>
-      <w:r>
-        <w:rPr>
-          <w:lang w:val="es-AR" w:eastAsia="es-AR" w:bidi="ar-SA"/>
-        </w:rPr>
-        <w:t>.1</w:t>
+        <w:t>4.1</w:t>
       </w:r>
       <w:r>
         <w:rPr>
@@ -1149,13 +962,7 @@
         <w:rPr>
           <w:lang w:val="es-AR" w:bidi="ar-SA"/>
         </w:rPr>
-        <w:t>4</w:t>
-      </w:r>
-      <w:r>
-        <w:rPr>
-          <w:lang w:val="es-AR" w:bidi="ar-SA"/>
-        </w:rPr>
-        <w:t>.1.1</w:t>
+        <w:t>4.1.1</w:t>
       </w:r>
       <w:r>
         <w:rPr>
@@ -1192,13 +999,7 @@
         <w:rPr>
           <w:lang w:val="es-AR" w:bidi="ar-SA"/>
         </w:rPr>
-        <w:t>4</w:t>
-      </w:r>
-      <w:r>
-        <w:rPr>
-          <w:lang w:val="es-AR" w:bidi="ar-SA"/>
-        </w:rPr>
-        <w:t>.1.2</w:t>
+        <w:t>4.1.2</w:t>
       </w:r>
       <w:r>
         <w:rPr>
@@ -1235,13 +1036,7 @@
         <w:rPr>
           <w:lang w:val="es-AR" w:bidi="ar-SA"/>
         </w:rPr>
-        <w:t>4</w:t>
-      </w:r>
-      <w:r>
-        <w:rPr>
-          <w:lang w:val="es-AR" w:bidi="ar-SA"/>
-        </w:rPr>
-        <w:t>.1.3</w:t>
+        <w:t>4.1.3</w:t>
       </w:r>
       <w:r>
         <w:rPr>
@@ -1278,13 +1073,7 @@
         <w:rPr>
           <w:lang w:val="es-AR" w:bidi="ar-SA"/>
         </w:rPr>
-        <w:t>4</w:t>
-      </w:r>
-      <w:r>
-        <w:rPr>
-          <w:lang w:val="es-AR" w:bidi="ar-SA"/>
-        </w:rPr>
-        <w:t>.1.4</w:t>
+        <w:t>4.1.4</w:t>
       </w:r>
       <w:r>
         <w:rPr>
@@ -1321,13 +1110,7 @@
         <w:rPr>
           <w:lang w:val="es-AR" w:bidi="ar-SA"/>
         </w:rPr>
-        <w:t>4</w:t>
-      </w:r>
-      <w:r>
-        <w:rPr>
-          <w:lang w:val="es-AR" w:bidi="ar-SA"/>
-        </w:rPr>
-        <w:t>.1.5</w:t>
+        <w:t>4.1.5</w:t>
       </w:r>
       <w:r>
         <w:rPr>
@@ -1364,13 +1147,7 @@
         <w:rPr>
           <w:lang w:val="es-AR" w:bidi="ar-SA"/>
         </w:rPr>
-        <w:t>4</w:t>
-      </w:r>
-      <w:r>
-        <w:rPr>
-          <w:lang w:val="es-AR" w:bidi="ar-SA"/>
-        </w:rPr>
-        <w:t>.1.6</w:t>
+        <w:t>4.1.6</w:t>
       </w:r>
       <w:r>
         <w:rPr>
@@ -1407,13 +1184,7 @@
         <w:rPr>
           <w:lang w:val="es-AR" w:bidi="ar-SA"/>
         </w:rPr>
-        <w:t>4</w:t>
-      </w:r>
-      <w:r>
-        <w:rPr>
-          <w:lang w:val="es-AR" w:bidi="ar-SA"/>
-        </w:rPr>
-        <w:t>.1.7</w:t>
+        <w:t>4.1.7</w:t>
       </w:r>
       <w:r>
         <w:rPr>
@@ -1450,13 +1221,7 @@
         <w:rPr>
           <w:lang w:val="es-AR" w:bidi="ar-SA"/>
         </w:rPr>
-        <w:t>4</w:t>
-      </w:r>
-      <w:r>
-        <w:rPr>
-          <w:lang w:val="es-AR" w:bidi="ar-SA"/>
-        </w:rPr>
-        <w:t>.1.8</w:t>
+        <w:t>4.1.8</w:t>
       </w:r>
       <w:r>
         <w:rPr>
@@ -1493,13 +1258,7 @@
         <w:rPr>
           <w:lang w:val="es-AR" w:bidi="ar-SA"/>
         </w:rPr>
-        <w:t>4</w:t>
-      </w:r>
-      <w:r>
-        <w:rPr>
-          <w:lang w:val="es-AR" w:bidi="ar-SA"/>
-        </w:rPr>
-        <w:t>.1.9</w:t>
+        <w:t>4.1.9</w:t>
       </w:r>
       <w:r>
         <w:rPr>
@@ -1536,13 +1295,7 @@
         <w:rPr>
           <w:lang w:val="es-AR" w:bidi="ar-SA"/>
         </w:rPr>
-        <w:t>4</w:t>
-      </w:r>
-      <w:r>
-        <w:rPr>
-          <w:lang w:val="es-AR" w:bidi="ar-SA"/>
-        </w:rPr>
-        <w:t>.1.10</w:t>
+        <w:t>4.1.10</w:t>
       </w:r>
       <w:r>
         <w:rPr>
@@ -1583,13 +1336,7 @@
         <w:rPr>
           <w:lang w:val="es-AR" w:eastAsia="es-AR" w:bidi="ar-SA"/>
         </w:rPr>
-        <w:t>4</w:t>
-      </w:r>
-      <w:r>
-        <w:rPr>
-          <w:lang w:val="es-AR" w:eastAsia="es-AR" w:bidi="ar-SA"/>
-        </w:rPr>
-        <w:t>.2</w:t>
+        <w:t>4.2</w:t>
       </w:r>
       <w:r>
         <w:rPr>
@@ -1993,7 +1740,12 @@
       </w:pPr>
       <w:r>
         <w:rPr>
-          <w:lang w:val="es-AR"/>
+          <w:rFonts w:eastAsia="Times New Roman" w:cs="Times"/>
+          <w:b/>
+          <w:color w:val="00000A"/>
+          <w:sz w:val="36"/>
+          <w:szCs w:val="20"/>
+          <w:lang w:val="es-AR" w:eastAsia="zh-CN" w:bidi="ar-SA"/>
         </w:rPr>
       </w:r>
       <w:r/>
@@ -2014,7 +1766,12 @@
       </w:pPr>
       <w:r>
         <w:rPr>
-          <w:lang w:val="es-AR"/>
+          <w:rFonts w:eastAsia="Times New Roman" w:cs="Times"/>
+          <w:b/>
+          <w:color w:val="00000A"/>
+          <w:sz w:val="36"/>
+          <w:szCs w:val="20"/>
+          <w:lang w:val="es-AR" w:eastAsia="zh-CN" w:bidi="ar-SA"/>
         </w:rPr>
       </w:r>
       <w:r/>
@@ -2037,7 +1794,7 @@
       <w:tblPr>
         <w:tblW w:w="9898" w:type="dxa"/>
         <w:jc w:val="left"/>
-        <w:tblInd w:w="-29" w:type="dxa"/>
+        <w:tblInd w:w="-44" w:type="dxa"/>
         <w:tblBorders>
           <w:top w:val="single" w:sz="12" w:space="0" w:color="000001"/>
           <w:left w:val="single" w:sz="12" w:space="0" w:color="000001"/>
@@ -2046,22 +1803,22 @@
         </w:tblBorders>
         <w:tblCellMar>
           <w:top w:w="0" w:type="dxa"/>
-          <w:left w:w="78" w:type="dxa"/>
+          <w:left w:w="63" w:type="dxa"/>
           <w:bottom w:w="0" w:type="dxa"/>
           <w:right w:w="108" w:type="dxa"/>
         </w:tblCellMar>
       </w:tblPr>
       <w:tblGrid>
-        <w:gridCol w:w="2159"/>
+        <w:gridCol w:w="2158"/>
         <w:gridCol w:w="1170"/>
         <w:gridCol w:w="4953"/>
-        <w:gridCol w:w="1615"/>
+        <w:gridCol w:w="1616"/>
       </w:tblGrid>
       <w:tr>
         <w:trPr/>
         <w:tc>
           <w:tcPr>
-            <w:tcW w:w="2159" w:type="dxa"/>
+            <w:tcW w:w="2158" w:type="dxa"/>
             <w:tcBorders>
               <w:top w:val="single" w:sz="12" w:space="0" w:color="000001"/>
               <w:left w:val="single" w:sz="12" w:space="0" w:color="000001"/>
@@ -2070,7 +1827,7 @@
             </w:tcBorders>
             <w:shd w:fill="auto" w:val="clear"/>
             <w:tcMar>
-              <w:left w:w="78" w:type="dxa"/>
+              <w:left w:w="63" w:type="dxa"/>
             </w:tcMar>
           </w:tcPr>
           <w:p>
@@ -2099,7 +1856,7 @@
             </w:tcBorders>
             <w:shd w:fill="auto" w:val="clear"/>
             <w:tcMar>
-              <w:left w:w="92" w:type="dxa"/>
+              <w:left w:w="84" w:type="dxa"/>
             </w:tcMar>
           </w:tcPr>
           <w:p>
@@ -2128,7 +1885,7 @@
             </w:tcBorders>
             <w:shd w:fill="auto" w:val="clear"/>
             <w:tcMar>
-              <w:left w:w="92" w:type="dxa"/>
+              <w:left w:w="84" w:type="dxa"/>
             </w:tcMar>
           </w:tcPr>
           <w:p>
@@ -2148,7 +1905,7 @@
         </w:tc>
         <w:tc>
           <w:tcPr>
-            <w:tcW w:w="1615" w:type="dxa"/>
+            <w:tcW w:w="1616" w:type="dxa"/>
             <w:tcBorders>
               <w:top w:val="single" w:sz="12" w:space="0" w:color="000001"/>
               <w:left w:val="single" w:sz="6" w:space="0" w:color="000001"/>
@@ -2159,7 +1916,7 @@
             </w:tcBorders>
             <w:shd w:fill="auto" w:val="clear"/>
             <w:tcMar>
-              <w:left w:w="92" w:type="dxa"/>
+              <w:left w:w="84" w:type="dxa"/>
             </w:tcMar>
           </w:tcPr>
           <w:p>
@@ -2182,7 +1939,7 @@
         <w:trPr/>
         <w:tc>
           <w:tcPr>
-            <w:tcW w:w="2159" w:type="dxa"/>
+            <w:tcW w:w="2158" w:type="dxa"/>
             <w:tcBorders>
               <w:top w:val="single" w:sz="6" w:space="0" w:color="000001"/>
               <w:left w:val="single" w:sz="12" w:space="0" w:color="000001"/>
@@ -2191,7 +1948,7 @@
             </w:tcBorders>
             <w:shd w:fill="auto" w:val="clear"/>
             <w:tcMar>
-              <w:left w:w="78" w:type="dxa"/>
+              <w:left w:w="63" w:type="dxa"/>
             </w:tcMar>
           </w:tcPr>
           <w:p>
@@ -2220,7 +1977,7 @@
             </w:tcBorders>
             <w:shd w:fill="auto" w:val="clear"/>
             <w:tcMar>
-              <w:left w:w="92" w:type="dxa"/>
+              <w:left w:w="84" w:type="dxa"/>
             </w:tcMar>
           </w:tcPr>
           <w:p>
@@ -2249,7 +2006,7 @@
             </w:tcBorders>
             <w:shd w:fill="auto" w:val="clear"/>
             <w:tcMar>
-              <w:left w:w="92" w:type="dxa"/>
+              <w:left w:w="84" w:type="dxa"/>
             </w:tcMar>
           </w:tcPr>
           <w:p>
@@ -2268,7 +2025,7 @@
         </w:tc>
         <w:tc>
           <w:tcPr>
-            <w:tcW w:w="1615" w:type="dxa"/>
+            <w:tcW w:w="1616" w:type="dxa"/>
             <w:tcBorders>
               <w:top w:val="single" w:sz="6" w:space="0" w:color="000001"/>
               <w:left w:val="single" w:sz="6" w:space="0" w:color="000001"/>
@@ -2279,7 +2036,7 @@
             </w:tcBorders>
             <w:shd w:fill="auto" w:val="clear"/>
             <w:tcMar>
-              <w:left w:w="92" w:type="dxa"/>
+              <w:left w:w="84" w:type="dxa"/>
             </w:tcMar>
           </w:tcPr>
           <w:p>
@@ -2301,7 +2058,7 @@
         <w:trPr/>
         <w:tc>
           <w:tcPr>
-            <w:tcW w:w="2159" w:type="dxa"/>
+            <w:tcW w:w="2158" w:type="dxa"/>
             <w:tcBorders>
               <w:top w:val="single" w:sz="6" w:space="0" w:color="000001"/>
               <w:left w:val="single" w:sz="12" w:space="0" w:color="000001"/>
@@ -2310,7 +2067,7 @@
             </w:tcBorders>
             <w:shd w:fill="auto" w:val="clear"/>
             <w:tcMar>
-              <w:left w:w="78" w:type="dxa"/>
+              <w:left w:w="63" w:type="dxa"/>
             </w:tcMar>
           </w:tcPr>
           <w:p>
@@ -2355,7 +2112,7 @@
             </w:tcBorders>
             <w:shd w:fill="auto" w:val="clear"/>
             <w:tcMar>
-              <w:left w:w="92" w:type="dxa"/>
+              <w:left w:w="84" w:type="dxa"/>
             </w:tcMar>
           </w:tcPr>
           <w:p>
@@ -2400,7 +2157,7 @@
             </w:tcBorders>
             <w:shd w:fill="auto" w:val="clear"/>
             <w:tcMar>
-              <w:left w:w="92" w:type="dxa"/>
+              <w:left w:w="84" w:type="dxa"/>
             </w:tcMar>
           </w:tcPr>
           <w:p>
@@ -2481,7 +2238,7 @@
         </w:tc>
         <w:tc>
           <w:tcPr>
-            <w:tcW w:w="1615" w:type="dxa"/>
+            <w:tcW w:w="1616" w:type="dxa"/>
             <w:tcBorders>
               <w:top w:val="single" w:sz="6" w:space="0" w:color="000001"/>
               <w:left w:val="single" w:sz="6" w:space="0" w:color="000001"/>
@@ -2492,21 +2249,13 @@
             </w:tcBorders>
             <w:shd w:fill="auto" w:val="clear"/>
             <w:tcMar>
-              <w:left w:w="92" w:type="dxa"/>
+              <w:left w:w="84" w:type="dxa"/>
             </w:tcMar>
           </w:tcPr>
           <w:p>
             <w:pPr>
               <w:pStyle w:val="Normal"/>
               <w:spacing w:before="40" w:after="40"/>
-              <w:rPr>
-                <w:sz w:val="24"/>
-                <w:sz w:val="24"/>
-                <w:szCs w:val="20"/>
-                <w:rFonts w:ascii="Times" w:hAnsi="Times" w:eastAsia="Times New Roman" w:cs="Times"/>
-                <w:color w:val="00000A"/>
-                <w:lang w:val="es-AR" w:eastAsia="zh-CN" w:bidi="ar-SA"/>
-              </w:rPr>
             </w:pPr>
             <w:r>
               <w:rPr>
@@ -2522,44 +2271,144 @@
           </w:p>
         </w:tc>
       </w:tr>
+      <w:tr>
+        <w:trPr/>
+        <w:tc>
+          <w:tcPr>
+            <w:tcW w:w="2158" w:type="dxa"/>
+            <w:tcBorders>
+              <w:left w:val="single" w:sz="12" w:space="0" w:color="000001"/>
+              <w:bottom w:val="single" w:sz="12" w:space="0" w:color="000001"/>
+              <w:insideH w:val="single" w:sz="12" w:space="0" w:color="000001"/>
+            </w:tcBorders>
+            <w:shd w:fill="auto" w:val="clear"/>
+            <w:tcMar>
+              <w:left w:w="63" w:type="dxa"/>
+            </w:tcMar>
+          </w:tcPr>
+          <w:p>
+            <w:pPr>
+              <w:pStyle w:val="Normal"/>
+              <w:spacing w:before="40" w:after="40"/>
+              <w:rPr>
+                <w:sz w:val="24"/>
+                <w:sz w:val="24"/>
+                <w:szCs w:val="20"/>
+                <w:rFonts w:ascii="Times" w:hAnsi="Times" w:eastAsia="Times New Roman" w:cs="Times"/>
+                <w:color w:val="00000A"/>
+                <w:lang w:val="en-US" w:eastAsia="zh-CN" w:bidi="ar-SA"/>
+              </w:rPr>
+            </w:pPr>
+            <w:r>
+              <w:rPr/>
+              <w:t>Jeremías Benítez</w:t>
+            </w:r>
+            <w:r/>
+          </w:p>
+        </w:tc>
+        <w:tc>
+          <w:tcPr>
+            <w:tcW w:w="1170" w:type="dxa"/>
+            <w:tcBorders>
+              <w:left w:val="single" w:sz="6" w:space="0" w:color="000001"/>
+              <w:bottom w:val="single" w:sz="12" w:space="0" w:color="000001"/>
+              <w:insideH w:val="single" w:sz="12" w:space="0" w:color="000001"/>
+            </w:tcBorders>
+            <w:shd w:fill="auto" w:val="clear"/>
+            <w:tcMar>
+              <w:left w:w="84" w:type="dxa"/>
+            </w:tcMar>
+          </w:tcPr>
+          <w:p>
+            <w:pPr>
+              <w:pStyle w:val="Normal"/>
+              <w:spacing w:before="40" w:after="40"/>
+              <w:rPr>
+                <w:sz w:val="24"/>
+                <w:sz w:val="24"/>
+                <w:szCs w:val="20"/>
+                <w:rFonts w:ascii="Times" w:hAnsi="Times" w:eastAsia="Times New Roman" w:cs="Times"/>
+                <w:color w:val="00000A"/>
+                <w:lang w:val="en-US" w:eastAsia="zh-CN" w:bidi="ar-SA"/>
+              </w:rPr>
+            </w:pPr>
+            <w:r>
+              <w:rPr/>
+              <w:t>06/05/17</w:t>
+            </w:r>
+            <w:r/>
+          </w:p>
+        </w:tc>
+        <w:tc>
+          <w:tcPr>
+            <w:tcW w:w="4953" w:type="dxa"/>
+            <w:tcBorders>
+              <w:left w:val="single" w:sz="6" w:space="0" w:color="000001"/>
+              <w:bottom w:val="single" w:sz="12" w:space="0" w:color="000001"/>
+              <w:insideH w:val="single" w:sz="12" w:space="0" w:color="000001"/>
+            </w:tcBorders>
+            <w:shd w:fill="auto" w:val="clear"/>
+            <w:tcMar>
+              <w:left w:w="84" w:type="dxa"/>
+            </w:tcMar>
+          </w:tcPr>
+          <w:p>
+            <w:pPr>
+              <w:pStyle w:val="Normal"/>
+              <w:spacing w:before="40" w:after="40"/>
+              <w:rPr>
+                <w:sz w:val="24"/>
+                <w:sz w:val="24"/>
+                <w:szCs w:val="20"/>
+                <w:rFonts w:ascii="Times" w:hAnsi="Times" w:eastAsia="Times New Roman" w:cs="Times"/>
+                <w:color w:val="00000A"/>
+                <w:lang w:val="en-US" w:eastAsia="zh-CN" w:bidi="ar-SA"/>
+              </w:rPr>
+            </w:pPr>
+            <w:r>
+              <w:rPr/>
+              <w:t>Se eliminó lo relacionado con la base de datos</w:t>
+            </w:r>
+            <w:r/>
+          </w:p>
+        </w:tc>
+        <w:tc>
+          <w:tcPr>
+            <w:tcW w:w="1616" w:type="dxa"/>
+            <w:tcBorders>
+              <w:left w:val="single" w:sz="6" w:space="0" w:color="000001"/>
+              <w:bottom w:val="single" w:sz="12" w:space="0" w:color="000001"/>
+              <w:right w:val="single" w:sz="12" w:space="0" w:color="000001"/>
+              <w:insideH w:val="single" w:sz="12" w:space="0" w:color="000001"/>
+              <w:insideV w:val="single" w:sz="12" w:space="0" w:color="000001"/>
+            </w:tcBorders>
+            <w:shd w:fill="auto" w:val="clear"/>
+            <w:tcMar>
+              <w:left w:w="84" w:type="dxa"/>
+            </w:tcMar>
+          </w:tcPr>
+          <w:p>
+            <w:pPr>
+              <w:pStyle w:val="Normal"/>
+              <w:spacing w:before="40" w:after="40"/>
+              <w:rPr>
+                <w:sz w:val="24"/>
+                <w:sz w:val="24"/>
+                <w:szCs w:val="20"/>
+                <w:rFonts w:ascii="Times" w:hAnsi="Times" w:eastAsia="Times New Roman" w:cs="Times"/>
+                <w:color w:val="00000A"/>
+                <w:lang w:val="en-US" w:eastAsia="zh-CN" w:bidi="ar-SA"/>
+              </w:rPr>
+            </w:pPr>
+            <w:r>
+              <w:rPr/>
+              <w:t>V1.1.0</w:t>
+            </w:r>
+            <w:r/>
+          </w:p>
+        </w:tc>
+      </w:tr>
     </w:tbl>
-    <w:p>
-      <w:pPr>
-        <w:sectPr>
-          <w:headerReference w:type="default" r:id="rId3"/>
-          <w:footerReference w:type="default" r:id="rId4"/>
-          <w:type w:val="nextPage"/>
-          <w:pgSz w:w="12240" w:h="15840"/>
-          <w:pgMar w:left="1440" w:right="1440" w:header="720" w:top="1440" w:footer="720" w:bottom="1440" w:gutter="0"/>
-          <w:pgNumType w:fmt="decimal"/>
-          <w:formProt w:val="false"/>
-          <w:textDirection w:val="lrTb"/>
-          <w:docGrid w:type="default" w:linePitch="360" w:charSpace="4294961151"/>
-        </w:sectPr>
-        <w:pStyle w:val="Normal"/>
-        <w:rPr>
-          <w:sz w:val="24"/>
-          <w:b/>
-          <w:sz w:val="24"/>
-          <w:b/>
-          <w:szCs w:val="20"/>
-          <w:rFonts w:ascii="Times" w:hAnsi="Times" w:eastAsia="Times New Roman" w:cs="Times"/>
-          <w:color w:val="00000A"/>
-          <w:lang w:val="es-AR" w:eastAsia="zh-CN" w:bidi="ar-SA"/>
-        </w:rPr>
-      </w:pPr>
-      <w:r>
-        <w:rPr>
-          <w:rFonts w:eastAsia="Times New Roman" w:cs="Times"/>
-          <w:b/>
-          <w:color w:val="00000A"/>
-          <w:sz w:val="24"/>
-          <w:szCs w:val="20"/>
-          <w:lang w:val="es-AR" w:bidi="ar-SA"/>
-        </w:rPr>
-      </w:r>
-      <w:r/>
-    </w:p>
     <w:p>
       <w:pPr>
         <w:pStyle w:val="Heading1"/>
@@ -2568,8 +2417,8 @@
           <w:numId w:val="1"/>
         </w:numPr>
       </w:pPr>
-      <w:bookmarkStart w:id="3" w:name="__RefHeading___Toc20732948"/>
-      <w:bookmarkEnd w:id="3"/>
+      <w:bookmarkStart w:id="2" w:name="__RefHeading___Toc20732948"/>
+      <w:bookmarkEnd w:id="2"/>
       <w:r>
         <w:rPr>
           <w:lang w:val="es-AR" w:bidi="ar-SA"/>
@@ -2604,7 +2453,23 @@
           <w:iCs w:val="false"/>
           <w:lang w:val="es-AR" w:bidi="ar-SA"/>
         </w:rPr>
-        <w:t>El presente documento ha sido redactado para especificar en su totalidad los requerimientos de las versiones v1.X de la Aplicación para Android desarrollada para la Facultad de Ciencias Exactas, Físicas y Naturales (en adelante FCEFyN).</w:t>
+        <w:t xml:space="preserve">El presente documento ha sido redactado para especificar en su totalidad los requerimientos de las versiones v1.X de la </w:t>
+      </w:r>
+      <w:r>
+        <w:rPr>
+          <w:i w:val="false"/>
+          <w:iCs w:val="false"/>
+          <w:lang w:val="es-AR" w:bidi="ar-SA"/>
+        </w:rPr>
+        <w:t>aplicación móvil FCEFyN maps</w:t>
+      </w:r>
+      <w:r>
+        <w:rPr>
+          <w:i w:val="false"/>
+          <w:iCs w:val="false"/>
+          <w:lang w:val="es-AR" w:bidi="ar-SA"/>
+        </w:rPr>
+        <w:t>.</w:t>
       </w:r>
       <w:r/>
     </w:p>
@@ -2616,63 +2481,15 @@
           <w:numId w:val="1"/>
         </w:numPr>
       </w:pPr>
-      <w:bookmarkStart w:id="4" w:name="__RefHeading___Toc20732951"/>
-      <w:bookmarkEnd w:id="4"/>
+      <w:bookmarkStart w:id="3" w:name="__RefHeading___Toc20732951"/>
+      <w:bookmarkEnd w:id="3"/>
       <w:r>
         <w:rPr>
           <w:i w:val="false"/>
           <w:iCs w:val="false"/>
           <w:lang w:val="es-AR" w:bidi="ar-SA"/>
         </w:rPr>
-        <w:t xml:space="preserve">Audiencia </w:t>
-      </w:r>
-      <w:r>
-        <w:rPr>
-          <w:i w:val="false"/>
-          <w:iCs w:val="false"/>
-          <w:lang w:val="es-AR" w:bidi="ar-SA"/>
-        </w:rPr>
-        <w:t>O</w:t>
-      </w:r>
-      <w:r>
-        <w:rPr>
-          <w:i w:val="false"/>
-          <w:iCs w:val="false"/>
-          <w:lang w:val="es-AR" w:bidi="ar-SA"/>
-        </w:rPr>
-        <w:t xml:space="preserve">bjetivo y </w:t>
-      </w:r>
-      <w:r>
-        <w:rPr>
-          <w:i w:val="false"/>
-          <w:iCs w:val="false"/>
-          <w:lang w:val="es-AR" w:bidi="ar-SA"/>
-        </w:rPr>
-        <w:t>S</w:t>
-      </w:r>
-      <w:r>
-        <w:rPr>
-          <w:i w:val="false"/>
-          <w:iCs w:val="false"/>
-          <w:lang w:val="es-AR" w:bidi="ar-SA"/>
-        </w:rPr>
-        <w:t xml:space="preserve">ugerencias de </w:t>
-      </w:r>
-      <w:r>
-        <w:rPr>
-          <w:i w:val="false"/>
-          <w:iCs w:val="false"/>
-          <w:lang w:val="es-AR" w:bidi="ar-SA"/>
-        </w:rPr>
-        <w:t>L</w:t>
-      </w:r>
-      <w:r>
-        <w:rPr>
-          <w:i w:val="false"/>
-          <w:iCs w:val="false"/>
-          <w:lang w:val="es-AR" w:bidi="ar-SA"/>
-        </w:rPr>
-        <w:t>ectura</w:t>
+        <w:t>Audiencia Objetivo y Sugerencias de Lectura</w:t>
       </w:r>
       <w:r/>
     </w:p>
@@ -2803,7 +2620,7 @@
           <w:color w:val="00000A"/>
           <w:sz w:val="22"/>
           <w:szCs w:val="20"/>
-          <w:lang w:val="es-AR" w:bidi="ar-SA"/>
+          <w:lang w:val="es-AR" w:eastAsia="zh-CN" w:bidi="ar-SA"/>
         </w:rPr>
       </w:r>
       <w:r/>
@@ -2818,7 +2635,39 @@
           <w:iCs w:val="false"/>
           <w:lang w:val="es-AR" w:bidi="ar-SA"/>
         </w:rPr>
-        <w:t xml:space="preserve">Este documento comienza ofreciendo una visión de alto nivel de la Aplicación para Android de la FCEFyN. Luego se enumeran las restricciones de software y hardware, como así también las dependencias necesarias y cualquier información que brinde información que facilite la comprensión del documento. </w:t>
+        <w:t xml:space="preserve">Este documento comienza ofreciendo una visión de alto nivel de </w:t>
+      </w:r>
+      <w:r>
+        <w:rPr>
+          <w:i w:val="false"/>
+          <w:iCs w:val="false"/>
+          <w:lang w:val="es-AR" w:bidi="ar-SA"/>
+        </w:rPr>
+        <w:t>la aplicación FCEFyN maps</w:t>
+      </w:r>
+      <w:r>
+        <w:rPr>
+          <w:i w:val="false"/>
+          <w:iCs w:val="false"/>
+          <w:lang w:val="es-AR" w:bidi="ar-SA"/>
+        </w:rPr>
+        <w:t xml:space="preserve">. Luego se enumeran las restricciones de software y hardware, como así también las dependencias necesarias y cualquier </w:t>
+      </w:r>
+      <w:r>
+        <w:rPr>
+          <w:i w:val="false"/>
+          <w:iCs w:val="false"/>
+          <w:lang w:val="es-AR" w:bidi="ar-SA"/>
+        </w:rPr>
+        <w:t xml:space="preserve">dato </w:t>
+      </w:r>
+      <w:r>
+        <w:rPr>
+          <w:i w:val="false"/>
+          <w:iCs w:val="false"/>
+          <w:lang w:val="es-AR" w:bidi="ar-SA"/>
+        </w:rPr>
+        <w:t xml:space="preserve">que brinde información que facilite la comprensión del documento. </w:t>
       </w:r>
       <w:r/>
     </w:p>
@@ -2832,7 +2681,23 @@
           <w:iCs w:val="false"/>
           <w:lang w:val="es-AR" w:bidi="ar-SA"/>
         </w:rPr>
-        <w:t>La mayor parte del mismo se ocupa de listar los requerimientos. Cada uno de los mismo es descripto utilizando casos de uso.</w:t>
+        <w:t xml:space="preserve">La mayor parte del mismo se ocupa de listar los requerimientos. Cada uno de los mismo es descripto utilizando casos de uso, </w:t>
+      </w:r>
+      <w:r>
+        <w:rPr>
+          <w:i w:val="false"/>
+          <w:iCs w:val="false"/>
+          <w:lang w:val="es-AR" w:bidi="ar-SA"/>
+        </w:rPr>
+        <w:t>así como diagramas de secuencia donde sea necesario</w:t>
+      </w:r>
+      <w:r>
+        <w:rPr>
+          <w:i w:val="false"/>
+          <w:iCs w:val="false"/>
+          <w:lang w:val="es-AR" w:bidi="ar-SA"/>
+        </w:rPr>
+        <w:t>.</w:t>
       </w:r>
       <w:r/>
     </w:p>
@@ -2858,25 +2723,13 @@
           <w:numId w:val="1"/>
         </w:numPr>
       </w:pPr>
-      <w:bookmarkStart w:id="5" w:name="__RefHeading___Toc20732952"/>
-      <w:bookmarkEnd w:id="5"/>
-      <w:r>
-        <w:rPr>
-          <w:lang w:val="es-AR" w:bidi="ar-SA"/>
-        </w:rPr>
-        <w:t xml:space="preserve">Scope del </w:t>
-      </w:r>
-      <w:r>
-        <w:rPr>
-          <w:lang w:val="es-AR" w:bidi="ar-SA"/>
-        </w:rPr>
-        <w:t>P</w:t>
-      </w:r>
-      <w:r>
-        <w:rPr>
-          <w:lang w:val="es-AR" w:bidi="ar-SA"/>
-        </w:rPr>
-        <w:t>roducto</w:t>
+      <w:bookmarkStart w:id="4" w:name="__RefHeading___Toc20732952"/>
+      <w:bookmarkEnd w:id="4"/>
+      <w:r>
+        <w:rPr>
+          <w:lang w:val="es-AR" w:bidi="ar-SA"/>
+        </w:rPr>
+        <w:t>Scope del Producto</w:t>
       </w:r>
       <w:r/>
     </w:p>
@@ -2890,7 +2743,7 @@
           <w:iCs w:val="false"/>
           <w:lang w:val="es-AR" w:bidi="ar-SA"/>
         </w:rPr>
-        <w:t>La aplicación deberá ayudar tanto a alumnos como a profesores a desenvolverse en el edificio de la cede Ciudad Universitaria de la FCEFyN. A ambos les permitirá acceder a un mapa de la institución con las aulas propiamente identificadas. Además, el sistema les indicará, de forma visual, cuál es el camino más corto desde el aula o lugar identificado en el que se encuentre el usuario y el aula o lugar identificado al que desea ir. También permitirá conocer qué profesores tienen reservada el aula, o, si las hay, qué materias se dictan allí y en qué horarios. A los segundos les permitirá, además, reservar ya sean aulas específicas, o aulas que cumplan con ciertos requisitos (por ej. Cantidad máxima de alumnos, horarios hábiles, etc.). La idea es que el sistema le permita a los usuarios un manejo más eficiente del tiempo al permitir las averiguaciones pertinentes al mismo desde el celular del usuario, sin necesidad de estar el mismo en el edificio, como así también evitar incidentes de superposición de reservas de aulas.</w:t>
+        <w:t>La aplicación deberá ayudar tanto a alumnos como a profesores a desenvolverse en el edificio de la cede Ciudad Universitaria de la FCEFyN. A ambos les permitirá acceder a un mapa de la institución con las aulas propiamente identificadas. Además, el sistema les indicará, de forma visual, cuál es el camino más corto desde el aula o lugar identificado en el que se encuentre el usuario y el aula o lugar identificado al que desea ir. La idea es que el sistema le permita a los usuarios un manejo más eficiente del tiempo al permitir las averiguaciones pertinentes al mismo desde el celular del usuario, sin necesidad de estar el mismo en el edificio.</w:t>
       </w:r>
       <w:r/>
     </w:p>
@@ -2917,7 +2770,7 @@
           <w:color w:val="00000A"/>
           <w:sz w:val="22"/>
           <w:szCs w:val="20"/>
-          <w:lang w:val="es-AR" w:bidi="ar-SA"/>
+          <w:lang w:val="es-AR" w:eastAsia="zh-CN" w:bidi="ar-SA"/>
         </w:rPr>
       </w:r>
       <w:r/>
@@ -2944,8 +2797,8 @@
           <w:numId w:val="1"/>
         </w:numPr>
       </w:pPr>
-      <w:bookmarkStart w:id="6" w:name="__RefHeading___Toc20732953"/>
-      <w:bookmarkEnd w:id="6"/>
+      <w:bookmarkStart w:id="5" w:name="__RefHeading___Toc20732953"/>
+      <w:bookmarkEnd w:id="5"/>
       <w:r>
         <w:rPr>
           <w:lang w:val="es-AR" w:bidi="ar-SA"/>
@@ -2976,7 +2829,7 @@
           <w:numId w:val="3"/>
         </w:numPr>
       </w:pPr>
-      <w:hyperlink r:id="rId5">
+      <w:hyperlink r:id="rId3">
         <w:r>
           <w:rPr>
             <w:rStyle w:val="InternetLink"/>
@@ -2984,7 +2837,7 @@
             <w:iCs w:val="false"/>
             <w:lang w:val="es-AR"/>
           </w:rPr>
-          <w:t>https://drive.google.com/file/d/0B6Lbceno346BVloxWUlfUUFRTG8/view</w:t>
+          <w:t>https://drive.google.com/file/d/0B6Lbceno346BVloxWUlfUUFRTG8/</w:t>
         </w:r>
       </w:hyperlink>
       <w:r/>
@@ -2997,7 +2850,7 @@
           <w:numId w:val="3"/>
         </w:numPr>
       </w:pPr>
-      <w:hyperlink r:id="rId6">
+      <w:hyperlink r:id="rId4">
         <w:r>
           <w:rPr>
             <w:rStyle w:val="InternetLink"/>
@@ -3005,7 +2858,7 @@
             <w:iCs w:val="false"/>
             <w:lang w:val="es-AR"/>
           </w:rPr>
-          <w:t>https://drive.google.com/file/d/0B6Lbceno346BYU1wOXV4Q01WSkk/view</w:t>
+          <w:t>https://drive.google.com/file/d/0B6Lbceno346BYU1wOXV4Q01WSkk/</w:t>
         </w:r>
       </w:hyperlink>
       <w:r/>
@@ -3018,7 +2871,7 @@
           <w:numId w:val="3"/>
         </w:numPr>
       </w:pPr>
-      <w:hyperlink r:id="rId7">
+      <w:hyperlink r:id="rId5">
         <w:r>
           <w:rPr>
             <w:rStyle w:val="InternetLink"/>
@@ -3052,7 +2905,7 @@
           <w:color w:val="00000A"/>
           <w:sz w:val="22"/>
           <w:szCs w:val="20"/>
-          <w:lang w:val="es-AR" w:bidi="ar-SA"/>
+          <w:lang w:val="es-AR" w:eastAsia="zh-CN" w:bidi="ar-SA"/>
         </w:rPr>
       </w:r>
       <w:r/>
@@ -3103,7 +2956,12 @@
       </w:pPr>
       <w:r>
         <w:rPr>
-          <w:lang w:val="es-AR"/>
+          <w:rFonts w:eastAsia="Times New Roman" w:cs="Times"/>
+          <w:b/>
+          <w:color w:val="00000A"/>
+          <w:sz w:val="36"/>
+          <w:szCs w:val="20"/>
+          <w:lang w:val="es-AR" w:eastAsia="zh-CN" w:bidi="ar-SA"/>
         </w:rPr>
       </w:r>
       <w:r>
@@ -3119,8 +2977,8 @@
           <w:numId w:val="1"/>
         </w:numPr>
       </w:pPr>
-      <w:bookmarkStart w:id="7" w:name="__RefHeading___Toc20732954"/>
-      <w:bookmarkEnd w:id="7"/>
+      <w:bookmarkStart w:id="6" w:name="__RefHeading___Toc20732954"/>
+      <w:bookmarkEnd w:id="6"/>
       <w:r>
         <w:rPr>
           <w:lang w:val="es-AR" w:bidi="ar-SA"/>
@@ -3142,8 +3000,32 @@
           <w:szCs w:val="22"/>
           <w:lang w:val="es-AR" w:bidi="ar-SA"/>
         </w:rPr>
-        <w:t>E</w:t>
-      </w:r>
+        <w:t>Esta sección provee una descripción de alto nivel de la aplicación FCEFyN maps.</w:t>
+      </w:r>
+      <w:r/>
+    </w:p>
+    <w:p>
+      <w:pPr>
+        <w:pStyle w:val="Heading2"/>
+        <w:numPr>
+          <w:ilvl w:val="1"/>
+          <w:numId w:val="1"/>
+        </w:numPr>
+      </w:pPr>
+      <w:bookmarkStart w:id="7" w:name="__RefHeading___Toc20732955"/>
+      <w:bookmarkEnd w:id="7"/>
+      <w:r>
+        <w:rPr>
+          <w:lang w:val="es-AR" w:bidi="ar-SA"/>
+        </w:rPr>
+        <w:t>Definición</w:t>
+      </w:r>
+      <w:r/>
+    </w:p>
+    <w:p>
+      <w:pPr>
+        <w:pStyle w:val="Normal"/>
+      </w:pPr>
       <w:r>
         <w:rPr>
           <w:rFonts w:ascii="Arial" w:hAnsi="Arial"/>
@@ -3153,7 +3035,22 @@
           <w:szCs w:val="22"/>
           <w:lang w:val="es-AR" w:bidi="ar-SA"/>
         </w:rPr>
-        <w:t>sta sección provee una descripción de alto nivel de la aplicación FCEFyN maps.</w:t>
+        <w:t>La aplicación FCEFyN maps es un nuevo sistema, el cual busca ofrecer a sus usuarios (los cuales serán los alumnos, personal docente y no docente de la institución) una forma más simple de desarrollarse en el ambiente universitario, permitiendo la posibilidad de navegar mejor dentro de la institución.</w:t>
+      </w:r>
+      <w:r/>
+    </w:p>
+    <w:p>
+      <w:pPr>
+        <w:pStyle w:val="Template"/>
+      </w:pPr>
+      <w:r>
+        <w:rPr>
+          <w:color w:val="FF6600"/>
+          <w:sz w:val="28"/>
+          <w:szCs w:val="28"/>
+          <w:lang w:val="es-AR" w:bidi="ar-SA"/>
+        </w:rPr>
+        <w:t>&lt;Acá puede ir un diagrama de los componentes del sistema, las interfaces externas, etc&gt;</w:t>
       </w:r>
       <w:r/>
     </w:p>
@@ -3165,19 +3062,55 @@
           <w:numId w:val="1"/>
         </w:numPr>
       </w:pPr>
-      <w:bookmarkStart w:id="8" w:name="__RefHeading___Toc20732955"/>
+      <w:bookmarkStart w:id="8" w:name="__RefHeading___Toc20732956"/>
       <w:bookmarkEnd w:id="8"/>
       <w:r>
         <w:rPr>
           <w:lang w:val="es-AR" w:bidi="ar-SA"/>
         </w:rPr>
-        <w:t>Definición</w:t>
+        <w:t>Funciones del Producto</w:t>
       </w:r>
       <w:r/>
     </w:p>
     <w:p>
       <w:pPr>
         <w:pStyle w:val="Normal"/>
+      </w:pPr>
+      <w:r>
+        <w:rPr>
+          <w:rFonts w:ascii="Arial" w:hAnsi="Arial"/>
+          <w:sz w:val="22"/>
+          <w:szCs w:val="22"/>
+          <w:lang w:val="es-AR" w:bidi="ar-SA"/>
+        </w:rPr>
+        <w:t>El sistema debe permitirle a los usuarios realizar las siguientes acciones:</w:t>
+      </w:r>
+      <w:r/>
+    </w:p>
+    <w:p>
+      <w:pPr>
+        <w:pStyle w:val="Normal"/>
+      </w:pPr>
+      <w:r>
+        <w:rPr>
+          <w:rFonts w:ascii="Arial" w:hAnsi="Arial"/>
+          <w:b/>
+          <w:bCs/>
+          <w:sz w:val="22"/>
+          <w:szCs w:val="22"/>
+          <w:lang w:val="es-AR" w:bidi="ar-SA"/>
+        </w:rPr>
+        <w:t>A todos los usuarios:</w:t>
+      </w:r>
+      <w:r/>
+    </w:p>
+    <w:p>
+      <w:pPr>
+        <w:pStyle w:val="Normal"/>
+        <w:numPr>
+          <w:ilvl w:val="0"/>
+          <w:numId w:val="4"/>
+        </w:numPr>
       </w:pPr>
       <w:r>
         <w:rPr>
@@ -3188,8 +3121,18 @@
           <w:szCs w:val="22"/>
           <w:lang w:val="es-AR" w:bidi="ar-SA"/>
         </w:rPr>
-        <w:t>L</w:t>
-      </w:r>
+        <w:t>Encontrar el camino más corto para llegar desde la posición de inicio provista, hasta la de destino deseada.</w:t>
+      </w:r>
+      <w:r/>
+    </w:p>
+    <w:p>
+      <w:pPr>
+        <w:pStyle w:val="Normal"/>
+        <w:numPr>
+          <w:ilvl w:val="0"/>
+          <w:numId w:val="4"/>
+        </w:numPr>
+      </w:pPr>
       <w:r>
         <w:rPr>
           <w:rFonts w:ascii="Arial" w:hAnsi="Arial"/>
@@ -3199,94 +3142,8 @@
           <w:szCs w:val="22"/>
           <w:lang w:val="es-AR" w:bidi="ar-SA"/>
         </w:rPr>
-        <w:t>a aplicación FCEFyN maps es un nuevo sistema, el cual busca ofrecer a sus usuarios (los cuales serán los alumnos, personal docente y no docente de la institución) una forma más simple de desarrollarse en el ambiente universitario, permitiendo a unos una mejor y más fácil administración de las aulas y a su vez la posibilidad de navegar mejor dentro de la institución.</w:t>
-      </w:r>
-      <w:r/>
-    </w:p>
-    <w:p>
-      <w:pPr>
-        <w:pStyle w:val="Template"/>
-      </w:pPr>
-      <w:r>
-        <w:rPr>
-          <w:color w:val="FF6600"/>
-          <w:sz w:val="28"/>
-          <w:szCs w:val="28"/>
-          <w:lang w:val="es-AR" w:bidi="ar-SA"/>
-        </w:rPr>
-        <w:t>&lt;Acá puede ir un diagrama de los componentes del sistema, las interfaces externas, etc&gt;</w:t>
-      </w:r>
-      <w:r/>
-    </w:p>
-    <w:p>
-      <w:pPr>
-        <w:pStyle w:val="Heading2"/>
-        <w:numPr>
-          <w:ilvl w:val="1"/>
-          <w:numId w:val="1"/>
-        </w:numPr>
-      </w:pPr>
-      <w:bookmarkStart w:id="9" w:name="__RefHeading___Toc20732956"/>
-      <w:bookmarkEnd w:id="9"/>
-      <w:r>
-        <w:rPr>
-          <w:lang w:val="es-AR" w:bidi="ar-SA"/>
-        </w:rPr>
-        <w:t>Funciones del Producto</w:t>
-      </w:r>
-      <w:r/>
-    </w:p>
-    <w:p>
-      <w:pPr>
-        <w:pStyle w:val="Normal"/>
-      </w:pPr>
-      <w:r>
-        <w:rPr>
-          <w:rFonts w:ascii="Arial" w:hAnsi="Arial"/>
-          <w:sz w:val="22"/>
-          <w:szCs w:val="22"/>
-          <w:lang w:val="es-AR" w:bidi="ar-SA"/>
-        </w:rPr>
-        <w:t>El sistema debe permitirle a los usuarios realizar las siguientes acciones:</w:t>
-      </w:r>
-      <w:r/>
-    </w:p>
-    <w:p>
-      <w:pPr>
-        <w:pStyle w:val="Normal"/>
-      </w:pPr>
-      <w:r>
-        <w:rPr>
-          <w:rFonts w:ascii="Arial" w:hAnsi="Arial"/>
-          <w:b/>
-          <w:bCs/>
-          <w:sz w:val="22"/>
-          <w:szCs w:val="22"/>
-          <w:lang w:val="es-AR" w:bidi="ar-SA"/>
-        </w:rPr>
-        <w:t>Al personal docente:</w:t>
-      </w:r>
-      <w:r/>
-    </w:p>
-    <w:p>
-      <w:pPr>
-        <w:pStyle w:val="Normal"/>
-        <w:numPr>
-          <w:ilvl w:val="0"/>
-          <w:numId w:val="4"/>
-        </w:numPr>
-        <w:rPr>
-          <w:sz w:val="22"/>
-          <w:b w:val="false"/>
-          <w:sz w:val="22"/>
-          <w:b w:val="false"/>
-          <w:szCs w:val="22"/>
-          <w:bCs w:val="false"/>
-          <w:rFonts w:ascii="Arial" w:hAnsi="Arial" w:eastAsia="Times New Roman" w:cs="Times"/>
-          <w:color w:val="00000A"/>
-          <w:lang w:val="es-AR" w:eastAsia="zh-CN" w:bidi="ar-SA"/>
-        </w:rPr>
-      </w:pPr>
+        <w:t>Acceder a</w:t>
+      </w:r>
       <w:r>
         <w:rPr>
           <w:rFonts w:ascii="Arial" w:hAnsi="Arial"/>
@@ -3294,131 +3151,9 @@
           <w:bCs w:val="false"/>
           <w:sz w:val="22"/>
           <w:szCs w:val="22"/>
-          <w:lang w:val="es-AR"/>
-        </w:rPr>
-        <w:t>Crear una cuenta en el sistema.</w:t>
-      </w:r>
-      <w:r/>
-    </w:p>
-    <w:p>
-      <w:pPr>
-        <w:pStyle w:val="Normal"/>
-        <w:numPr>
-          <w:ilvl w:val="0"/>
-          <w:numId w:val="4"/>
-        </w:numPr>
-      </w:pPr>
-      <w:r>
-        <w:rPr>
-          <w:rFonts w:ascii="Arial" w:hAnsi="Arial"/>
-          <w:b w:val="false"/>
-          <w:bCs w:val="false"/>
-          <w:sz w:val="22"/>
-          <w:szCs w:val="22"/>
-          <w:lang w:val="es-AR" w:bidi="ar-SA"/>
-        </w:rPr>
-        <w:t>Buscar aulas que cumplan ciertos criterios.</w:t>
-      </w:r>
-      <w:r/>
-    </w:p>
-    <w:p>
-      <w:pPr>
-        <w:pStyle w:val="Normal"/>
-        <w:numPr>
-          <w:ilvl w:val="0"/>
-          <w:numId w:val="4"/>
-        </w:numPr>
-      </w:pPr>
-      <w:r>
-        <w:rPr>
-          <w:rFonts w:ascii="Arial" w:hAnsi="Arial"/>
-          <w:b w:val="false"/>
-          <w:bCs w:val="false"/>
-          <w:sz w:val="22"/>
-          <w:szCs w:val="22"/>
-          <w:lang w:val="es-AR" w:bidi="ar-SA"/>
-        </w:rPr>
-        <w:t>Determinar su disponibilidad en base a otras reservas.</w:t>
-      </w:r>
-      <w:r/>
-    </w:p>
-    <w:p>
-      <w:pPr>
-        <w:pStyle w:val="Normal"/>
-        <w:numPr>
-          <w:ilvl w:val="0"/>
-          <w:numId w:val="4"/>
-        </w:numPr>
-      </w:pPr>
-      <w:r>
-        <w:rPr>
-          <w:rFonts w:ascii="Arial" w:hAnsi="Arial"/>
-          <w:b w:val="false"/>
-          <w:bCs w:val="false"/>
-          <w:sz w:val="22"/>
-          <w:szCs w:val="22"/>
-          <w:lang w:val="es-AR" w:bidi="ar-SA"/>
-        </w:rPr>
-        <w:t>Reservar aulas.</w:t>
-      </w:r>
-      <w:r/>
-    </w:p>
-    <w:p>
-      <w:pPr>
-        <w:pStyle w:val="Normal"/>
-      </w:pPr>
-      <w:r>
-        <w:rPr>
-          <w:rFonts w:ascii="Arial" w:hAnsi="Arial"/>
-          <w:b/>
-          <w:bCs/>
-          <w:sz w:val="22"/>
-          <w:szCs w:val="22"/>
-          <w:lang w:val="es-AR" w:bidi="ar-SA"/>
-        </w:rPr>
-        <w:t>A todos los usuarios:</w:t>
-      </w:r>
-      <w:r/>
-    </w:p>
-    <w:p>
-      <w:pPr>
-        <w:pStyle w:val="Normal"/>
-        <w:numPr>
-          <w:ilvl w:val="0"/>
-          <w:numId w:val="5"/>
-        </w:numPr>
-      </w:pPr>
-      <w:r>
-        <w:rPr>
-          <w:rFonts w:ascii="Arial" w:hAnsi="Arial"/>
-          <w:b w:val="false"/>
-          <w:bCs w:val="false"/>
-          <w:sz w:val="22"/>
-          <w:szCs w:val="22"/>
-          <w:lang w:val="es-AR" w:bidi="ar-SA"/>
-        </w:rPr>
-        <w:t>Encontrar el camino más corto para llegar desde la posición de inicio provista, hasta la de destino deseada.</w:t>
-      </w:r>
-      <w:r/>
-    </w:p>
-    <w:p>
-      <w:pPr>
-        <w:pStyle w:val="Normal"/>
-        <w:numPr>
-          <w:ilvl w:val="0"/>
-          <w:numId w:val="5"/>
-        </w:numPr>
-      </w:pPr>
-      <w:r>
-        <w:rPr>
-          <w:rFonts w:ascii="Arial" w:hAnsi="Arial"/>
-          <w:b w:val="false"/>
-          <w:bCs w:val="false"/>
-          <w:sz w:val="22"/>
-          <w:szCs w:val="22"/>
-          <w:lang w:val="es-AR" w:bidi="ar-SA"/>
-        </w:rPr>
-        <w:t>Acceder a una descripción general de cada aula, en la que podrá conocer datos como la cantidad máxima de asientos disponibles; si posee proyector, computadoras, mesas de dibujo, etc.; y reservas realizadas y persona que realizó la reserva.</w:t>
+          <w:lang w:val="es-AR" w:bidi="ar-SA"/>
+        </w:rPr>
+        <w:t>l mapa de la facultad, donde estarán listados todos los edificios, pisos y entrepisos de la cede correspondiente.</w:t>
       </w:r>
       <w:r/>
     </w:p>
@@ -3448,8 +3183,8 @@
           <w:numId w:val="1"/>
         </w:numPr>
       </w:pPr>
-      <w:bookmarkStart w:id="10" w:name="__RefHeading___Toc20732957"/>
-      <w:bookmarkEnd w:id="10"/>
+      <w:bookmarkStart w:id="9" w:name="__RefHeading___Toc20732957"/>
+      <w:bookmarkEnd w:id="9"/>
       <w:r>
         <w:rPr>
           <w:lang w:val="es-AR" w:bidi="ar-SA"/>
@@ -3500,9 +3235,13 @@
       </w:pPr>
       <w:r>
         <w:rPr>
+          <w:rFonts w:eastAsia="Times New Roman" w:cs="Arial"/>
           <w:i w:val="false"/>
           <w:iCs w:val="false"/>
-          <w:lang w:val="es-AR"/>
+          <w:color w:val="00000A"/>
+          <w:sz w:val="22"/>
+          <w:szCs w:val="20"/>
+          <w:lang w:val="es-AR" w:eastAsia="zh-CN" w:bidi="ar-SA"/>
         </w:rPr>
       </w:r>
       <w:r/>
@@ -3540,8 +3279,8 @@
           <w:numId w:val="1"/>
         </w:numPr>
       </w:pPr>
-      <w:bookmarkStart w:id="11" w:name="__RefHeading___Toc20732958"/>
-      <w:bookmarkEnd w:id="11"/>
+      <w:bookmarkStart w:id="10" w:name="__RefHeading___Toc20732958"/>
+      <w:bookmarkEnd w:id="10"/>
       <w:r>
         <w:rPr>
           <w:lang w:val="es-AR" w:bidi="ar-SA"/>
@@ -3583,8 +3322,8 @@
           <w:numId w:val="1"/>
         </w:numPr>
       </w:pPr>
-      <w:bookmarkStart w:id="12" w:name="__RefHeading___Toc20732959"/>
-      <w:bookmarkEnd w:id="12"/>
+      <w:bookmarkStart w:id="11" w:name="__RefHeading___Toc20732959"/>
+      <w:bookmarkEnd w:id="11"/>
       <w:r>
         <w:rPr>
           <w:lang w:val="es-AR" w:bidi="ar-SA"/>
@@ -3628,7 +3367,7 @@
         <w:pStyle w:val="Template"/>
         <w:numPr>
           <w:ilvl w:val="0"/>
-          <w:numId w:val="6"/>
+          <w:numId w:val="5"/>
         </w:numPr>
         <w:rPr>
           <w:sz w:val="22"/>
@@ -3662,7 +3401,7 @@
         <w:pStyle w:val="Template"/>
         <w:numPr>
           <w:ilvl w:val="0"/>
-          <w:numId w:val="6"/>
+          <w:numId w:val="5"/>
         </w:numPr>
         <w:rPr>
           <w:sz w:val="22"/>
@@ -3726,22 +3465,8 @@
         <w:pStyle w:val="Template"/>
         <w:numPr>
           <w:ilvl w:val="0"/>
-          <w:numId w:val="7"/>
+          <w:numId w:val="6"/>
         </w:numPr>
-        <w:rPr>
-          <w:sz w:val="22"/>
-          <w:i w:val="false"/>
-          <w:b w:val="false"/>
-          <w:sz w:val="22"/>
-          <w:i w:val="false"/>
-          <w:b w:val="false"/>
-          <w:szCs w:val="20"/>
-          <w:iCs w:val="false"/>
-          <w:bCs w:val="false"/>
-          <w:rFonts w:ascii="Arial" w:hAnsi="Arial" w:eastAsia="Times New Roman" w:cs="Arial"/>
-          <w:color w:val="00000A"/>
-          <w:lang w:val="es-AR" w:eastAsia="zh-CN" w:bidi="ar-SA"/>
-        </w:rPr>
       </w:pPr>
       <w:r>
         <w:rPr>
@@ -3752,36 +3477,6 @@
           <w:lang w:val="es-AR"/>
         </w:rPr>
         <w:t>Cada usuario necesitará un dispositivo móvil que corra Android 5 o superior.</w:t>
-      </w:r>
-      <w:r/>
-    </w:p>
-    <w:p>
-      <w:pPr>
-        <w:pStyle w:val="Template"/>
-        <w:numPr>
-          <w:ilvl w:val="0"/>
-          <w:numId w:val="7"/>
-        </w:numPr>
-      </w:pPr>
-      <w:r>
-        <w:rPr>
-          <w:b w:val="false"/>
-          <w:bCs w:val="false"/>
-          <w:i w:val="false"/>
-          <w:iCs w:val="false"/>
-          <w:lang w:val="es-AR"/>
-        </w:rPr>
-        <w:t xml:space="preserve">Las bases de datos serán </w:t>
-      </w:r>
-      <w:r>
-        <w:rPr>
-          <w:b w:val="false"/>
-          <w:bCs w:val="false"/>
-          <w:i w:val="false"/>
-          <w:iCs w:val="false"/>
-          <w:lang w:val="es-AR"/>
-        </w:rPr>
-        <w:t>dos: una que contenga la lista de reservas almacenada en un servidor, y la otra qeu contenga la información de cada aula, la cual será almacenada en el dispositivo en el que se instale la aplicación.</w:t>
       </w:r>
       <w:r/>
     </w:p>
@@ -3793,8 +3488,8 @@
           <w:numId w:val="1"/>
         </w:numPr>
       </w:pPr>
-      <w:bookmarkStart w:id="13" w:name="__RefHeading___Toc20732960"/>
-      <w:bookmarkEnd w:id="13"/>
+      <w:bookmarkStart w:id="12" w:name="__RefHeading___Toc20732960"/>
+      <w:bookmarkEnd w:id="12"/>
       <w:r>
         <w:rPr>
           <w:lang w:val="es-AR" w:bidi="ar-SA"/>
@@ -3836,8 +3531,8 @@
           <w:numId w:val="1"/>
         </w:numPr>
       </w:pPr>
-      <w:bookmarkStart w:id="14" w:name="__RefHeading___Toc20732961"/>
-      <w:bookmarkEnd w:id="14"/>
+      <w:bookmarkStart w:id="13" w:name="__RefHeading___Toc20732961"/>
+      <w:bookmarkEnd w:id="13"/>
       <w:r>
         <w:rPr>
           <w:lang w:val="es-AR" w:bidi="ar-SA"/>
@@ -3888,9 +3583,13 @@
       </w:pPr>
       <w:r>
         <w:rPr>
+          <w:rFonts w:eastAsia="Times New Roman" w:cs="Arial"/>
           <w:i w:val="false"/>
           <w:iCs w:val="false"/>
-          <w:lang w:val="es-AR"/>
+          <w:color w:val="00000A"/>
+          <w:sz w:val="22"/>
+          <w:szCs w:val="20"/>
+          <w:lang w:val="es-AR" w:eastAsia="zh-CN" w:bidi="ar-SA"/>
         </w:rPr>
       </w:r>
       <w:r>
@@ -3932,19 +3631,13 @@
           <w:numId w:val="1"/>
         </w:numPr>
       </w:pPr>
-      <w:bookmarkStart w:id="15" w:name="__RefHeading___Toc20732968"/>
-      <w:bookmarkEnd w:id="15"/>
-      <w:r>
-        <w:rPr>
-          <w:lang w:val="es-AR" w:bidi="ar-SA"/>
-        </w:rPr>
-        <w:t>D</w:t>
-      </w:r>
-      <w:r>
-        <w:rPr>
-          <w:lang w:val="es-AR" w:bidi="ar-SA"/>
-        </w:rPr>
-        <w:t>etalle de los Requerimientos</w:t>
+      <w:bookmarkStart w:id="14" w:name="__RefHeading___Toc20732968"/>
+      <w:bookmarkEnd w:id="14"/>
+      <w:r>
+        <w:rPr>
+          <w:lang w:val="es-AR" w:bidi="ar-SA"/>
+        </w:rPr>
+        <w:t>Detalle de los Requerimientos</w:t>
       </w:r>
       <w:r/>
     </w:p>
@@ -3968,8 +3661,8 @@
           <w:numId w:val="1"/>
         </w:numPr>
       </w:pPr>
-      <w:bookmarkStart w:id="16" w:name="__RefHeading___Toc20732969"/>
-      <w:bookmarkEnd w:id="16"/>
+      <w:bookmarkStart w:id="15" w:name="__RefHeading___Toc20732969"/>
+      <w:bookmarkEnd w:id="15"/>
       <w:r>
         <w:rPr>
           <w:lang w:val="es-AR" w:bidi="ar-SA"/>
@@ -3998,8 +3691,8 @@
           <w:numId w:val="1"/>
         </w:numPr>
       </w:pPr>
-      <w:bookmarkStart w:id="17" w:name="__RefHeading___Toc20732970"/>
-      <w:bookmarkEnd w:id="17"/>
+      <w:bookmarkStart w:id="16" w:name="__RefHeading___Toc20732970"/>
+      <w:bookmarkEnd w:id="16"/>
       <w:r>
         <w:rPr>
           <w:lang w:val="es-AR" w:bidi="ar-SA"/>
@@ -4016,8 +3709,8 @@
           <w:numId w:val="1"/>
         </w:numPr>
       </w:pPr>
-      <w:bookmarkStart w:id="18" w:name="__RefHeading___Toc20732971"/>
-      <w:bookmarkEnd w:id="18"/>
+      <w:bookmarkStart w:id="17" w:name="__RefHeading___Toc20732971"/>
+      <w:bookmarkEnd w:id="17"/>
       <w:r>
         <w:rPr>
           <w:lang w:val="es-AR" w:bidi="ar-SA"/>
@@ -4034,8 +3727,8 @@
           <w:numId w:val="1"/>
         </w:numPr>
       </w:pPr>
-      <w:bookmarkStart w:id="19" w:name="__RefHeading___Toc20732972"/>
-      <w:bookmarkEnd w:id="19"/>
+      <w:bookmarkStart w:id="18" w:name="__RefHeading___Toc20732972"/>
+      <w:bookmarkEnd w:id="18"/>
       <w:r>
         <w:rPr>
           <w:lang w:val="es-AR" w:bidi="ar-SA"/>
@@ -4052,8 +3745,8 @@
           <w:numId w:val="1"/>
         </w:numPr>
       </w:pPr>
-      <w:bookmarkStart w:id="20" w:name="__RefHeading___Toc20732973"/>
-      <w:bookmarkEnd w:id="20"/>
+      <w:bookmarkStart w:id="19" w:name="__RefHeading___Toc20732973"/>
+      <w:bookmarkEnd w:id="19"/>
       <w:r>
         <w:rPr>
           <w:lang w:val="es-AR" w:bidi="ar-SA"/>
@@ -4070,8 +3763,8 @@
           <w:numId w:val="1"/>
         </w:numPr>
       </w:pPr>
-      <w:bookmarkStart w:id="21" w:name="__RefHeading___Toc20732974"/>
-      <w:bookmarkEnd w:id="21"/>
+      <w:bookmarkStart w:id="20" w:name="__RefHeading___Toc20732974"/>
+      <w:bookmarkEnd w:id="20"/>
       <w:r>
         <w:rPr>
           <w:lang w:val="es-AR" w:bidi="ar-SA"/>
@@ -4088,8 +3781,8 @@
           <w:numId w:val="1"/>
         </w:numPr>
       </w:pPr>
-      <w:bookmarkStart w:id="22" w:name="__RefHeading___Toc20732975"/>
-      <w:bookmarkEnd w:id="22"/>
+      <w:bookmarkStart w:id="21" w:name="__RefHeading___Toc20732975"/>
+      <w:bookmarkEnd w:id="21"/>
       <w:r>
         <w:rPr>
           <w:lang w:val="es-AR" w:bidi="ar-SA"/>
@@ -4106,8 +3799,8 @@
           <w:numId w:val="1"/>
         </w:numPr>
       </w:pPr>
-      <w:bookmarkStart w:id="23" w:name="__RefHeading___Toc20732976"/>
-      <w:bookmarkEnd w:id="23"/>
+      <w:bookmarkStart w:id="22" w:name="__RefHeading___Toc20732976"/>
+      <w:bookmarkEnd w:id="22"/>
       <w:r>
         <w:rPr>
           <w:lang w:val="es-AR" w:bidi="ar-SA"/>
@@ -4175,8 +3868,8 @@
           <w:numId w:val="1"/>
         </w:numPr>
       </w:pPr>
-      <w:bookmarkStart w:id="24" w:name="__RefHeading___Toc20732977"/>
-      <w:bookmarkEnd w:id="24"/>
+      <w:bookmarkStart w:id="23" w:name="__RefHeading___Toc20732977"/>
+      <w:bookmarkEnd w:id="23"/>
       <w:r>
         <w:rPr>
           <w:lang w:val="es-AR" w:bidi="ar-SA"/>
@@ -4193,8 +3886,8 @@
           <w:numId w:val="1"/>
         </w:numPr>
       </w:pPr>
-      <w:bookmarkStart w:id="25" w:name="__RefHeading___Toc20732978"/>
-      <w:bookmarkEnd w:id="25"/>
+      <w:bookmarkStart w:id="24" w:name="__RefHeading___Toc20732978"/>
+      <w:bookmarkEnd w:id="24"/>
       <w:r>
         <w:rPr>
           <w:lang w:val="es-AR" w:bidi="ar-SA"/>
@@ -4211,8 +3904,8 @@
           <w:numId w:val="1"/>
         </w:numPr>
       </w:pPr>
-      <w:bookmarkStart w:id="26" w:name="__RefHeading___Toc20732979"/>
-      <w:bookmarkEnd w:id="26"/>
+      <w:bookmarkStart w:id="25" w:name="__RefHeading___Toc20732979"/>
+      <w:bookmarkEnd w:id="25"/>
       <w:r>
         <w:rPr>
           <w:lang w:val="es-AR" w:bidi="ar-SA"/>
@@ -4229,8 +3922,8 @@
           <w:numId w:val="1"/>
         </w:numPr>
       </w:pPr>
-      <w:bookmarkStart w:id="27" w:name="__RefHeading___Toc20732980"/>
-      <w:bookmarkEnd w:id="27"/>
+      <w:bookmarkStart w:id="26" w:name="__RefHeading___Toc20732980"/>
+      <w:bookmarkEnd w:id="26"/>
       <w:r>
         <w:rPr>
           <w:lang w:val="es-AR" w:bidi="ar-SA"/>
@@ -4250,12 +3943,17 @@
           <w:szCs w:val="20"/>
           <w:rFonts w:ascii="Times" w:hAnsi="Times" w:eastAsia="Times New Roman" w:cs="Times"/>
           <w:color w:val="00000A"/>
+          <w:lang w:val="en-US" w:eastAsia="zh-CN" w:bidi="ar-SA"/>
+        </w:rPr>
+      </w:pPr>
+      <w:r>
+        <w:rPr>
+          <w:rFonts w:eastAsia="Times New Roman" w:cs="Times"/>
+          <w:b/>
+          <w:color w:val="00000A"/>
+          <w:sz w:val="28"/>
+          <w:szCs w:val="20"/>
           <w:lang w:bidi="ar-SA"/>
-        </w:rPr>
-      </w:pPr>
-      <w:r>
-        <w:rPr>
-          <w:lang w:val="es-AR"/>
         </w:rPr>
       </w:r>
       <w:r/>
@@ -4268,8 +3966,8 @@
           <w:numId w:val="1"/>
         </w:numPr>
       </w:pPr>
-      <w:bookmarkStart w:id="28" w:name="__RefHeading___Toc20732981"/>
-      <w:bookmarkEnd w:id="28"/>
+      <w:bookmarkStart w:id="27" w:name="__RefHeading___Toc20732981"/>
+      <w:bookmarkEnd w:id="27"/>
       <w:r>
         <w:rPr>
           <w:lang w:val="es-AR" w:bidi="ar-SA"/>
@@ -4286,8 +3984,8 @@
           <w:numId w:val="1"/>
         </w:numPr>
       </w:pPr>
-      <w:bookmarkStart w:id="29" w:name="__RefHeading___Toc20732982"/>
-      <w:bookmarkEnd w:id="29"/>
+      <w:bookmarkStart w:id="28" w:name="__RefHeading___Toc20732982"/>
+      <w:bookmarkEnd w:id="28"/>
       <w:r>
         <w:rPr>
           <w:lang w:val="es-AR" w:bidi="ar-SA"/>
@@ -4316,8 +4014,8 @@
           <w:numId w:val="1"/>
         </w:numPr>
       </w:pPr>
-      <w:bookmarkStart w:id="30" w:name="__RefHeading___Toc20732983"/>
-      <w:bookmarkEnd w:id="30"/>
+      <w:bookmarkStart w:id="29" w:name="__RefHeading___Toc20732983"/>
+      <w:bookmarkEnd w:id="29"/>
       <w:r>
         <w:rPr>
           <w:lang w:val="es-AR" w:bidi="ar-SA"/>
@@ -4346,8 +4044,8 @@
           <w:numId w:val="1"/>
         </w:numPr>
       </w:pPr>
-      <w:bookmarkStart w:id="31" w:name="__RefHeading___Toc20732984"/>
-      <w:bookmarkEnd w:id="31"/>
+      <w:bookmarkStart w:id="30" w:name="__RefHeading___Toc20732984"/>
+      <w:bookmarkEnd w:id="30"/>
       <w:r>
         <w:rPr>
           <w:lang w:val="es-AR" w:bidi="ar-SA"/>
@@ -4376,8 +4074,8 @@
           <w:numId w:val="1"/>
         </w:numPr>
       </w:pPr>
-      <w:bookmarkStart w:id="32" w:name="__RefHeading___Toc20732985"/>
-      <w:bookmarkEnd w:id="32"/>
+      <w:bookmarkStart w:id="31" w:name="__RefHeading___Toc20732985"/>
+      <w:bookmarkEnd w:id="31"/>
       <w:r>
         <w:rPr>
           <w:lang w:val="es-AR" w:bidi="ar-SA"/>
@@ -4406,13 +4104,39 @@
           <w:numId w:val="1"/>
         </w:numPr>
       </w:pPr>
-      <w:bookmarkStart w:id="33" w:name="__RefHeading___Toc20732986"/>
+      <w:bookmarkStart w:id="32" w:name="__RefHeading___Toc20732986"/>
+      <w:bookmarkEnd w:id="32"/>
+      <w:r>
+        <w:rPr>
+          <w:lang w:val="es-AR" w:bidi="ar-SA"/>
+        </w:rPr>
+        <w:t>Other Requirements</w:t>
+      </w:r>
+      <w:r/>
+    </w:p>
+    <w:p>
+      <w:pPr>
+        <w:pStyle w:val="Template"/>
+      </w:pPr>
+      <w:r>
+        <w:rPr>
+          <w:lang w:val="es-AR" w:bidi="ar-SA"/>
+        </w:rPr>
+        <w:t>&lt;Define any other requirements not covered elsewhere in the SRS. This might include database requirements, internationalization requirements, legal requirements, reuse objectives for the project, and so on. Add any new sections that are pertinent to the project.&gt;</w:t>
+      </w:r>
+      <w:r/>
+    </w:p>
+    <w:p>
+      <w:pPr>
+        <w:pStyle w:val="TOCEntry"/>
+      </w:pPr>
+      <w:bookmarkStart w:id="33" w:name="__RefHeading___Toc20732987"/>
       <w:bookmarkEnd w:id="33"/>
       <w:r>
         <w:rPr>
           <w:lang w:val="es-AR" w:bidi="ar-SA"/>
         </w:rPr>
-        <w:t>Other Requirements</w:t>
+        <w:t>Appendix A: Glossary</w:t>
       </w:r>
       <w:r/>
     </w:p>
@@ -4424,7 +4148,7 @@
         <w:rPr>
           <w:lang w:val="es-AR" w:bidi="ar-SA"/>
         </w:rPr>
-        <w:t>&lt;Define any other requirements not covered elsewhere in the SRS. This might include database requirements, internationalization requirements, legal requirements, reuse objectives for the project, and so on. Add any new sections that are pertinent to the project.&gt;</w:t>
+        <w:t>&lt;Define all the terms necessary to properly interpret the SRS, including acronyms and abbreviations. You may wish to build a separate glossary that spans multiple projects or the entire organization, and just include terms specific to a single project in each SRS.&gt;</w:t>
       </w:r>
       <w:r/>
     </w:p>
@@ -4432,13 +4156,13 @@
       <w:pPr>
         <w:pStyle w:val="TOCEntry"/>
       </w:pPr>
-      <w:bookmarkStart w:id="34" w:name="__RefHeading___Toc20732987"/>
+      <w:bookmarkStart w:id="34" w:name="__RefHeading___Toc20732988"/>
       <w:bookmarkEnd w:id="34"/>
       <w:r>
         <w:rPr>
           <w:lang w:val="es-AR" w:bidi="ar-SA"/>
         </w:rPr>
-        <w:t>Appendix A: Glossary</w:t>
+        <w:t>Appendix B: Analysis Models</w:t>
       </w:r>
       <w:r/>
     </w:p>
@@ -4450,7 +4174,14 @@
         <w:rPr>
           <w:lang w:val="es-AR" w:bidi="ar-SA"/>
         </w:rPr>
-        <w:t>&lt;Define all the terms necessary to properly interpret the SRS, including acronyms and abbreviations. You may wish to build a separate glossary that spans multiple projects or the entire organization, and just include terms specific to a single project in each SRS.&gt;</w:t>
+        <w:t>&lt;Optionally, include any pertinent analysis models, such as data flow diagrams, class diagrams, state-transition diagrams, or entity-relationship diagrams</w:t>
+      </w:r>
+      <w:r>
+        <w:rPr>
+          <w:i w:val="false"/>
+          <w:lang w:val="es-AR" w:bidi="ar-SA"/>
+        </w:rPr>
+        <w:t>.&gt;</w:t>
       </w:r>
       <w:r/>
     </w:p>
@@ -4458,13 +4189,13 @@
       <w:pPr>
         <w:pStyle w:val="TOCEntry"/>
       </w:pPr>
-      <w:bookmarkStart w:id="35" w:name="__RefHeading___Toc20732988"/>
+      <w:bookmarkStart w:id="35" w:name="__RefHeading___Toc20732989"/>
       <w:bookmarkEnd w:id="35"/>
       <w:r>
         <w:rPr>
           <w:lang w:val="es-AR" w:bidi="ar-SA"/>
         </w:rPr>
-        <w:t>Appendix B: Analysis Models</w:t>
+        <w:t>Appendix C: To Be Determined List</w:t>
       </w:r>
       <w:r/>
     </w:p>
@@ -4476,50 +4207,17 @@
         <w:rPr>
           <w:lang w:val="es-AR" w:bidi="ar-SA"/>
         </w:rPr>
-        <w:t>&lt;Optionally, include any pertinent analysis models, such as data flow diagrams, class diagrams, state-transition diagrams, or entity-relationship diagrams</w:t>
-      </w:r>
-      <w:r>
-        <w:rPr>
-          <w:i w:val="false"/>
-          <w:lang w:val="es-AR" w:bidi="ar-SA"/>
-        </w:rPr>
-        <w:t>.&gt;</w:t>
-      </w:r>
-      <w:r/>
-    </w:p>
-    <w:p>
-      <w:pPr>
-        <w:pStyle w:val="TOCEntry"/>
-      </w:pPr>
-      <w:bookmarkStart w:id="36" w:name="__RefHeading___Toc20732989"/>
-      <w:bookmarkEnd w:id="36"/>
-      <w:r>
-        <w:rPr>
-          <w:lang w:val="es-AR" w:bidi="ar-SA"/>
-        </w:rPr>
-        <w:t>Appendix C: To Be Determined List</w:t>
-      </w:r>
-      <w:r/>
-    </w:p>
-    <w:p>
-      <w:pPr>
-        <w:pStyle w:val="Template"/>
-      </w:pPr>
-      <w:r>
-        <w:rPr>
-          <w:lang w:val="es-AR" w:bidi="ar-SA"/>
-        </w:rPr>
         <w:t>&lt;Collect a numbered list of the TBD (to be determined) references that remain in the SRS so they can be tracked to closure.&gt;</w:t>
       </w:r>
       <w:r/>
     </w:p>
     <w:sectPr>
-      <w:headerReference w:type="default" r:id="rId8"/>
-      <w:footerReference w:type="default" r:id="rId9"/>
+      <w:headerReference w:type="default" r:id="rId6"/>
+      <w:footerReference w:type="default" r:id="rId7"/>
       <w:type w:val="nextPage"/>
       <w:pgSz w:w="12240" w:h="15840"/>
-      <w:pgMar w:left="1296" w:right="1296" w:header="720" w:top="1440" w:footer="720" w:bottom="1440" w:gutter="0"/>
-      <w:pgNumType w:start="1" w:fmt="decimal"/>
+      <w:pgMar w:left="1440" w:right="1440" w:header="720" w:top="1440" w:footer="720" w:bottom="1440" w:gutter="0"/>
+      <w:pgNumType w:fmt="decimal"/>
       <w:formProt w:val="false"/>
       <w:textDirection w:val="lrTb"/>
       <w:docGrid w:type="default" w:linePitch="360" w:charSpace="4294961151"/>
@@ -4555,7 +4253,7 @@
         <w:color w:val="00000A"/>
         <w:sz w:val="20"/>
         <w:szCs w:val="20"/>
-        <w:lang w:val="en-US" w:bidi="ar-SA"/>
+        <w:lang w:val="en-US" w:eastAsia="zh-CN" w:bidi="ar-SA"/>
       </w:rPr>
     </w:r>
     <w:r/>
@@ -4577,28 +4275,14 @@
 </w:ftr>
 </file>
 
-<file path=word/footer3.xml><?xml version="1.0" encoding="utf-8"?>
-<w:ftr xmlns:o="urn:schemas-microsoft-com:office:office" xmlns:r="http://schemas.openxmlformats.org/officeDocument/2006/relationships" xmlns:v="urn:schemas-microsoft-com:vml" xmlns:w="http://schemas.openxmlformats.org/wordprocessingml/2006/main" xmlns:w10="urn:schemas-microsoft-com:office:word" xmlns:wp="http://schemas.openxmlformats.org/drawingml/2006/wordprocessingDrawing" xmlns:wps="http://schemas.microsoft.com/office/word/2010/wordprocessingShape" xmlns:wpg="http://schemas.microsoft.com/office/word/2010/wordprocessingGroup" xmlns:mc="http://schemas.openxmlformats.org/markup-compatibility/2006" xmlns:wp14="http://schemas.microsoft.com/office/word/2010/wordprocessingDrawing" xmlns:w14="http://schemas.microsoft.com/office/word/2010/wordml" mc:Ignorable="w14 wp14">
-  <w:p>
-    <w:pPr>
-      <w:pStyle w:val="Footer"/>
-    </w:pPr>
-    <w:r>
-      <w:rPr/>
-    </w:r>
-    <w:r/>
-  </w:p>
-</w:ftr>
-</file>
-
 <file path=word/header1.xml><?xml version="1.0" encoding="utf-8"?>
 <w:hdr xmlns:o="urn:schemas-microsoft-com:office:office" xmlns:r="http://schemas.openxmlformats.org/officeDocument/2006/relationships" xmlns:v="urn:schemas-microsoft-com:vml" xmlns:w="http://schemas.openxmlformats.org/wordprocessingml/2006/main" xmlns:w10="urn:schemas-microsoft-com:office:word" xmlns:wp="http://schemas.openxmlformats.org/drawingml/2006/wordprocessingDrawing" xmlns:wps="http://schemas.microsoft.com/office/word/2010/wordprocessingShape" xmlns:wpg="http://schemas.microsoft.com/office/word/2010/wordprocessingGroup" xmlns:mc="http://schemas.openxmlformats.org/markup-compatibility/2006" xmlns:wp14="http://schemas.microsoft.com/office/word/2010/wordprocessingDrawing" xmlns:w14="http://schemas.microsoft.com/office/word/2010/wordml" mc:Ignorable="w14 wp14">
   <w:p>
     <w:pPr>
       <w:pStyle w:val="Header"/>
     </w:pPr>
-    <w:bookmarkStart w:id="2" w:name="__DdeLink__772_216915914"/>
-    <w:bookmarkEnd w:id="2"/>
+    <w:bookmarkStart w:id="36" w:name="__DdeLink__772_216915914"/>
+    <w:bookmarkEnd w:id="36"/>
     <w:r>
       <w:rPr>
         <w:rFonts w:eastAsia="Times New Roman" w:cs="Times"/>
@@ -4619,30 +4303,6 @@
 </w:hdr>
 </file>
 
-<file path=word/header2.xml><?xml version="1.0" encoding="utf-8"?>
-<w:hdr xmlns:o="urn:schemas-microsoft-com:office:office" xmlns:r="http://schemas.openxmlformats.org/officeDocument/2006/relationships" xmlns:v="urn:schemas-microsoft-com:vml" xmlns:w="http://schemas.openxmlformats.org/wordprocessingml/2006/main" xmlns:w10="urn:schemas-microsoft-com:office:word" xmlns:wp="http://schemas.openxmlformats.org/drawingml/2006/wordprocessingDrawing" xmlns:wps="http://schemas.microsoft.com/office/word/2010/wordprocessingShape" xmlns:wpg="http://schemas.microsoft.com/office/word/2010/wordprocessingGroup" xmlns:mc="http://schemas.openxmlformats.org/markup-compatibility/2006" xmlns:wp14="http://schemas.microsoft.com/office/word/2010/wordprocessingDrawing" xmlns:w14="http://schemas.microsoft.com/office/word/2010/wordml" mc:Ignorable="w14 wp14">
-  <w:p>
-    <w:pPr>
-      <w:pStyle w:val="Header"/>
-      <w:tabs>
-        <w:tab w:val="center" w:pos="4680" w:leader="none"/>
-        <w:tab w:val="right" w:pos="9360" w:leader="none"/>
-        <w:tab w:val="right" w:pos="9630" w:leader="none"/>
-      </w:tabs>
-      <w:jc w:val="left"/>
-    </w:pPr>
-    <w:r>
-      <w:rPr/>
-      <w:t>FCEFyN maps</w:t>
-      <w:tab/>
-      <w:tab/>
-      <w:t>Especificación de Requerimientos</w:t>
-    </w:r>
-    <w:r/>
-  </w:p>
-</w:hdr>
-</file>
-
 <file path=word/numbering.xml><?xml version="1.0" encoding="utf-8"?>
 <w:numbering xmlns:w="http://schemas.openxmlformats.org/wordprocessingml/2006/main" xmlns:o="urn:schemas-microsoft-com:office:office" xmlns:r="http://schemas.openxmlformats.org/officeDocument/2006/relationships" xmlns:v="urn:schemas-microsoft-com:vml">
   <w:abstractNum w:abstractNumId="1">
@@ -5418,143 +5078,6 @@
     </w:lvl>
   </w:abstractNum>
   <w:abstractNum w:abstractNumId="7">
-    <w:lvl w:ilvl="0">
-      <w:start w:val="1"/>
-      <w:numFmt w:val="bullet"/>
-      <w:lvlText w:val=""/>
-      <w:lvlJc w:val="left"/>
-      <w:pPr>
-        <w:tabs>
-          <w:tab w:val="num" w:pos="720"/>
-        </w:tabs>
-        <w:ind w:left="720" w:hanging="360"/>
-      </w:pPr>
-      <w:rPr>
-        <w:rFonts w:ascii="Symbol" w:hAnsi="Symbol" w:cs="Symbol" w:hint="default"/>
-      </w:rPr>
-    </w:lvl>
-    <w:lvl w:ilvl="1">
-      <w:start w:val="1"/>
-      <w:numFmt w:val="bullet"/>
-      <w:lvlText w:val="◦"/>
-      <w:lvlJc w:val="left"/>
-      <w:pPr>
-        <w:tabs>
-          <w:tab w:val="num" w:pos="1080"/>
-        </w:tabs>
-        <w:ind w:left="1080" w:hanging="360"/>
-      </w:pPr>
-      <w:rPr>
-        <w:rFonts w:ascii="OpenSymbol" w:hAnsi="OpenSymbol" w:cs="OpenSymbol" w:hint="default"/>
-      </w:rPr>
-    </w:lvl>
-    <w:lvl w:ilvl="2">
-      <w:start w:val="1"/>
-      <w:numFmt w:val="bullet"/>
-      <w:lvlText w:val="▪"/>
-      <w:lvlJc w:val="left"/>
-      <w:pPr>
-        <w:tabs>
-          <w:tab w:val="num" w:pos="1440"/>
-        </w:tabs>
-        <w:ind w:left="1440" w:hanging="360"/>
-      </w:pPr>
-      <w:rPr>
-        <w:rFonts w:ascii="OpenSymbol" w:hAnsi="OpenSymbol" w:cs="OpenSymbol" w:hint="default"/>
-      </w:rPr>
-    </w:lvl>
-    <w:lvl w:ilvl="3">
-      <w:start w:val="1"/>
-      <w:numFmt w:val="bullet"/>
-      <w:lvlText w:val=""/>
-      <w:lvlJc w:val="left"/>
-      <w:pPr>
-        <w:tabs>
-          <w:tab w:val="num" w:pos="1800"/>
-        </w:tabs>
-        <w:ind w:left="1800" w:hanging="360"/>
-      </w:pPr>
-      <w:rPr>
-        <w:rFonts w:ascii="Symbol" w:hAnsi="Symbol" w:cs="Symbol" w:hint="default"/>
-      </w:rPr>
-    </w:lvl>
-    <w:lvl w:ilvl="4">
-      <w:start w:val="1"/>
-      <w:numFmt w:val="bullet"/>
-      <w:lvlText w:val="◦"/>
-      <w:lvlJc w:val="left"/>
-      <w:pPr>
-        <w:tabs>
-          <w:tab w:val="num" w:pos="2160"/>
-        </w:tabs>
-        <w:ind w:left="2160" w:hanging="360"/>
-      </w:pPr>
-      <w:rPr>
-        <w:rFonts w:ascii="OpenSymbol" w:hAnsi="OpenSymbol" w:cs="OpenSymbol" w:hint="default"/>
-      </w:rPr>
-    </w:lvl>
-    <w:lvl w:ilvl="5">
-      <w:start w:val="1"/>
-      <w:numFmt w:val="bullet"/>
-      <w:lvlText w:val="▪"/>
-      <w:lvlJc w:val="left"/>
-      <w:pPr>
-        <w:tabs>
-          <w:tab w:val="num" w:pos="2520"/>
-        </w:tabs>
-        <w:ind w:left="2520" w:hanging="360"/>
-      </w:pPr>
-      <w:rPr>
-        <w:rFonts w:ascii="OpenSymbol" w:hAnsi="OpenSymbol" w:cs="OpenSymbol" w:hint="default"/>
-      </w:rPr>
-    </w:lvl>
-    <w:lvl w:ilvl="6">
-      <w:start w:val="1"/>
-      <w:numFmt w:val="bullet"/>
-      <w:lvlText w:val=""/>
-      <w:lvlJc w:val="left"/>
-      <w:pPr>
-        <w:tabs>
-          <w:tab w:val="num" w:pos="2880"/>
-        </w:tabs>
-        <w:ind w:left="2880" w:hanging="360"/>
-      </w:pPr>
-      <w:rPr>
-        <w:rFonts w:ascii="Symbol" w:hAnsi="Symbol" w:cs="Symbol" w:hint="default"/>
-      </w:rPr>
-    </w:lvl>
-    <w:lvl w:ilvl="7">
-      <w:start w:val="1"/>
-      <w:numFmt w:val="bullet"/>
-      <w:lvlText w:val="◦"/>
-      <w:lvlJc w:val="left"/>
-      <w:pPr>
-        <w:tabs>
-          <w:tab w:val="num" w:pos="3240"/>
-        </w:tabs>
-        <w:ind w:left="3240" w:hanging="360"/>
-      </w:pPr>
-      <w:rPr>
-        <w:rFonts w:ascii="OpenSymbol" w:hAnsi="OpenSymbol" w:cs="OpenSymbol" w:hint="default"/>
-      </w:rPr>
-    </w:lvl>
-    <w:lvl w:ilvl="8">
-      <w:start w:val="1"/>
-      <w:numFmt w:val="bullet"/>
-      <w:lvlText w:val="▪"/>
-      <w:lvlJc w:val="left"/>
-      <w:pPr>
-        <w:tabs>
-          <w:tab w:val="num" w:pos="3600"/>
-        </w:tabs>
-        <w:ind w:left="3600" w:hanging="360"/>
-      </w:pPr>
-      <w:rPr>
-        <w:rFonts w:ascii="OpenSymbol" w:hAnsi="OpenSymbol" w:cs="OpenSymbol" w:hint="default"/>
-      </w:rPr>
-    </w:lvl>
-  </w:abstractNum>
-  <w:abstractNum w:abstractNumId="8">
     <w:lvl w:ilvl="0">
       <w:start w:val="1"/>
       <w:numFmt w:val="none"/>
@@ -5693,9 +5216,6 @@
   </w:num>
   <w:num w:numId="7">
     <w:abstractNumId w:val="7"/>
-  </w:num>
-  <w:num w:numId="8">
-    <w:abstractNumId w:val="8"/>
   </w:num>
 </w:numbering>
 </file>
@@ -5965,6 +5485,25 @@
       <w:rFonts w:cs="OpenSymbol"/>
     </w:rPr>
   </w:style>
+  <w:style w:type="character" w:styleId="ListLabel4">
+    <w:name w:val="ListLabel 4"/>
+    <w:rPr>
+      <w:b/>
+      <w:sz w:val="24"/>
+    </w:rPr>
+  </w:style>
+  <w:style w:type="character" w:styleId="ListLabel5">
+    <w:name w:val="ListLabel 5"/>
+    <w:rPr>
+      <w:rFonts w:cs="Symbol"/>
+    </w:rPr>
+  </w:style>
+  <w:style w:type="character" w:styleId="ListLabel6">
+    <w:name w:val="ListLabel 6"/>
+    <w:rPr>
+      <w:rFonts w:cs="OpenSymbol"/>
+    </w:rPr>
+  </w:style>
   <w:style w:type="character" w:styleId="IndexLink">
     <w:name w:val="Index Link"/>
     <w:rPr/>

</xml_diff>

<commit_message>
version 1.1.0 del SRS
</commit_message>
<xml_diff>
--- a/docs/SRS.docx
+++ b/docs/SRS.docx
@@ -923,6 +923,8 @@
       </w:pPr>
       <w:r>
         <w:rPr>
+          <w:b/>
+          <w:bCs/>
           <w:lang w:val="es-AR" w:eastAsia="es-AR" w:bidi="ar-SA"/>
         </w:rPr>
         <w:t>4.1</w:t>
@@ -930,6 +932,8 @@
       <w:r>
         <w:rPr>
           <w:rFonts w:cs="Times New Roman" w:ascii="Times New Roman" w:hAnsi="Times New Roman"/>
+          <w:b/>
+          <w:bCs/>
           <w:sz w:val="24"/>
           <w:szCs w:val="24"/>
           <w:lang w:val="es-AR" w:eastAsia="es-AR" w:bidi="ar-SA"/>
@@ -938,9 +942,19 @@
       </w:r>
       <w:r>
         <w:rPr>
+          <w:rFonts w:cs="Times New Roman" w:ascii="Times New Roman" w:hAnsi="Times New Roman"/>
+          <w:b/>
+          <w:bCs/>
+          <w:sz w:val="24"/>
+          <w:szCs w:val="24"/>
           <w:lang w:val="es-AR" w:eastAsia="es-AR" w:bidi="ar-SA"/>
         </w:rPr>
-        <w:t>Use Case 1</w:t>
+        <w:t>REQ 1: Exploración</w:t>
+      </w:r>
+      <w:r>
+        <w:rPr>
+          <w:lang w:val="es-AR" w:eastAsia="es-AR" w:bidi="ar-SA"/>
+        </w:rPr>
         <w:tab/>
       </w:r>
       <w:hyperlink w:anchor="__RefHeading___Toc20732969">
@@ -962,7 +976,13 @@
         <w:rPr>
           <w:lang w:val="es-AR" w:bidi="ar-SA"/>
         </w:rPr>
-        <w:t>4.1.1</w:t>
+        <w:t>4.1.</w:t>
+      </w:r>
+      <w:r>
+        <w:rPr>
+          <w:lang w:val="es-AR" w:bidi="ar-SA"/>
+        </w:rPr>
+        <w:t>1</w:t>
       </w:r>
       <w:r>
         <w:rPr>
@@ -975,46 +995,20 @@
       </w:r>
       <w:r>
         <w:rPr>
-          <w:lang w:val="es-AR" w:bidi="ar-SA"/>
-        </w:rPr>
-        <w:t>Name:</w:t>
-        <w:tab/>
-      </w:r>
-      <w:hyperlink w:anchor="__RefHeading___Toc20732970">
-        <w:r>
-          <w:rPr>
-            <w:rStyle w:val="IndexLink"/>
-            <w:lang w:val="es-AR" w:bidi="ar-SA"/>
-          </w:rPr>
-          <w:t>4</w:t>
-        </w:r>
-      </w:hyperlink>
-      <w:r/>
-    </w:p>
-    <w:p>
-      <w:pPr>
-        <w:pStyle w:val="Contents3"/>
-      </w:pPr>
-      <w:r>
-        <w:rPr>
-          <w:lang w:val="es-AR" w:bidi="ar-SA"/>
-        </w:rPr>
-        <w:t>4.1.2</w:t>
-      </w:r>
-      <w:r>
-        <w:rPr>
           <w:rFonts w:cs="Times New Roman" w:ascii="Times New Roman" w:hAnsi="Times New Roman"/>
+          <w:b/>
+          <w:bCs/>
           <w:sz w:val="24"/>
           <w:szCs w:val="24"/>
           <w:lang w:val="es-AR" w:bidi="ar-SA"/>
         </w:rPr>
-        <w:tab/>
-      </w:r>
-      <w:r>
-        <w:rPr>
-          <w:lang w:val="es-AR" w:bidi="ar-SA"/>
-        </w:rPr>
-        <w:t>Goal:</w:t>
+        <w:t>Objetivo</w:t>
+      </w:r>
+      <w:r>
+        <w:rPr>
+          <w:lang w:val="es-AR" w:bidi="ar-SA"/>
+        </w:rPr>
+        <w:t>:</w:t>
         <w:tab/>
       </w:r>
       <w:hyperlink w:anchor="__RefHeading___Toc20732971">
@@ -1256,13 +1250,25 @@
       </w:pPr>
       <w:r>
         <w:rPr>
-          <w:lang w:val="es-AR" w:bidi="ar-SA"/>
-        </w:rPr>
-        <w:t>4.1.9</w:t>
+          <w:b w:val="false"/>
+          <w:bCs w:val="false"/>
+          <w:lang w:val="es-AR" w:bidi="ar-SA"/>
+        </w:rPr>
+        <w:t>4.1.</w:t>
+      </w:r>
+      <w:r>
+        <w:rPr>
+          <w:b w:val="false"/>
+          <w:bCs w:val="false"/>
+          <w:lang w:val="es-AR" w:bidi="ar-SA"/>
+        </w:rPr>
+        <w:t>9</w:t>
       </w:r>
       <w:r>
         <w:rPr>
           <w:rFonts w:cs="Times New Roman" w:ascii="Times New Roman" w:hAnsi="Times New Roman"/>
+          <w:b/>
+          <w:bCs/>
           <w:sz w:val="24"/>
           <w:szCs w:val="24"/>
           <w:lang w:val="es-AR" w:bidi="ar-SA"/>
@@ -1271,46 +1277,19 @@
       </w:r>
       <w:r>
         <w:rPr>
-          <w:lang w:val="es-AR" w:bidi="ar-SA"/>
-        </w:rPr>
-        <w:t>Exceptional Scenario 1</w:t>
-        <w:tab/>
-      </w:r>
-      <w:hyperlink w:anchor="__RefHeading___Toc20732978">
-        <w:r>
-          <w:rPr>
-            <w:rStyle w:val="IndexLink"/>
-            <w:lang w:val="es-AR" w:bidi="ar-SA"/>
-          </w:rPr>
-          <w:t>4</w:t>
-        </w:r>
-      </w:hyperlink>
-      <w:r/>
-    </w:p>
-    <w:p>
-      <w:pPr>
-        <w:pStyle w:val="Contents3"/>
-      </w:pPr>
-      <w:r>
-        <w:rPr>
-          <w:lang w:val="es-AR" w:bidi="ar-SA"/>
-        </w:rPr>
-        <w:t>4.1.10</w:t>
-      </w:r>
-      <w:r>
-        <w:rPr>
-          <w:rFonts w:cs="Times New Roman" w:ascii="Times New Roman" w:hAnsi="Times New Roman"/>
-          <w:sz w:val="24"/>
-          <w:szCs w:val="24"/>
-          <w:lang w:val="es-AR" w:bidi="ar-SA"/>
-        </w:rPr>
-        <w:tab/>
-      </w:r>
-      <w:r>
-        <w:rPr>
-          <w:lang w:val="es-AR" w:bidi="ar-SA"/>
-        </w:rPr>
-        <w:t>Example</w:t>
+          <w:rFonts w:cs="Times New Roman" w:ascii="Times" w:hAnsi="Times"/>
+          <w:b/>
+          <w:bCs/>
+          <w:sz w:val="22"/>
+          <w:szCs w:val="22"/>
+          <w:lang w:val="es-AR" w:bidi="ar-SA"/>
+        </w:rPr>
+        <w:t>Diagrama</w:t>
+      </w:r>
+      <w:r>
+        <w:rPr>
+          <w:lang w:val="es-AR" w:bidi="ar-SA"/>
+        </w:rPr>
         <w:tab/>
       </w:r>
       <w:hyperlink w:anchor="__RefHeading___Toc20732979">
@@ -1334,13 +1313,25 @@
       </w:pPr>
       <w:r>
         <w:rPr>
+          <w:b/>
+          <w:bCs/>
           <w:lang w:val="es-AR" w:eastAsia="es-AR" w:bidi="ar-SA"/>
         </w:rPr>
-        <w:t>4.2</w:t>
+        <w:t>4.</w:t>
+      </w:r>
+      <w:r>
+        <w:rPr>
+          <w:b/>
+          <w:bCs/>
+          <w:lang w:val="es-AR" w:eastAsia="es-AR" w:bidi="ar-SA"/>
+        </w:rPr>
+        <w:t>2</w:t>
       </w:r>
       <w:r>
         <w:rPr>
           <w:rFonts w:cs="Times New Roman" w:ascii="Times New Roman" w:hAnsi="Times New Roman"/>
+          <w:b/>
+          <w:bCs/>
           <w:sz w:val="24"/>
           <w:szCs w:val="24"/>
           <w:lang w:val="es-AR" w:eastAsia="es-AR" w:bidi="ar-SA"/>
@@ -1349,18 +1340,987 @@
       </w:r>
       <w:r>
         <w:rPr>
+          <w:rFonts w:cs="Times New Roman" w:ascii="Times New Roman" w:hAnsi="Times New Roman"/>
+          <w:b/>
+          <w:bCs/>
+          <w:sz w:val="24"/>
+          <w:szCs w:val="24"/>
           <w:lang w:val="es-AR" w:eastAsia="es-AR" w:bidi="ar-SA"/>
         </w:rPr>
-        <w:t>Use Case 2 (and so on)</w:t>
-        <w:tab/>
-      </w:r>
-      <w:hyperlink w:anchor="__RefHeading___Toc20732980">
+        <w:t xml:space="preserve">REQ </w:t>
+      </w:r>
+      <w:r>
+        <w:rPr>
+          <w:rFonts w:cs="Times New Roman" w:ascii="Times New Roman" w:hAnsi="Times New Roman"/>
+          <w:b/>
+          <w:bCs/>
+          <w:sz w:val="24"/>
+          <w:szCs w:val="24"/>
+          <w:lang w:val="es-AR" w:eastAsia="es-AR" w:bidi="ar-SA"/>
+        </w:rPr>
+        <w:t>2</w:t>
+      </w:r>
+      <w:r>
+        <w:rPr>
+          <w:rFonts w:cs="Times New Roman" w:ascii="Times New Roman" w:hAnsi="Times New Roman"/>
+          <w:b/>
+          <w:bCs/>
+          <w:sz w:val="24"/>
+          <w:szCs w:val="24"/>
+          <w:lang w:val="es-AR" w:eastAsia="es-AR" w:bidi="ar-SA"/>
+        </w:rPr>
+        <w:t xml:space="preserve">: </w:t>
+      </w:r>
+      <w:r>
+        <w:rPr>
+          <w:rFonts w:cs="Times New Roman" w:ascii="Times New Roman" w:hAnsi="Times New Roman"/>
+          <w:b/>
+          <w:bCs/>
+          <w:sz w:val="24"/>
+          <w:szCs w:val="24"/>
+          <w:lang w:val="es-AR" w:eastAsia="es-AR" w:bidi="ar-SA"/>
+        </w:rPr>
+        <w:t>Recorrido más corto</w:t>
+      </w:r>
+      <w:r>
+        <w:rPr>
+          <w:lang w:val="es-AR" w:eastAsia="es-AR" w:bidi="ar-SA"/>
+        </w:rPr>
+        <w:tab/>
+      </w:r>
+      <w:hyperlink w:anchor="__RefHeading___Toc20732969">
         <w:r>
           <w:rPr>
             <w:rStyle w:val="IndexLink"/>
             <w:lang w:val="es-AR" w:eastAsia="es-AR" w:bidi="ar-SA"/>
           </w:rPr>
-          <w:t>5</w:t>
+          <w:t>4</w:t>
+        </w:r>
+      </w:hyperlink>
+      <w:r/>
+    </w:p>
+    <w:p>
+      <w:pPr>
+        <w:pStyle w:val="Contents3"/>
+      </w:pPr>
+      <w:r>
+        <w:rPr>
+          <w:lang w:val="es-AR" w:bidi="ar-SA"/>
+        </w:rPr>
+        <w:t>4.1.</w:t>
+      </w:r>
+      <w:r>
+        <w:rPr>
+          <w:lang w:val="es-AR" w:bidi="ar-SA"/>
+        </w:rPr>
+        <w:t>1</w:t>
+      </w:r>
+      <w:r>
+        <w:rPr>
+          <w:rFonts w:cs="Times New Roman" w:ascii="Times New Roman" w:hAnsi="Times New Roman"/>
+          <w:sz w:val="24"/>
+          <w:szCs w:val="24"/>
+          <w:lang w:val="es-AR" w:bidi="ar-SA"/>
+        </w:rPr>
+        <w:tab/>
+      </w:r>
+      <w:r>
+        <w:rPr>
+          <w:rFonts w:cs="Times New Roman" w:ascii="Times New Roman" w:hAnsi="Times New Roman"/>
+          <w:b/>
+          <w:bCs/>
+          <w:sz w:val="24"/>
+          <w:szCs w:val="24"/>
+          <w:lang w:val="es-AR" w:bidi="ar-SA"/>
+        </w:rPr>
+        <w:t>Objetivo</w:t>
+      </w:r>
+      <w:r>
+        <w:rPr>
+          <w:lang w:val="es-AR" w:bidi="ar-SA"/>
+        </w:rPr>
+        <w:t>:</w:t>
+        <w:tab/>
+      </w:r>
+      <w:hyperlink w:anchor="__RefHeading___Toc20732971">
+        <w:r>
+          <w:rPr>
+            <w:rStyle w:val="IndexLink"/>
+            <w:lang w:val="es-AR" w:bidi="ar-SA"/>
+          </w:rPr>
+          <w:t>4</w:t>
+        </w:r>
+      </w:hyperlink>
+      <w:r/>
+    </w:p>
+    <w:p>
+      <w:pPr>
+        <w:pStyle w:val="Contents3"/>
+      </w:pPr>
+      <w:r>
+        <w:rPr>
+          <w:lang w:val="es-AR" w:bidi="ar-SA"/>
+        </w:rPr>
+        <w:t>4.1.3</w:t>
+      </w:r>
+      <w:r>
+        <w:rPr>
+          <w:rFonts w:cs="Times New Roman" w:ascii="Times New Roman" w:hAnsi="Times New Roman"/>
+          <w:sz w:val="24"/>
+          <w:szCs w:val="24"/>
+          <w:lang w:val="es-AR" w:bidi="ar-SA"/>
+        </w:rPr>
+        <w:tab/>
+      </w:r>
+      <w:r>
+        <w:rPr>
+          <w:lang w:val="es-AR" w:bidi="ar-SA"/>
+        </w:rPr>
+        <w:t>Input:</w:t>
+        <w:tab/>
+      </w:r>
+      <w:hyperlink w:anchor="__RefHeading___Toc20732972">
+        <w:r>
+          <w:rPr>
+            <w:rStyle w:val="IndexLink"/>
+            <w:lang w:val="es-AR" w:bidi="ar-SA"/>
+          </w:rPr>
+          <w:t>4</w:t>
+        </w:r>
+      </w:hyperlink>
+      <w:r/>
+    </w:p>
+    <w:p>
+      <w:pPr>
+        <w:pStyle w:val="Contents3"/>
+      </w:pPr>
+      <w:r>
+        <w:rPr>
+          <w:lang w:val="es-AR" w:bidi="ar-SA"/>
+        </w:rPr>
+        <w:t>4.1.4</w:t>
+      </w:r>
+      <w:r>
+        <w:rPr>
+          <w:rFonts w:cs="Times New Roman" w:ascii="Times New Roman" w:hAnsi="Times New Roman"/>
+          <w:sz w:val="24"/>
+          <w:szCs w:val="24"/>
+          <w:lang w:val="es-AR" w:bidi="ar-SA"/>
+        </w:rPr>
+        <w:tab/>
+      </w:r>
+      <w:r>
+        <w:rPr>
+          <w:lang w:val="es-AR" w:bidi="ar-SA"/>
+        </w:rPr>
+        <w:t>Output:</w:t>
+        <w:tab/>
+      </w:r>
+      <w:hyperlink w:anchor="__RefHeading___Toc20732973">
+        <w:r>
+          <w:rPr>
+            <w:rStyle w:val="IndexLink"/>
+            <w:lang w:val="es-AR" w:bidi="ar-SA"/>
+          </w:rPr>
+          <w:t>4</w:t>
+        </w:r>
+      </w:hyperlink>
+      <w:r/>
+    </w:p>
+    <w:p>
+      <w:pPr>
+        <w:pStyle w:val="Contents3"/>
+      </w:pPr>
+      <w:r>
+        <w:rPr>
+          <w:lang w:val="es-AR" w:bidi="ar-SA"/>
+        </w:rPr>
+        <w:t>4.1.5</w:t>
+      </w:r>
+      <w:r>
+        <w:rPr>
+          <w:rFonts w:cs="Times New Roman" w:ascii="Times New Roman" w:hAnsi="Times New Roman"/>
+          <w:sz w:val="24"/>
+          <w:szCs w:val="24"/>
+          <w:lang w:val="es-AR" w:bidi="ar-SA"/>
+        </w:rPr>
+        <w:tab/>
+      </w:r>
+      <w:r>
+        <w:rPr>
+          <w:lang w:val="es-AR" w:bidi="ar-SA"/>
+        </w:rPr>
+        <w:t>Main Scenario:</w:t>
+        <w:tab/>
+      </w:r>
+      <w:hyperlink w:anchor="__RefHeading___Toc20732974">
+        <w:r>
+          <w:rPr>
+            <w:rStyle w:val="IndexLink"/>
+            <w:lang w:val="es-AR" w:bidi="ar-SA"/>
+          </w:rPr>
+          <w:t>4</w:t>
+        </w:r>
+      </w:hyperlink>
+      <w:r/>
+    </w:p>
+    <w:p>
+      <w:pPr>
+        <w:pStyle w:val="Contents3"/>
+      </w:pPr>
+      <w:r>
+        <w:rPr>
+          <w:lang w:val="es-AR" w:bidi="ar-SA"/>
+        </w:rPr>
+        <w:t>4.1.6</w:t>
+      </w:r>
+      <w:r>
+        <w:rPr>
+          <w:rFonts w:cs="Times New Roman" w:ascii="Times New Roman" w:hAnsi="Times New Roman"/>
+          <w:sz w:val="24"/>
+          <w:szCs w:val="24"/>
+          <w:lang w:val="es-AR" w:bidi="ar-SA"/>
+        </w:rPr>
+        <w:tab/>
+      </w:r>
+      <w:r>
+        <w:rPr>
+          <w:lang w:val="es-AR" w:bidi="ar-SA"/>
+        </w:rPr>
+        <w:t>Pre-condition:</w:t>
+        <w:tab/>
+      </w:r>
+      <w:hyperlink w:anchor="__RefHeading___Toc20732975">
+        <w:r>
+          <w:rPr>
+            <w:rStyle w:val="IndexLink"/>
+            <w:lang w:val="es-AR" w:bidi="ar-SA"/>
+          </w:rPr>
+          <w:t>4</w:t>
+        </w:r>
+      </w:hyperlink>
+      <w:r/>
+    </w:p>
+    <w:p>
+      <w:pPr>
+        <w:pStyle w:val="Contents3"/>
+      </w:pPr>
+      <w:r>
+        <w:rPr>
+          <w:lang w:val="es-AR" w:bidi="ar-SA"/>
+        </w:rPr>
+        <w:t>4.1.7</w:t>
+      </w:r>
+      <w:r>
+        <w:rPr>
+          <w:rFonts w:cs="Times New Roman" w:ascii="Times New Roman" w:hAnsi="Times New Roman"/>
+          <w:sz w:val="24"/>
+          <w:szCs w:val="24"/>
+          <w:lang w:val="es-AR" w:bidi="ar-SA"/>
+        </w:rPr>
+        <w:tab/>
+      </w:r>
+      <w:r>
+        <w:rPr>
+          <w:rFonts w:cs="Times New Roman" w:ascii="Times New Roman" w:hAnsi="Times New Roman"/>
+          <w:b/>
+          <w:bCs/>
+          <w:sz w:val="24"/>
+          <w:szCs w:val="24"/>
+          <w:lang w:val="es-AR" w:bidi="ar-SA"/>
+        </w:rPr>
+        <w:t>Pasos</w:t>
+      </w:r>
+      <w:r>
+        <w:rPr>
+          <w:lang w:val="es-AR" w:bidi="ar-SA"/>
+        </w:rPr>
+        <w:t>:</w:t>
+        <w:tab/>
+      </w:r>
+      <w:hyperlink w:anchor="__RefHeading___Toc20732976">
+        <w:r>
+          <w:rPr>
+            <w:rStyle w:val="IndexLink"/>
+            <w:lang w:val="es-AR" w:bidi="ar-SA"/>
+          </w:rPr>
+          <w:t>4</w:t>
+        </w:r>
+      </w:hyperlink>
+      <w:r/>
+    </w:p>
+    <w:p>
+      <w:pPr>
+        <w:pStyle w:val="Contents3"/>
+      </w:pPr>
+      <w:r>
+        <w:rPr>
+          <w:lang w:val="es-AR" w:bidi="ar-SA"/>
+        </w:rPr>
+        <w:t>4.1.8</w:t>
+      </w:r>
+      <w:r>
+        <w:rPr>
+          <w:rFonts w:cs="Times New Roman" w:ascii="Times New Roman" w:hAnsi="Times New Roman"/>
+          <w:sz w:val="24"/>
+          <w:szCs w:val="24"/>
+          <w:lang w:val="es-AR" w:bidi="ar-SA"/>
+        </w:rPr>
+        <w:tab/>
+      </w:r>
+      <w:r>
+        <w:rPr>
+          <w:lang w:val="es-AR" w:bidi="ar-SA"/>
+        </w:rPr>
+        <w:t>Post-condition</w:t>
+        <w:tab/>
+      </w:r>
+      <w:hyperlink w:anchor="__RefHeading___Toc20732977">
+        <w:r>
+          <w:rPr>
+            <w:rStyle w:val="IndexLink"/>
+            <w:lang w:val="es-AR" w:bidi="ar-SA"/>
+          </w:rPr>
+          <w:t>4</w:t>
+        </w:r>
+      </w:hyperlink>
+      <w:r/>
+    </w:p>
+    <w:p>
+      <w:pPr>
+        <w:pStyle w:val="Contents3"/>
+      </w:pPr>
+      <w:r>
+        <w:rPr>
+          <w:rStyle w:val="IndexLink"/>
+          <w:rFonts w:ascii="Times" w:hAnsi="Times"/>
+          <w:sz w:val="22"/>
+          <w:szCs w:val="22"/>
+          <w:lang w:val="es-AR" w:bidi="ar-SA"/>
+        </w:rPr>
+        <w:t>4.1.</w:t>
+      </w:r>
+      <w:r>
+        <w:rPr>
+          <w:rStyle w:val="IndexLink"/>
+          <w:rFonts w:ascii="Times" w:hAnsi="Times"/>
+          <w:sz w:val="22"/>
+          <w:szCs w:val="22"/>
+          <w:lang w:val="es-AR" w:bidi="ar-SA"/>
+        </w:rPr>
+        <w:t>9</w:t>
+      </w:r>
+      <w:r>
+        <w:rPr>
+          <w:rStyle w:val="IndexLink"/>
+          <w:rFonts w:cs="Times New Roman" w:ascii="Times" w:hAnsi="Times"/>
+          <w:sz w:val="22"/>
+          <w:szCs w:val="22"/>
+          <w:lang w:val="es-AR" w:bidi="ar-SA"/>
+        </w:rPr>
+        <w:tab/>
+      </w:r>
+      <w:r>
+        <w:rPr>
+          <w:rStyle w:val="IndexLink"/>
+          <w:rFonts w:cs="Times New Roman" w:ascii="Times" w:hAnsi="Times"/>
+          <w:b/>
+          <w:bCs/>
+          <w:sz w:val="22"/>
+          <w:szCs w:val="22"/>
+          <w:lang w:val="es-AR" w:bidi="ar-SA"/>
+        </w:rPr>
+        <w:t>Caso Excepcional</w:t>
+      </w:r>
+      <w:r>
+        <w:rPr>
+          <w:rStyle w:val="IndexLink"/>
+          <w:rFonts w:ascii="Times" w:hAnsi="Times"/>
+          <w:sz w:val="22"/>
+          <w:szCs w:val="22"/>
+          <w:lang w:val="es-AR" w:bidi="ar-SA"/>
+        </w:rPr>
+        <w:tab/>
+      </w:r>
+      <w:hyperlink w:anchor="__RefHeading___Toc20732977">
+        <w:r>
+          <w:rPr>
+            <w:rStyle w:val="IndexLink"/>
+            <w:rFonts w:ascii="Times" w:hAnsi="Times"/>
+            <w:sz w:val="22"/>
+            <w:szCs w:val="22"/>
+            <w:lang w:val="es-AR" w:bidi="ar-SA"/>
+          </w:rPr>
+          <w:t>4</w:t>
+        </w:r>
+      </w:hyperlink>
+      <w:r/>
+    </w:p>
+    <w:p>
+      <w:pPr>
+        <w:pStyle w:val="Contents3"/>
+      </w:pPr>
+      <w:r>
+        <w:rPr>
+          <w:b w:val="false"/>
+          <w:bCs w:val="false"/>
+          <w:lang w:val="es-AR" w:bidi="ar-SA"/>
+        </w:rPr>
+        <w:t>4.1.10</w:t>
+      </w:r>
+      <w:r>
+        <w:rPr>
+          <w:rFonts w:cs="Times New Roman" w:ascii="Times New Roman" w:hAnsi="Times New Roman"/>
+          <w:b/>
+          <w:bCs/>
+          <w:sz w:val="24"/>
+          <w:szCs w:val="24"/>
+          <w:lang w:val="es-AR" w:bidi="ar-SA"/>
+        </w:rPr>
+        <w:tab/>
+      </w:r>
+      <w:r>
+        <w:rPr>
+          <w:rFonts w:cs="Times New Roman" w:ascii="Times" w:hAnsi="Times"/>
+          <w:b/>
+          <w:bCs/>
+          <w:sz w:val="22"/>
+          <w:szCs w:val="22"/>
+          <w:lang w:val="es-AR" w:bidi="ar-SA"/>
+        </w:rPr>
+        <w:t>Diagrama</w:t>
+      </w:r>
+      <w:r>
+        <w:rPr>
+          <w:lang w:val="es-AR" w:bidi="ar-SA"/>
+        </w:rPr>
+        <w:tab/>
+      </w:r>
+      <w:hyperlink w:anchor="__RefHeading___Toc20732979">
+        <w:r>
+          <w:rPr>
+            <w:rStyle w:val="IndexLink"/>
+            <w:lang w:val="es-AR" w:bidi="ar-SA"/>
+          </w:rPr>
+          <w:t>4</w:t>
+        </w:r>
+      </w:hyperlink>
+      <w:r/>
+    </w:p>
+    <w:p>
+      <w:pPr>
+        <w:pStyle w:val="Contents2"/>
+        <w:tabs>
+          <w:tab w:val="left" w:pos="960" w:leader="none"/>
+          <w:tab w:val="right" w:pos="9360" w:leader="dot"/>
+        </w:tabs>
+      </w:pPr>
+      <w:r>
+        <w:rPr>
+          <w:rFonts w:ascii="Times" w:hAnsi="Times"/>
+          <w:b/>
+          <w:bCs/>
+          <w:sz w:val="22"/>
+          <w:szCs w:val="22"/>
+          <w:lang w:val="es-AR" w:eastAsia="es-AR" w:bidi="ar-SA"/>
+        </w:rPr>
+        <w:t>4.</w:t>
+      </w:r>
+      <w:r>
+        <w:rPr>
+          <w:rFonts w:ascii="Times" w:hAnsi="Times"/>
+          <w:b/>
+          <w:bCs/>
+          <w:sz w:val="22"/>
+          <w:szCs w:val="22"/>
+          <w:lang w:val="es-AR" w:eastAsia="es-AR" w:bidi="ar-SA"/>
+        </w:rPr>
+        <w:t>2</w:t>
+      </w:r>
+      <w:r>
+        <w:rPr>
+          <w:rFonts w:cs="Times New Roman" w:ascii="Times" w:hAnsi="Times"/>
+          <w:b/>
+          <w:bCs/>
+          <w:sz w:val="22"/>
+          <w:szCs w:val="22"/>
+          <w:lang w:val="es-AR" w:eastAsia="es-AR" w:bidi="ar-SA"/>
+        </w:rPr>
+        <w:tab/>
+      </w:r>
+      <w:r>
+        <w:rPr>
+          <w:rFonts w:cs="Times New Roman" w:ascii="Times" w:hAnsi="Times"/>
+          <w:b/>
+          <w:bCs/>
+          <w:sz w:val="22"/>
+          <w:szCs w:val="22"/>
+          <w:lang w:val="es-AR" w:eastAsia="es-AR" w:bidi="ar-SA"/>
+        </w:rPr>
+        <w:t xml:space="preserve">REQ </w:t>
+      </w:r>
+      <w:r>
+        <w:rPr>
+          <w:rFonts w:cs="Times New Roman" w:ascii="Times" w:hAnsi="Times"/>
+          <w:b/>
+          <w:bCs/>
+          <w:sz w:val="22"/>
+          <w:szCs w:val="22"/>
+          <w:lang w:val="es-AR" w:eastAsia="es-AR" w:bidi="ar-SA"/>
+        </w:rPr>
+        <w:t>3</w:t>
+      </w:r>
+      <w:r>
+        <w:rPr>
+          <w:rFonts w:cs="Times New Roman" w:ascii="Times" w:hAnsi="Times"/>
+          <w:b/>
+          <w:bCs/>
+          <w:sz w:val="22"/>
+          <w:szCs w:val="22"/>
+          <w:lang w:val="es-AR" w:eastAsia="es-AR" w:bidi="ar-SA"/>
+        </w:rPr>
+        <w:t xml:space="preserve">: </w:t>
+      </w:r>
+      <w:r>
+        <w:rPr>
+          <w:rFonts w:cs="Times New Roman" w:ascii="Times" w:hAnsi="Times"/>
+          <w:b/>
+          <w:bCs/>
+          <w:sz w:val="22"/>
+          <w:szCs w:val="22"/>
+          <w:lang w:val="es-AR" w:eastAsia="es-AR" w:bidi="ar-SA"/>
+        </w:rPr>
+        <w:t>Búsqueda</w:t>
+      </w:r>
+      <w:r>
+        <w:rPr>
+          <w:lang w:val="es-AR" w:eastAsia="es-AR" w:bidi="ar-SA"/>
+        </w:rPr>
+        <w:tab/>
+      </w:r>
+      <w:hyperlink w:anchor="__RefHeading___Toc20732969">
+        <w:r>
+          <w:rPr>
+            <w:rStyle w:val="IndexLink"/>
+            <w:lang w:val="es-AR" w:eastAsia="es-AR" w:bidi="ar-SA"/>
+          </w:rPr>
+          <w:t>4</w:t>
+        </w:r>
+      </w:hyperlink>
+      <w:r/>
+    </w:p>
+    <w:p>
+      <w:pPr>
+        <w:pStyle w:val="Contents3"/>
+      </w:pPr>
+      <w:r>
+        <w:rPr>
+          <w:lang w:val="es-AR" w:bidi="ar-SA"/>
+        </w:rPr>
+        <w:t>4.1.</w:t>
+      </w:r>
+      <w:r>
+        <w:rPr>
+          <w:lang w:val="es-AR" w:bidi="ar-SA"/>
+        </w:rPr>
+        <w:t>1</w:t>
+      </w:r>
+      <w:r>
+        <w:rPr>
+          <w:rFonts w:cs="Times New Roman" w:ascii="Times New Roman" w:hAnsi="Times New Roman"/>
+          <w:sz w:val="24"/>
+          <w:szCs w:val="24"/>
+          <w:lang w:val="es-AR" w:bidi="ar-SA"/>
+        </w:rPr>
+        <w:tab/>
+      </w:r>
+      <w:r>
+        <w:rPr>
+          <w:rFonts w:cs="Times New Roman" w:ascii="Times New Roman" w:hAnsi="Times New Roman"/>
+          <w:b/>
+          <w:bCs/>
+          <w:sz w:val="24"/>
+          <w:szCs w:val="24"/>
+          <w:lang w:val="es-AR" w:bidi="ar-SA"/>
+        </w:rPr>
+        <w:t>Objetivo</w:t>
+      </w:r>
+      <w:r>
+        <w:rPr>
+          <w:lang w:val="es-AR" w:bidi="ar-SA"/>
+        </w:rPr>
+        <w:t>:</w:t>
+        <w:tab/>
+      </w:r>
+      <w:hyperlink w:anchor="__RefHeading___Toc20732971">
+        <w:r>
+          <w:rPr>
+            <w:rStyle w:val="IndexLink"/>
+            <w:lang w:val="es-AR" w:bidi="ar-SA"/>
+          </w:rPr>
+          <w:t>4</w:t>
+        </w:r>
+      </w:hyperlink>
+      <w:r/>
+    </w:p>
+    <w:p>
+      <w:pPr>
+        <w:pStyle w:val="Contents3"/>
+      </w:pPr>
+      <w:r>
+        <w:rPr>
+          <w:lang w:val="es-AR" w:bidi="ar-SA"/>
+        </w:rPr>
+        <w:t>4.1.3</w:t>
+      </w:r>
+      <w:r>
+        <w:rPr>
+          <w:rFonts w:cs="Times New Roman" w:ascii="Times New Roman" w:hAnsi="Times New Roman"/>
+          <w:sz w:val="24"/>
+          <w:szCs w:val="24"/>
+          <w:lang w:val="es-AR" w:bidi="ar-SA"/>
+        </w:rPr>
+        <w:tab/>
+      </w:r>
+      <w:r>
+        <w:rPr>
+          <w:lang w:val="es-AR" w:bidi="ar-SA"/>
+        </w:rPr>
+        <w:t>Input:</w:t>
+        <w:tab/>
+      </w:r>
+      <w:hyperlink w:anchor="__RefHeading___Toc20732972">
+        <w:r>
+          <w:rPr>
+            <w:rStyle w:val="IndexLink"/>
+            <w:lang w:val="es-AR" w:bidi="ar-SA"/>
+          </w:rPr>
+          <w:t>4</w:t>
+        </w:r>
+      </w:hyperlink>
+      <w:r/>
+    </w:p>
+    <w:p>
+      <w:pPr>
+        <w:pStyle w:val="Contents3"/>
+      </w:pPr>
+      <w:r>
+        <w:rPr>
+          <w:lang w:val="es-AR" w:bidi="ar-SA"/>
+        </w:rPr>
+        <w:t>4.1.4</w:t>
+      </w:r>
+      <w:r>
+        <w:rPr>
+          <w:rFonts w:cs="Times New Roman" w:ascii="Times New Roman" w:hAnsi="Times New Roman"/>
+          <w:sz w:val="24"/>
+          <w:szCs w:val="24"/>
+          <w:lang w:val="es-AR" w:bidi="ar-SA"/>
+        </w:rPr>
+        <w:tab/>
+      </w:r>
+      <w:r>
+        <w:rPr>
+          <w:lang w:val="es-AR" w:bidi="ar-SA"/>
+        </w:rPr>
+        <w:t>Output:</w:t>
+        <w:tab/>
+      </w:r>
+      <w:hyperlink w:anchor="__RefHeading___Toc20732973">
+        <w:r>
+          <w:rPr>
+            <w:rStyle w:val="IndexLink"/>
+            <w:lang w:val="es-AR" w:bidi="ar-SA"/>
+          </w:rPr>
+          <w:t>4</w:t>
+        </w:r>
+      </w:hyperlink>
+      <w:r/>
+    </w:p>
+    <w:p>
+      <w:pPr>
+        <w:pStyle w:val="Contents3"/>
+      </w:pPr>
+      <w:r>
+        <w:rPr>
+          <w:lang w:val="es-AR" w:bidi="ar-SA"/>
+        </w:rPr>
+        <w:t>4.1.5</w:t>
+      </w:r>
+      <w:r>
+        <w:rPr>
+          <w:rFonts w:cs="Times New Roman" w:ascii="Times New Roman" w:hAnsi="Times New Roman"/>
+          <w:sz w:val="24"/>
+          <w:szCs w:val="24"/>
+          <w:lang w:val="es-AR" w:bidi="ar-SA"/>
+        </w:rPr>
+        <w:tab/>
+      </w:r>
+      <w:r>
+        <w:rPr>
+          <w:lang w:val="es-AR" w:bidi="ar-SA"/>
+        </w:rPr>
+        <w:t>Main Scenario:</w:t>
+        <w:tab/>
+      </w:r>
+      <w:hyperlink w:anchor="__RefHeading___Toc20732974">
+        <w:r>
+          <w:rPr>
+            <w:rStyle w:val="IndexLink"/>
+            <w:lang w:val="es-AR" w:bidi="ar-SA"/>
+          </w:rPr>
+          <w:t>4</w:t>
+        </w:r>
+      </w:hyperlink>
+      <w:r/>
+    </w:p>
+    <w:p>
+      <w:pPr>
+        <w:pStyle w:val="Contents3"/>
+      </w:pPr>
+      <w:r>
+        <w:rPr>
+          <w:lang w:val="es-AR" w:bidi="ar-SA"/>
+        </w:rPr>
+        <w:t>4.1.6</w:t>
+      </w:r>
+      <w:r>
+        <w:rPr>
+          <w:rFonts w:cs="Times New Roman" w:ascii="Times New Roman" w:hAnsi="Times New Roman"/>
+          <w:sz w:val="24"/>
+          <w:szCs w:val="24"/>
+          <w:lang w:val="es-AR" w:bidi="ar-SA"/>
+        </w:rPr>
+        <w:tab/>
+      </w:r>
+      <w:r>
+        <w:rPr>
+          <w:lang w:val="es-AR" w:bidi="ar-SA"/>
+        </w:rPr>
+        <w:t>Pre-condition:</w:t>
+        <w:tab/>
+      </w:r>
+      <w:hyperlink w:anchor="__RefHeading___Toc20732975">
+        <w:r>
+          <w:rPr>
+            <w:rStyle w:val="IndexLink"/>
+            <w:lang w:val="es-AR" w:bidi="ar-SA"/>
+          </w:rPr>
+          <w:t>4</w:t>
+        </w:r>
+      </w:hyperlink>
+      <w:r/>
+    </w:p>
+    <w:p>
+      <w:pPr>
+        <w:pStyle w:val="Contents3"/>
+      </w:pPr>
+      <w:r>
+        <w:rPr>
+          <w:lang w:val="es-AR" w:bidi="ar-SA"/>
+        </w:rPr>
+        <w:t>4.1.7</w:t>
+      </w:r>
+      <w:r>
+        <w:rPr>
+          <w:rFonts w:cs="Times New Roman" w:ascii="Times New Roman" w:hAnsi="Times New Roman"/>
+          <w:sz w:val="24"/>
+          <w:szCs w:val="24"/>
+          <w:lang w:val="es-AR" w:bidi="ar-SA"/>
+        </w:rPr>
+        <w:tab/>
+      </w:r>
+      <w:r>
+        <w:rPr>
+          <w:rFonts w:cs="Times New Roman" w:ascii="Times New Roman" w:hAnsi="Times New Roman"/>
+          <w:b/>
+          <w:bCs/>
+          <w:sz w:val="24"/>
+          <w:szCs w:val="24"/>
+          <w:lang w:val="es-AR" w:bidi="ar-SA"/>
+        </w:rPr>
+        <w:t>Pasos</w:t>
+      </w:r>
+      <w:r>
+        <w:rPr>
+          <w:lang w:val="es-AR" w:bidi="ar-SA"/>
+        </w:rPr>
+        <w:t>:</w:t>
+        <w:tab/>
+      </w:r>
+      <w:hyperlink w:anchor="__RefHeading___Toc20732976">
+        <w:r>
+          <w:rPr>
+            <w:rStyle w:val="IndexLink"/>
+            <w:lang w:val="es-AR" w:bidi="ar-SA"/>
+          </w:rPr>
+          <w:t>4</w:t>
+        </w:r>
+      </w:hyperlink>
+      <w:r/>
+    </w:p>
+    <w:p>
+      <w:pPr>
+        <w:pStyle w:val="Contents3"/>
+      </w:pPr>
+      <w:r>
+        <w:rPr>
+          <w:lang w:val="es-AR" w:bidi="ar-SA"/>
+        </w:rPr>
+        <w:t>4.1.8</w:t>
+      </w:r>
+      <w:r>
+        <w:rPr>
+          <w:rFonts w:cs="Times New Roman" w:ascii="Times New Roman" w:hAnsi="Times New Roman"/>
+          <w:sz w:val="24"/>
+          <w:szCs w:val="24"/>
+          <w:lang w:val="es-AR" w:bidi="ar-SA"/>
+        </w:rPr>
+        <w:tab/>
+      </w:r>
+      <w:r>
+        <w:rPr>
+          <w:lang w:val="es-AR" w:bidi="ar-SA"/>
+        </w:rPr>
+        <w:t>Post-condition</w:t>
+        <w:tab/>
+      </w:r>
+      <w:hyperlink w:anchor="__RefHeading___Toc20732977">
+        <w:r>
+          <w:rPr>
+            <w:rStyle w:val="IndexLink"/>
+            <w:lang w:val="es-AR" w:bidi="ar-SA"/>
+          </w:rPr>
+          <w:t>4</w:t>
+        </w:r>
+      </w:hyperlink>
+      <w:r/>
+    </w:p>
+    <w:p>
+      <w:pPr>
+        <w:pStyle w:val="Contents3"/>
+      </w:pPr>
+      <w:r>
+        <w:rPr>
+          <w:rStyle w:val="IndexLink"/>
+          <w:rFonts w:ascii="Times" w:hAnsi="Times"/>
+          <w:sz w:val="22"/>
+          <w:szCs w:val="22"/>
+          <w:lang w:val="es-AR" w:bidi="ar-SA"/>
+        </w:rPr>
+        <w:t>4.1.</w:t>
+      </w:r>
+      <w:r>
+        <w:rPr>
+          <w:rStyle w:val="IndexLink"/>
+          <w:rFonts w:ascii="Times" w:hAnsi="Times"/>
+          <w:sz w:val="22"/>
+          <w:szCs w:val="22"/>
+          <w:lang w:val="es-AR" w:bidi="ar-SA"/>
+        </w:rPr>
+        <w:t>9</w:t>
+      </w:r>
+      <w:r>
+        <w:rPr>
+          <w:rStyle w:val="IndexLink"/>
+          <w:rFonts w:cs="Times New Roman" w:ascii="Times" w:hAnsi="Times"/>
+          <w:sz w:val="22"/>
+          <w:szCs w:val="22"/>
+          <w:lang w:val="es-AR" w:bidi="ar-SA"/>
+        </w:rPr>
+        <w:tab/>
+      </w:r>
+      <w:r>
+        <w:rPr>
+          <w:rStyle w:val="IndexLink"/>
+          <w:rFonts w:cs="Times New Roman" w:ascii="Times" w:hAnsi="Times"/>
+          <w:b/>
+          <w:bCs/>
+          <w:sz w:val="22"/>
+          <w:szCs w:val="22"/>
+          <w:lang w:val="es-AR" w:bidi="ar-SA"/>
+        </w:rPr>
+        <w:t>Caso Excepcional</w:t>
+      </w:r>
+      <w:r>
+        <w:rPr>
+          <w:rStyle w:val="IndexLink"/>
+          <w:rFonts w:ascii="Times" w:hAnsi="Times"/>
+          <w:sz w:val="22"/>
+          <w:szCs w:val="22"/>
+          <w:lang w:val="es-AR" w:bidi="ar-SA"/>
+        </w:rPr>
+        <w:tab/>
+      </w:r>
+      <w:hyperlink w:anchor="__RefHeading___Toc20732977">
+        <w:r>
+          <w:rPr>
+            <w:rStyle w:val="IndexLink"/>
+            <w:rFonts w:ascii="Times" w:hAnsi="Times"/>
+            <w:sz w:val="22"/>
+            <w:szCs w:val="22"/>
+            <w:lang w:val="es-AR" w:bidi="ar-SA"/>
+          </w:rPr>
+          <w:t>4</w:t>
+        </w:r>
+      </w:hyperlink>
+      <w:r/>
+    </w:p>
+    <w:p>
+      <w:pPr>
+        <w:pStyle w:val="Contents3"/>
+        <w:tabs>
+          <w:tab w:val="left" w:pos="960" w:leader="none"/>
+          <w:tab w:val="right" w:pos="9360" w:leader="dot"/>
+        </w:tabs>
+      </w:pPr>
+      <w:r>
+        <w:rPr>
+          <w:rStyle w:val="IndexLink"/>
+          <w:b w:val="false"/>
+          <w:bCs w:val="false"/>
+          <w:lang w:val="es-AR" w:eastAsia="es-AR" w:bidi="ar-SA"/>
+        </w:rPr>
+        <w:t>4.1.10</w:t>
+      </w:r>
+      <w:r>
+        <w:rPr>
+          <w:rStyle w:val="IndexLink"/>
+          <w:rFonts w:cs="Times New Roman" w:ascii="Times New Roman" w:hAnsi="Times New Roman"/>
+          <w:b/>
+          <w:bCs/>
+          <w:sz w:val="24"/>
+          <w:szCs w:val="24"/>
+          <w:lang w:val="es-AR" w:eastAsia="es-AR" w:bidi="ar-SA"/>
+        </w:rPr>
+        <w:t xml:space="preserve">   </w:t>
+      </w:r>
+      <w:r>
+        <w:rPr>
+          <w:rStyle w:val="IndexLink"/>
+          <w:rFonts w:cs="Times New Roman" w:ascii="Times" w:hAnsi="Times"/>
+          <w:b/>
+          <w:bCs/>
+          <w:sz w:val="22"/>
+          <w:szCs w:val="22"/>
+          <w:lang w:val="es-AR" w:eastAsia="es-AR" w:bidi="ar-SA"/>
+        </w:rPr>
+        <w:t>Diagrama</w:t>
+      </w:r>
+      <w:r>
+        <w:rPr>
+          <w:rStyle w:val="IndexLink"/>
+          <w:lang w:val="es-AR" w:eastAsia="es-AR" w:bidi="ar-SA"/>
+        </w:rPr>
+        <w:tab/>
+      </w:r>
+      <w:hyperlink w:anchor="__RefHeading___Toc20732979">
+        <w:r>
+          <w:rPr>
+            <w:rStyle w:val="IndexLink"/>
+            <w:lang w:val="es-AR" w:eastAsia="es-AR" w:bidi="ar-SA"/>
+          </w:rPr>
+          <w:t>4</w:t>
         </w:r>
       </w:hyperlink>
       <w:r/>
@@ -1564,109 +2524,6 @@
           <w:t>5</w:t>
         </w:r>
       </w:hyperlink>
-      <w:r/>
-    </w:p>
-    <w:p>
-      <w:pPr>
-        <w:pStyle w:val="Contents1"/>
-      </w:pPr>
-      <w:r>
-        <w:rPr>
-          <w:lang w:val="es-AR" w:bidi="ar-SA"/>
-        </w:rPr>
-        <w:t>7.</w:t>
-      </w:r>
-      <w:r>
-        <w:rPr>
-          <w:rFonts w:cs="Times New Roman" w:ascii="Times New Roman" w:hAnsi="Times New Roman"/>
-          <w:b w:val="false"/>
-          <w:szCs w:val="24"/>
-          <w:lang w:val="es-AR" w:bidi="ar-SA"/>
-        </w:rPr>
-        <w:tab/>
-      </w:r>
-      <w:r>
-        <w:rPr>
-          <w:lang w:val="es-AR" w:bidi="ar-SA"/>
-        </w:rPr>
-        <w:t>Other Requirements</w:t>
-        <w:tab/>
-      </w:r>
-      <w:hyperlink w:anchor="__RefHeading___Toc20732986">
-        <w:r>
-          <w:rPr>
-            <w:rStyle w:val="IndexLink"/>
-            <w:lang w:val="es-AR" w:bidi="ar-SA"/>
-          </w:rPr>
-          <w:t>5</w:t>
-        </w:r>
-      </w:hyperlink>
-      <w:r/>
-    </w:p>
-    <w:p>
-      <w:pPr>
-        <w:pStyle w:val="Contents1"/>
-      </w:pPr>
-      <w:r>
-        <w:rPr>
-          <w:lang w:val="es-AR" w:bidi="ar-SA"/>
-        </w:rPr>
-        <w:t>Appendix A: Glossary</w:t>
-        <w:tab/>
-      </w:r>
-      <w:hyperlink w:anchor="__RefHeading___Toc20732987">
-        <w:r>
-          <w:rPr>
-            <w:rStyle w:val="IndexLink"/>
-            <w:lang w:val="es-AR" w:bidi="ar-SA"/>
-          </w:rPr>
-          <w:t>6</w:t>
-        </w:r>
-      </w:hyperlink>
-      <w:r/>
-    </w:p>
-    <w:p>
-      <w:pPr>
-        <w:pStyle w:val="Contents1"/>
-      </w:pPr>
-      <w:r>
-        <w:rPr>
-          <w:lang w:val="es-AR" w:bidi="ar-SA"/>
-        </w:rPr>
-        <w:t>Appendix B: Analysis Models</w:t>
-        <w:tab/>
-      </w:r>
-      <w:hyperlink w:anchor="__RefHeading___Toc20732988">
-        <w:r>
-          <w:rPr>
-            <w:rStyle w:val="IndexLink"/>
-            <w:lang w:val="es-AR" w:bidi="ar-SA"/>
-          </w:rPr>
-          <w:t>6</w:t>
-        </w:r>
-      </w:hyperlink>
-      <w:r/>
-    </w:p>
-    <w:p>
-      <w:pPr>
-        <w:pStyle w:val="Contents1"/>
-      </w:pPr>
-      <w:r>
-        <w:rPr>
-          <w:lang w:val="es-AR" w:bidi="ar-SA"/>
-        </w:rPr>
-        <w:t>Appendix C: To Be Determined List</w:t>
-        <w:tab/>
-      </w:r>
-      <w:hyperlink w:anchor="__RefHeading___Toc20732989">
-        <w:r>
-          <w:rPr>
-            <w:rStyle w:val="IndexLink"/>
-            <w:lang w:val="es-AR" w:bidi="ar-SA"/>
-          </w:rPr>
-          <w:t>6</w:t>
-        </w:r>
-      </w:hyperlink>
       <w:r>
         <w:fldChar w:fldCharType="end"/>
       </w:r>
@@ -1700,32 +2557,6 @@
     </w:p>
     <w:p>
       <w:pPr>
-        <w:pStyle w:val="Normal"/>
-        <w:rPr>
-          <w:sz w:val="24"/>
-          <w:b/>
-          <w:sz w:val="24"/>
-          <w:b/>
-          <w:szCs w:val="20"/>
-          <w:rFonts w:ascii="Times New Roman" w:hAnsi="Times New Roman" w:eastAsia="Times New Roman" w:cs="Times New Roman"/>
-          <w:color w:val="00000A"/>
-          <w:lang w:val="es-AR" w:eastAsia="es-AR" w:bidi="ar-SA"/>
-        </w:rPr>
-      </w:pPr>
-      <w:r>
-        <w:rPr>
-          <w:rFonts w:eastAsia="Times New Roman" w:cs="Times New Roman" w:ascii="Times New Roman" w:hAnsi="Times New Roman"/>
-          <w:b/>
-          <w:color w:val="00000A"/>
-          <w:sz w:val="24"/>
-          <w:szCs w:val="20"/>
-          <w:lang w:val="es-AR" w:eastAsia="es-AR" w:bidi="ar-SA"/>
-        </w:rPr>
-      </w:r>
-      <w:r/>
-    </w:p>
-    <w:p>
-      <w:pPr>
         <w:pStyle w:val="TOCEntry"/>
         <w:rPr>
           <w:sz w:val="36"/>
@@ -1774,6 +2605,9 @@
           <w:lang w:val="es-AR" w:eastAsia="zh-CN" w:bidi="ar-SA"/>
         </w:rPr>
       </w:r>
+      <w:r>
+        <w:br w:type="page"/>
+      </w:r>
       <w:r/>
     </w:p>
     <w:p>
@@ -1794,7 +2628,7 @@
       <w:tblPr>
         <w:tblW w:w="9898" w:type="dxa"/>
         <w:jc w:val="left"/>
-        <w:tblInd w:w="-44" w:type="dxa"/>
+        <w:tblInd w:w="-59" w:type="dxa"/>
         <w:tblBorders>
           <w:top w:val="single" w:sz="12" w:space="0" w:color="000001"/>
           <w:left w:val="single" w:sz="12" w:space="0" w:color="000001"/>
@@ -1803,22 +2637,22 @@
         </w:tblBorders>
         <w:tblCellMar>
           <w:top w:w="0" w:type="dxa"/>
-          <w:left w:w="63" w:type="dxa"/>
+          <w:left w:w="48" w:type="dxa"/>
           <w:bottom w:w="0" w:type="dxa"/>
           <w:right w:w="108" w:type="dxa"/>
         </w:tblCellMar>
       </w:tblPr>
       <w:tblGrid>
-        <w:gridCol w:w="2158"/>
+        <w:gridCol w:w="2157"/>
         <w:gridCol w:w="1170"/>
         <w:gridCol w:w="4953"/>
-        <w:gridCol w:w="1616"/>
+        <w:gridCol w:w="1617"/>
       </w:tblGrid>
       <w:tr>
         <w:trPr/>
         <w:tc>
           <w:tcPr>
-            <w:tcW w:w="2158" w:type="dxa"/>
+            <w:tcW w:w="2157" w:type="dxa"/>
             <w:tcBorders>
               <w:top w:val="single" w:sz="12" w:space="0" w:color="000001"/>
               <w:left w:val="single" w:sz="12" w:space="0" w:color="000001"/>
@@ -1827,7 +2661,7 @@
             </w:tcBorders>
             <w:shd w:fill="auto" w:val="clear"/>
             <w:tcMar>
-              <w:left w:w="63" w:type="dxa"/>
+              <w:left w:w="48" w:type="dxa"/>
             </w:tcMar>
           </w:tcPr>
           <w:p>
@@ -1856,7 +2690,7 @@
             </w:tcBorders>
             <w:shd w:fill="auto" w:val="clear"/>
             <w:tcMar>
-              <w:left w:w="84" w:type="dxa"/>
+              <w:left w:w="76" w:type="dxa"/>
             </w:tcMar>
           </w:tcPr>
           <w:p>
@@ -1885,7 +2719,7 @@
             </w:tcBorders>
             <w:shd w:fill="auto" w:val="clear"/>
             <w:tcMar>
-              <w:left w:w="84" w:type="dxa"/>
+              <w:left w:w="76" w:type="dxa"/>
             </w:tcMar>
           </w:tcPr>
           <w:p>
@@ -1905,7 +2739,7 @@
         </w:tc>
         <w:tc>
           <w:tcPr>
-            <w:tcW w:w="1616" w:type="dxa"/>
+            <w:tcW w:w="1617" w:type="dxa"/>
             <w:tcBorders>
               <w:top w:val="single" w:sz="12" w:space="0" w:color="000001"/>
               <w:left w:val="single" w:sz="6" w:space="0" w:color="000001"/>
@@ -1916,7 +2750,7 @@
             </w:tcBorders>
             <w:shd w:fill="auto" w:val="clear"/>
             <w:tcMar>
-              <w:left w:w="84" w:type="dxa"/>
+              <w:left w:w="76" w:type="dxa"/>
             </w:tcMar>
           </w:tcPr>
           <w:p>
@@ -1939,7 +2773,7 @@
         <w:trPr/>
         <w:tc>
           <w:tcPr>
-            <w:tcW w:w="2158" w:type="dxa"/>
+            <w:tcW w:w="2157" w:type="dxa"/>
             <w:tcBorders>
               <w:top w:val="single" w:sz="6" w:space="0" w:color="000001"/>
               <w:left w:val="single" w:sz="12" w:space="0" w:color="000001"/>
@@ -1948,7 +2782,7 @@
             </w:tcBorders>
             <w:shd w:fill="auto" w:val="clear"/>
             <w:tcMar>
-              <w:left w:w="63" w:type="dxa"/>
+              <w:left w:w="48" w:type="dxa"/>
             </w:tcMar>
           </w:tcPr>
           <w:p>
@@ -1977,7 +2811,7 @@
             </w:tcBorders>
             <w:shd w:fill="auto" w:val="clear"/>
             <w:tcMar>
-              <w:left w:w="84" w:type="dxa"/>
+              <w:left w:w="76" w:type="dxa"/>
             </w:tcMar>
           </w:tcPr>
           <w:p>
@@ -2006,7 +2840,7 @@
             </w:tcBorders>
             <w:shd w:fill="auto" w:val="clear"/>
             <w:tcMar>
-              <w:left w:w="84" w:type="dxa"/>
+              <w:left w:w="76" w:type="dxa"/>
             </w:tcMar>
           </w:tcPr>
           <w:p>
@@ -2025,7 +2859,7 @@
         </w:tc>
         <w:tc>
           <w:tcPr>
-            <w:tcW w:w="1616" w:type="dxa"/>
+            <w:tcW w:w="1617" w:type="dxa"/>
             <w:tcBorders>
               <w:top w:val="single" w:sz="6" w:space="0" w:color="000001"/>
               <w:left w:val="single" w:sz="6" w:space="0" w:color="000001"/>
@@ -2036,7 +2870,7 @@
             </w:tcBorders>
             <w:shd w:fill="auto" w:val="clear"/>
             <w:tcMar>
-              <w:left w:w="84" w:type="dxa"/>
+              <w:left w:w="76" w:type="dxa"/>
             </w:tcMar>
           </w:tcPr>
           <w:p>
@@ -2058,7 +2892,7 @@
         <w:trPr/>
         <w:tc>
           <w:tcPr>
-            <w:tcW w:w="2158" w:type="dxa"/>
+            <w:tcW w:w="2157" w:type="dxa"/>
             <w:tcBorders>
               <w:top w:val="single" w:sz="6" w:space="0" w:color="000001"/>
               <w:left w:val="single" w:sz="12" w:space="0" w:color="000001"/>
@@ -2067,7 +2901,7 @@
             </w:tcBorders>
             <w:shd w:fill="auto" w:val="clear"/>
             <w:tcMar>
-              <w:left w:w="63" w:type="dxa"/>
+              <w:left w:w="48" w:type="dxa"/>
             </w:tcMar>
           </w:tcPr>
           <w:p>
@@ -2112,7 +2946,7 @@
             </w:tcBorders>
             <w:shd w:fill="auto" w:val="clear"/>
             <w:tcMar>
-              <w:left w:w="84" w:type="dxa"/>
+              <w:left w:w="76" w:type="dxa"/>
             </w:tcMar>
           </w:tcPr>
           <w:p>
@@ -2157,7 +2991,7 @@
             </w:tcBorders>
             <w:shd w:fill="auto" w:val="clear"/>
             <w:tcMar>
-              <w:left w:w="84" w:type="dxa"/>
+              <w:left w:w="76" w:type="dxa"/>
             </w:tcMar>
           </w:tcPr>
           <w:p>
@@ -2238,7 +3072,7 @@
         </w:tc>
         <w:tc>
           <w:tcPr>
-            <w:tcW w:w="1616" w:type="dxa"/>
+            <w:tcW w:w="1617" w:type="dxa"/>
             <w:tcBorders>
               <w:top w:val="single" w:sz="6" w:space="0" w:color="000001"/>
               <w:left w:val="single" w:sz="6" w:space="0" w:color="000001"/>
@@ -2249,7 +3083,7 @@
             </w:tcBorders>
             <w:shd w:fill="auto" w:val="clear"/>
             <w:tcMar>
-              <w:left w:w="84" w:type="dxa"/>
+              <w:left w:w="76" w:type="dxa"/>
             </w:tcMar>
           </w:tcPr>
           <w:p>
@@ -2275,15 +3109,16 @@
         <w:trPr/>
         <w:tc>
           <w:tcPr>
-            <w:tcW w:w="2158" w:type="dxa"/>
+            <w:tcW w:w="2157" w:type="dxa"/>
             <w:tcBorders>
+              <w:top w:val="single" w:sz="12" w:space="0" w:color="000001"/>
               <w:left w:val="single" w:sz="12" w:space="0" w:color="000001"/>
               <w:bottom w:val="single" w:sz="12" w:space="0" w:color="000001"/>
               <w:insideH w:val="single" w:sz="12" w:space="0" w:color="000001"/>
             </w:tcBorders>
             <w:shd w:fill="auto" w:val="clear"/>
             <w:tcMar>
-              <w:left w:w="63" w:type="dxa"/>
+              <w:left w:w="48" w:type="dxa"/>
             </w:tcMar>
           </w:tcPr>
           <w:p>
@@ -2310,13 +3145,14 @@
           <w:tcPr>
             <w:tcW w:w="1170" w:type="dxa"/>
             <w:tcBorders>
+              <w:top w:val="single" w:sz="12" w:space="0" w:color="000001"/>
               <w:left w:val="single" w:sz="6" w:space="0" w:color="000001"/>
               <w:bottom w:val="single" w:sz="12" w:space="0" w:color="000001"/>
               <w:insideH w:val="single" w:sz="12" w:space="0" w:color="000001"/>
             </w:tcBorders>
             <w:shd w:fill="auto" w:val="clear"/>
             <w:tcMar>
-              <w:left w:w="84" w:type="dxa"/>
+              <w:left w:w="76" w:type="dxa"/>
             </w:tcMar>
           </w:tcPr>
           <w:p>
@@ -2343,39 +3179,60 @@
           <w:tcPr>
             <w:tcW w:w="4953" w:type="dxa"/>
             <w:tcBorders>
+              <w:top w:val="single" w:sz="12" w:space="0" w:color="000001"/>
               <w:left w:val="single" w:sz="6" w:space="0" w:color="000001"/>
               <w:bottom w:val="single" w:sz="12" w:space="0" w:color="000001"/>
               <w:insideH w:val="single" w:sz="12" w:space="0" w:color="000001"/>
             </w:tcBorders>
             <w:shd w:fill="auto" w:val="clear"/>
             <w:tcMar>
-              <w:left w:w="84" w:type="dxa"/>
+              <w:left w:w="76" w:type="dxa"/>
             </w:tcMar>
           </w:tcPr>
           <w:p>
             <w:pPr>
               <w:pStyle w:val="Normal"/>
               <w:spacing w:before="40" w:after="40"/>
-              <w:rPr>
-                <w:sz w:val="24"/>
-                <w:sz w:val="24"/>
-                <w:szCs w:val="20"/>
-                <w:rFonts w:ascii="Times" w:hAnsi="Times" w:eastAsia="Times New Roman" w:cs="Times"/>
-                <w:color w:val="00000A"/>
-                <w:lang w:val="en-US" w:eastAsia="zh-CN" w:bidi="ar-SA"/>
-              </w:rPr>
             </w:pPr>
             <w:r>
               <w:rPr/>
               <w:t>Se eliminó lo relacionado con la base de datos</w:t>
+            </w:r>
+            <w:r>
+              <w:rPr>
+                <w:rFonts w:eastAsia="Times New Roman" w:cs="Times"/>
+                <w:color w:val="00000A"/>
+                <w:sz w:val="24"/>
+                <w:szCs w:val="20"/>
+                <w:lang w:val="en-US" w:eastAsia="zh-CN" w:bidi="ar-SA"/>
+              </w:rPr>
+              <w:t>.</w:t>
+            </w:r>
+            <w:r/>
+          </w:p>
+          <w:p>
+            <w:pPr>
+              <w:pStyle w:val="Normal"/>
+              <w:spacing w:before="40" w:after="40"/>
+            </w:pPr>
+            <w:r>
+              <w:rPr>
+                <w:rFonts w:eastAsia="Times New Roman" w:cs="Times"/>
+                <w:color w:val="00000A"/>
+                <w:sz w:val="24"/>
+                <w:szCs w:val="20"/>
+                <w:lang w:val="en-US" w:eastAsia="zh-CN" w:bidi="ar-SA"/>
+              </w:rPr>
+              <w:t>Se agregaron los requisitos funcionales.</w:t>
             </w:r>
             <w:r/>
           </w:p>
         </w:tc>
         <w:tc>
           <w:tcPr>
-            <w:tcW w:w="1616" w:type="dxa"/>
+            <w:tcW w:w="1617" w:type="dxa"/>
             <w:tcBorders>
+              <w:top w:val="single" w:sz="12" w:space="0" w:color="000001"/>
               <w:left w:val="single" w:sz="6" w:space="0" w:color="000001"/>
               <w:bottom w:val="single" w:sz="12" w:space="0" w:color="000001"/>
               <w:right w:val="single" w:sz="12" w:space="0" w:color="000001"/>
@@ -2384,7 +3241,7 @@
             </w:tcBorders>
             <w:shd w:fill="auto" w:val="clear"/>
             <w:tcMar>
-              <w:left w:w="84" w:type="dxa"/>
+              <w:left w:w="76" w:type="dxa"/>
             </w:tcMar>
           </w:tcPr>
           <w:p>
@@ -2412,6 +3269,38 @@
     <w:p>
       <w:pPr>
         <w:pStyle w:val="Heading1"/>
+        <w:keepLines/>
+        <w:widowControl/>
+        <w:numPr>
+          <w:ilvl w:val="0"/>
+          <w:numId w:val="0"/>
+        </w:numPr>
+        <w:suppressAutoHyphens w:val="true"/>
+        <w:spacing w:lineRule="atLeast" w:line="240"/>
+        <w:jc w:val="left"/>
+        <w:outlineLvl w:val="0"/>
+        <w:rPr>
+          <w:sz w:val="36"/>
+          <w:b/>
+          <w:sz w:val="36"/>
+          <w:b/>
+          <w:szCs w:val="20"/>
+          <w:rFonts w:ascii="Times" w:hAnsi="Times" w:eastAsia="Times New Roman" w:cs="Times"/>
+          <w:color w:val="00000A"/>
+          <w:lang w:val="en-US" w:eastAsia="zh-CN" w:bidi="ar-SA"/>
+        </w:rPr>
+      </w:pPr>
+      <w:r>
+        <w:rPr/>
+      </w:r>
+      <w:r>
+        <w:br w:type="page"/>
+      </w:r>
+      <w:r/>
+    </w:p>
+    <w:p>
+      <w:pPr>
+        <w:pStyle w:val="Heading1"/>
         <w:numPr>
           <w:ilvl w:val="0"/>
           <w:numId w:val="1"/>
@@ -2453,23 +3342,7 @@
           <w:iCs w:val="false"/>
           <w:lang w:val="es-AR" w:bidi="ar-SA"/>
         </w:rPr>
-        <w:t xml:space="preserve">El presente documento ha sido redactado para especificar en su totalidad los requerimientos de las versiones v1.X de la </w:t>
-      </w:r>
-      <w:r>
-        <w:rPr>
-          <w:i w:val="false"/>
-          <w:iCs w:val="false"/>
-          <w:lang w:val="es-AR" w:bidi="ar-SA"/>
-        </w:rPr>
-        <w:t>aplicación móvil FCEFyN maps</w:t>
-      </w:r>
-      <w:r>
-        <w:rPr>
-          <w:i w:val="false"/>
-          <w:iCs w:val="false"/>
-          <w:lang w:val="es-AR" w:bidi="ar-SA"/>
-        </w:rPr>
-        <w:t>.</w:t>
+        <w:t>El presente documento ha sido redactado para especificar en su totalidad los requerimientos de las versiones v1.X de la aplicación móvil FCEFyN maps.</w:t>
       </w:r>
       <w:r/>
     </w:p>
@@ -2635,69 +3508,21 @@
           <w:iCs w:val="false"/>
           <w:lang w:val="es-AR" w:bidi="ar-SA"/>
         </w:rPr>
-        <w:t xml:space="preserve">Este documento comienza ofreciendo una visión de alto nivel de </w:t>
-      </w:r>
+        <w:t xml:space="preserve">Este documento comienza ofreciendo una visión de alto nivel de la aplicación FCEFyN maps. Luego se enumeran las restricciones de software y hardware, como así también las dependencias necesarias y cualquier dato que brinde información que facilite la comprensión del documento. </w:t>
+      </w:r>
+      <w:r/>
+    </w:p>
+    <w:p>
+      <w:pPr>
+        <w:pStyle w:val="Template"/>
+      </w:pPr>
       <w:r>
         <w:rPr>
           <w:i w:val="false"/>
           <w:iCs w:val="false"/>
           <w:lang w:val="es-AR" w:bidi="ar-SA"/>
         </w:rPr>
-        <w:t>la aplicación FCEFyN maps</w:t>
-      </w:r>
-      <w:r>
-        <w:rPr>
-          <w:i w:val="false"/>
-          <w:iCs w:val="false"/>
-          <w:lang w:val="es-AR" w:bidi="ar-SA"/>
-        </w:rPr>
-        <w:t xml:space="preserve">. Luego se enumeran las restricciones de software y hardware, como así también las dependencias necesarias y cualquier </w:t>
-      </w:r>
-      <w:r>
-        <w:rPr>
-          <w:i w:val="false"/>
-          <w:iCs w:val="false"/>
-          <w:lang w:val="es-AR" w:bidi="ar-SA"/>
-        </w:rPr>
-        <w:t xml:space="preserve">dato </w:t>
-      </w:r>
-      <w:r>
-        <w:rPr>
-          <w:i w:val="false"/>
-          <w:iCs w:val="false"/>
-          <w:lang w:val="es-AR" w:bidi="ar-SA"/>
-        </w:rPr>
-        <w:t xml:space="preserve">que brinde información que facilite la comprensión del documento. </w:t>
-      </w:r>
-      <w:r/>
-    </w:p>
-    <w:p>
-      <w:pPr>
-        <w:pStyle w:val="Template"/>
-      </w:pPr>
-      <w:r>
-        <w:rPr>
-          <w:i w:val="false"/>
-          <w:iCs w:val="false"/>
-          <w:lang w:val="es-AR" w:bidi="ar-SA"/>
-        </w:rPr>
-        <w:t xml:space="preserve">La mayor parte del mismo se ocupa de listar los requerimientos. Cada uno de los mismo es descripto utilizando casos de uso, </w:t>
-      </w:r>
-      <w:r>
-        <w:rPr>
-          <w:i w:val="false"/>
-          <w:iCs w:val="false"/>
-          <w:lang w:val="es-AR" w:bidi="ar-SA"/>
-        </w:rPr>
-        <w:t>así como diagramas de secuencia donde sea necesario</w:t>
-      </w:r>
-      <w:r>
-        <w:rPr>
-          <w:i w:val="false"/>
-          <w:iCs w:val="false"/>
-          <w:lang w:val="es-AR" w:bidi="ar-SA"/>
-        </w:rPr>
-        <w:t>.</w:t>
+        <w:t>La mayor parte del mismo se ocupa de listar los requerimientos. Cada uno de los mismo es descripto utilizando casos de uso, así como diagramas de secuencia donde sea necesario.</w:t>
       </w:r>
       <w:r/>
     </w:p>
@@ -3142,18 +3967,7 @@
           <w:szCs w:val="22"/>
           <w:lang w:val="es-AR" w:bidi="ar-SA"/>
         </w:rPr>
-        <w:t>Acceder a</w:t>
-      </w:r>
-      <w:r>
-        <w:rPr>
-          <w:rFonts w:ascii="Arial" w:hAnsi="Arial"/>
-          <w:b w:val="false"/>
-          <w:bCs w:val="false"/>
-          <w:sz w:val="22"/>
-          <w:szCs w:val="22"/>
-          <w:lang w:val="es-AR" w:bidi="ar-SA"/>
-        </w:rPr>
-        <w:t>l mapa de la facultad, donde estarán listados todos los edificios, pisos y entrepisos de la cede correspondiente.</w:t>
+        <w:t>Acceder al mapa de la facultad, donde estarán listados todos los edificios, pisos y entrepisos de la cede correspondiente.</w:t>
       </w:r>
       <w:r/>
     </w:p>
@@ -3604,22 +4418,137 @@
           <w:ilvl w:val="0"/>
           <w:numId w:val="1"/>
         </w:numPr>
-        <w:rPr>
-          <w:sz w:val="36"/>
-          <w:b/>
-          <w:sz w:val="36"/>
-          <w:b/>
-          <w:szCs w:val="20"/>
-          <w:rFonts w:ascii="Times" w:hAnsi="Times" w:eastAsia="Times New Roman" w:cs="Times"/>
+      </w:pPr>
+      <w:r>
+        <w:rPr>
+          <w:lang w:val="es-AR"/>
+        </w:rPr>
+        <w:t>Listado de Requerimientos Funcionales</w:t>
+      </w:r>
+      <w:r/>
+    </w:p>
+    <w:p>
+      <w:pPr>
+        <w:pStyle w:val="Normal"/>
+      </w:pPr>
+      <w:r>
+        <w:rPr>
+          <w:rFonts w:eastAsia="Times New Roman" w:cs="Times" w:ascii="Arial" w:hAnsi="Arial"/>
+          <w:b/>
           <w:color w:val="00000A"/>
+          <w:sz w:val="22"/>
+          <w:szCs w:val="22"/>
           <w:lang w:val="es-AR" w:eastAsia="zh-CN" w:bidi="ar-SA"/>
         </w:rPr>
-      </w:pPr>
-      <w:r>
-        <w:rPr>
-          <w:lang w:val="es-AR"/>
-        </w:rPr>
-        <w:t>Listado de Requerimientos Funcionales</w:t>
+        <w:t xml:space="preserve">REQ 1: </w:t>
+      </w:r>
+      <w:r>
+        <w:rPr>
+          <w:rFonts w:eastAsia="Times New Roman" w:cs="Times" w:ascii="Arial" w:hAnsi="Arial"/>
+          <w:b w:val="false"/>
+          <w:bCs w:val="false"/>
+          <w:color w:val="00000A"/>
+          <w:sz w:val="22"/>
+          <w:szCs w:val="22"/>
+          <w:lang w:val="es-AR" w:eastAsia="zh-CN" w:bidi="ar-SA"/>
+        </w:rPr>
+        <w:t>Exploración – el usuario deberá poder recorrer los mapas disponibles.</w:t>
+      </w:r>
+      <w:r/>
+    </w:p>
+    <w:p>
+      <w:pPr>
+        <w:pStyle w:val="Normal"/>
+      </w:pPr>
+      <w:r>
+        <w:rPr>
+          <w:rFonts w:eastAsia="Times New Roman" w:cs="Times" w:ascii="Arial" w:hAnsi="Arial"/>
+          <w:b/>
+          <w:bCs/>
+          <w:color w:val="00000A"/>
+          <w:sz w:val="22"/>
+          <w:szCs w:val="22"/>
+          <w:lang w:val="es-AR" w:eastAsia="zh-CN" w:bidi="ar-SA"/>
+        </w:rPr>
+        <w:t xml:space="preserve">REQ 2: </w:t>
+      </w:r>
+      <w:r>
+        <w:rPr>
+          <w:rFonts w:eastAsia="Times New Roman" w:cs="Times" w:ascii="Arial" w:hAnsi="Arial"/>
+          <w:b w:val="false"/>
+          <w:bCs w:val="false"/>
+          <w:color w:val="00000A"/>
+          <w:sz w:val="22"/>
+          <w:szCs w:val="22"/>
+          <w:lang w:val="es-AR" w:eastAsia="zh-CN" w:bidi="ar-SA"/>
+        </w:rPr>
+        <w:t>Recorrido más corto – el sistema deberá encontrar el camino más corto desde la posición indicada de inicio y la posición de llegada.</w:t>
+      </w:r>
+      <w:r/>
+    </w:p>
+    <w:p>
+      <w:pPr>
+        <w:pStyle w:val="Normal"/>
+      </w:pPr>
+      <w:r>
+        <w:rPr>
+          <w:rFonts w:eastAsia="Times New Roman" w:cs="Times" w:ascii="Arial" w:hAnsi="Arial"/>
+          <w:b/>
+          <w:bCs/>
+          <w:color w:val="00000A"/>
+          <w:sz w:val="22"/>
+          <w:szCs w:val="22"/>
+          <w:lang w:val="es-AR" w:eastAsia="zh-CN" w:bidi="ar-SA"/>
+        </w:rPr>
+        <w:t xml:space="preserve">REQ 3: </w:t>
+      </w:r>
+      <w:r>
+        <w:rPr>
+          <w:rFonts w:eastAsia="Times New Roman" w:cs="Times" w:ascii="Arial" w:hAnsi="Arial"/>
+          <w:b w:val="false"/>
+          <w:bCs w:val="false"/>
+          <w:color w:val="00000A"/>
+          <w:sz w:val="22"/>
+          <w:szCs w:val="22"/>
+          <w:lang w:val="es-AR" w:eastAsia="zh-CN" w:bidi="ar-SA"/>
+        </w:rPr>
+        <w:t xml:space="preserve">Búsqueda – el sistema deberá poder localizar el aula u oficina indicada por el usuario y devolverle al usuario </w:t>
+      </w:r>
+      <w:r>
+        <w:rPr>
+          <w:rFonts w:eastAsia="Times New Roman" w:cs="Times" w:ascii="Arial" w:hAnsi="Arial"/>
+          <w:b w:val="false"/>
+          <w:bCs w:val="false"/>
+          <w:color w:val="00000A"/>
+          <w:sz w:val="22"/>
+          <w:szCs w:val="22"/>
+          <w:lang w:val="es-AR" w:eastAsia="zh-CN" w:bidi="ar-SA"/>
+        </w:rPr>
+        <w:t>el piso en donde dicho lugar se encuentra</w:t>
+      </w:r>
+      <w:r>
+        <w:rPr>
+          <w:rFonts w:eastAsia="Times New Roman" w:cs="Times" w:ascii="Arial" w:hAnsi="Arial"/>
+          <w:b w:val="false"/>
+          <w:bCs w:val="false"/>
+          <w:color w:val="00000A"/>
+          <w:sz w:val="22"/>
+          <w:szCs w:val="22"/>
+          <w:lang w:val="es-AR" w:eastAsia="zh-CN" w:bidi="ar-SA"/>
+        </w:rPr>
+        <w:t>. Además actualizará la vista del mapa, centrando dicho lugar.</w:t>
+      </w:r>
+      <w:r>
+        <w:rPr>
+          <w:rFonts w:eastAsia="Times New Roman" w:cs="Times" w:ascii="Arial" w:hAnsi="Arial"/>
+          <w:b/>
+          <w:bCs/>
+          <w:color w:val="00000A"/>
+          <w:sz w:val="22"/>
+          <w:szCs w:val="22"/>
+          <w:lang w:val="es-AR" w:eastAsia="zh-CN" w:bidi="ar-SA"/>
+        </w:rPr>
+        <w:t xml:space="preserve"> </w:t>
       </w:r>
       <w:r/>
     </w:p>
@@ -3643,18 +4572,6 @@
     </w:p>
     <w:p>
       <w:pPr>
-        <w:pStyle w:val="Template"/>
-      </w:pPr>
-      <w:r>
-        <w:rPr>
-          <w:lang w:val="es-AR" w:bidi="ar-SA"/>
-        </w:rPr>
-        <w:t>&lt;This template illustrates organizing the functional requirements for the product by system features, the major services provided by the product. You may prefer to organize this section by use case, mode of operation, user class, object class, functional hierarchy, or combinations of these, whatever makes the most logical sense for your product. You should Use-case diagram&gt;</w:t>
-      </w:r>
-      <w:r/>
-    </w:p>
-    <w:p>
-      <w:pPr>
         <w:pStyle w:val="Heading2"/>
         <w:numPr>
           <w:ilvl w:val="1"/>
@@ -3667,19 +4584,7 @@
         <w:rPr>
           <w:lang w:val="es-AR" w:bidi="ar-SA"/>
         </w:rPr>
-        <w:t>Use Case 1</w:t>
-      </w:r>
-      <w:r/>
-    </w:p>
-    <w:p>
-      <w:pPr>
-        <w:pStyle w:val="Template"/>
-      </w:pPr>
-      <w:r>
-        <w:rPr>
-          <w:lang w:val="es-AR" w:bidi="ar-SA"/>
-        </w:rPr>
-        <w:t>&lt;Don’t really say “Use case 1.” State the feature name in just a few words.&gt;</w:t>
+        <w:t>REQ 1: Exploración</w:t>
       </w:r>
       <w:r/>
     </w:p>
@@ -3691,13 +4596,34 @@
           <w:numId w:val="1"/>
         </w:numPr>
       </w:pPr>
-      <w:bookmarkStart w:id="16" w:name="__RefHeading___Toc20732970"/>
+      <w:bookmarkStart w:id="16" w:name="__RefHeading___Toc20732971"/>
       <w:bookmarkEnd w:id="16"/>
       <w:r>
         <w:rPr>
           <w:lang w:val="es-AR" w:bidi="ar-SA"/>
         </w:rPr>
-        <w:t>Name:</w:t>
+        <w:t>Objetivo</w:t>
+      </w:r>
+      <w:r>
+        <w:rPr>
+          <w:lang w:val="es-AR" w:bidi="ar-SA"/>
+        </w:rPr>
+        <w:t>:</w:t>
+      </w:r>
+      <w:r/>
+    </w:p>
+    <w:p>
+      <w:pPr>
+        <w:pStyle w:val="Normal"/>
+      </w:pPr>
+      <w:r>
+        <w:rPr>
+          <w:rFonts w:ascii="Arial" w:hAnsi="Arial"/>
+          <w:sz w:val="22"/>
+          <w:szCs w:val="22"/>
+          <w:lang w:val="es-AR" w:bidi="ar-SA"/>
+        </w:rPr>
+        <w:t>El usuario deberá poder recorrer libremente los mapas de todos los pisos y edificios de la intitución que estén disponibles.</w:t>
       </w:r>
       <w:r/>
     </w:p>
@@ -3709,13 +4635,26 @@
           <w:numId w:val="1"/>
         </w:numPr>
       </w:pPr>
-      <w:bookmarkStart w:id="17" w:name="__RefHeading___Toc20732971"/>
+      <w:bookmarkStart w:id="17" w:name="__RefHeading___Toc20732972"/>
       <w:bookmarkEnd w:id="17"/>
       <w:r>
         <w:rPr>
           <w:lang w:val="es-AR" w:bidi="ar-SA"/>
         </w:rPr>
-        <w:t>Goal:</w:t>
+        <w:t>Input:</w:t>
+      </w:r>
+      <w:r/>
+    </w:p>
+    <w:p>
+      <w:pPr>
+        <w:pStyle w:val="Normal"/>
+      </w:pPr>
+      <w:r>
+        <w:rPr>
+          <w:rFonts w:ascii="Arial" w:hAnsi="Arial"/>
+          <w:lang w:val="es-AR" w:bidi="ar-SA"/>
+        </w:rPr>
+        <w:t>N/A</w:t>
       </w:r>
       <w:r/>
     </w:p>
@@ -3727,13 +4666,26 @@
           <w:numId w:val="1"/>
         </w:numPr>
       </w:pPr>
-      <w:bookmarkStart w:id="18" w:name="__RefHeading___Toc20732972"/>
+      <w:bookmarkStart w:id="18" w:name="__RefHeading___Toc20732973"/>
       <w:bookmarkEnd w:id="18"/>
       <w:r>
         <w:rPr>
           <w:lang w:val="es-AR" w:bidi="ar-SA"/>
         </w:rPr>
-        <w:t>Input:</w:t>
+        <w:t>Output:</w:t>
+      </w:r>
+      <w:r/>
+    </w:p>
+    <w:p>
+      <w:pPr>
+        <w:pStyle w:val="Normal"/>
+      </w:pPr>
+      <w:r>
+        <w:rPr>
+          <w:rFonts w:ascii="Arial" w:hAnsi="Arial"/>
+          <w:lang w:val="es-AR" w:bidi="ar-SA"/>
+        </w:rPr>
+        <w:t>En la pantalla del dispositivo móvil se deberá mostrar el mapa de la planta baja del edificio principal, el cual se deberá poder recorrer en cualquier dirección, así como también se podrá cambiar de piso ya sea mediante un menú deslizable que se encuentre a la izquierda de la pantalla; o haciendo clic en los íconos correspondientes a “subir/bajar las escaleras que se encuentren en las mismas.</w:t>
       </w:r>
       <w:r/>
     </w:p>
@@ -3745,13 +4697,13 @@
           <w:numId w:val="1"/>
         </w:numPr>
       </w:pPr>
-      <w:bookmarkStart w:id="19" w:name="__RefHeading___Toc20732973"/>
+      <w:bookmarkStart w:id="19" w:name="__RefHeading___Toc20732974"/>
       <w:bookmarkEnd w:id="19"/>
       <w:r>
         <w:rPr>
           <w:lang w:val="es-AR" w:bidi="ar-SA"/>
         </w:rPr>
-        <w:t>Output:</w:t>
+        <w:t>Main Scenario:</w:t>
       </w:r>
       <w:r/>
     </w:p>
@@ -3763,13 +4715,50 @@
           <w:numId w:val="1"/>
         </w:numPr>
       </w:pPr>
-      <w:bookmarkStart w:id="20" w:name="__RefHeading___Toc20732974"/>
+      <w:bookmarkStart w:id="20" w:name="__RefHeading___Toc20732975"/>
       <w:bookmarkEnd w:id="20"/>
       <w:r>
         <w:rPr>
           <w:lang w:val="es-AR" w:bidi="ar-SA"/>
         </w:rPr>
-        <w:t>Main Scenario:</w:t>
+        <w:t>Pre-condi</w:t>
+      </w:r>
+      <w:r>
+        <w:rPr>
+          <w:lang w:val="es-AR" w:bidi="ar-SA"/>
+        </w:rPr>
+        <w:t>c</w:t>
+      </w:r>
+      <w:r>
+        <w:rPr>
+          <w:lang w:val="es-AR" w:bidi="ar-SA"/>
+        </w:rPr>
+        <w:t>i</w:t>
+      </w:r>
+      <w:r>
+        <w:rPr>
+          <w:lang w:val="es-AR" w:bidi="ar-SA"/>
+        </w:rPr>
+        <w:t>ó</w:t>
+      </w:r>
+      <w:r>
+        <w:rPr>
+          <w:lang w:val="es-AR" w:bidi="ar-SA"/>
+        </w:rPr>
+        <w:t>n:</w:t>
+      </w:r>
+      <w:r/>
+    </w:p>
+    <w:p>
+      <w:pPr>
+        <w:pStyle w:val="Normal"/>
+      </w:pPr>
+      <w:r>
+        <w:rPr>
+          <w:rFonts w:ascii="Arial" w:hAnsi="Arial"/>
+          <w:lang w:val="es-AR" w:bidi="ar-SA"/>
+        </w:rPr>
+        <w:t>N/A</w:t>
       </w:r>
       <w:r/>
     </w:p>
@@ -3781,31 +4770,19 @@
           <w:numId w:val="1"/>
         </w:numPr>
       </w:pPr>
-      <w:bookmarkStart w:id="21" w:name="__RefHeading___Toc20732975"/>
+      <w:bookmarkStart w:id="21" w:name="__RefHeading___Toc20732976"/>
       <w:bookmarkEnd w:id="21"/>
       <w:r>
         <w:rPr>
           <w:lang w:val="es-AR" w:bidi="ar-SA"/>
         </w:rPr>
-        <w:t>Pre-condition:</w:t>
-      </w:r>
-      <w:r/>
-    </w:p>
-    <w:p>
-      <w:pPr>
-        <w:pStyle w:val="Heading3"/>
-        <w:numPr>
-          <w:ilvl w:val="2"/>
-          <w:numId w:val="1"/>
-        </w:numPr>
-      </w:pPr>
-      <w:bookmarkStart w:id="22" w:name="__RefHeading___Toc20732976"/>
-      <w:bookmarkEnd w:id="22"/>
-      <w:r>
-        <w:rPr>
-          <w:lang w:val="es-AR" w:bidi="ar-SA"/>
-        </w:rPr>
-        <w:t>Steps:</w:t>
+        <w:t>Pasos</w:t>
+      </w:r>
+      <w:r>
+        <w:rPr>
+          <w:lang w:val="es-AR" w:bidi="ar-SA"/>
+        </w:rPr>
+        <w:t>:</w:t>
       </w:r>
       <w:r/>
     </w:p>
@@ -3822,7 +4799,15 @@
         <w:rPr>
           <w:lang w:val="es-AR" w:bidi="ar-SA"/>
         </w:rPr>
-        <w:t>Step1:</w:t>
+        <w:t xml:space="preserve">Paso 1: </w:t>
+      </w:r>
+      <w:r>
+        <w:rPr>
+          <w:i w:val="false"/>
+          <w:iCs w:val="false"/>
+          <w:lang w:val="es-AR" w:bidi="ar-SA"/>
+        </w:rPr>
+        <w:t>El usuario abre la aplicación.</w:t>
       </w:r>
       <w:r/>
     </w:p>
@@ -3839,6 +4824,20 @@
         <w:rPr>
           <w:lang w:val="es-AR" w:bidi="ar-SA"/>
         </w:rPr>
+        <w:t xml:space="preserve">Paso 2: </w:t>
+      </w:r>
+      <w:r>
+        <w:rPr>
+          <w:i w:val="false"/>
+          <w:iCs w:val="false"/>
+          <w:lang w:val="es-AR" w:bidi="ar-SA"/>
+        </w:rPr>
+        <w:t>El usuario desliza el mapa con el dedo</w:t>
+      </w:r>
+      <w:r>
+        <w:rPr>
+          <w:lang w:val="es-AR" w:bidi="ar-SA"/>
+        </w:rPr>
         <w:t>.</w:t>
       </w:r>
       <w:r/>
@@ -3856,7 +4855,33 @@
         <w:rPr>
           <w:lang w:val="es-AR" w:bidi="ar-SA"/>
         </w:rPr>
-        <w:t>Step n:</w:t>
+        <w:t>Paso</w:t>
+      </w:r>
+      <w:r>
+        <w:rPr>
+          <w:lang w:val="es-AR" w:bidi="ar-SA"/>
+        </w:rPr>
+        <w:t xml:space="preserve"> </w:t>
+      </w:r>
+      <w:r>
+        <w:rPr>
+          <w:lang w:val="es-AR" w:bidi="ar-SA"/>
+        </w:rPr>
+        <w:t>3 (opcional)</w:t>
+      </w:r>
+      <w:r>
+        <w:rPr>
+          <w:lang w:val="es-AR" w:bidi="ar-SA"/>
+        </w:rPr>
+        <w:t xml:space="preserve">: </w:t>
+      </w:r>
+      <w:r>
+        <w:rPr>
+          <w:i w:val="false"/>
+          <w:iCs w:val="false"/>
+          <w:lang w:val="es-AR" w:bidi="ar-SA"/>
+        </w:rPr>
+        <w:t>El usuario cambia de piso utilizando el menú o haciendo clic en los íconos.</w:t>
       </w:r>
       <w:r/>
     </w:p>
@@ -3868,13 +4893,26 @@
           <w:numId w:val="1"/>
         </w:numPr>
       </w:pPr>
-      <w:bookmarkStart w:id="23" w:name="__RefHeading___Toc20732977"/>
-      <w:bookmarkEnd w:id="23"/>
+      <w:bookmarkStart w:id="22" w:name="__RefHeading___Toc20732977"/>
+      <w:bookmarkEnd w:id="22"/>
       <w:r>
         <w:rPr>
           <w:lang w:val="es-AR" w:bidi="ar-SA"/>
         </w:rPr>
         <w:t>Post-condition</w:t>
+      </w:r>
+      <w:r/>
+    </w:p>
+    <w:p>
+      <w:pPr>
+        <w:pStyle w:val="Normal"/>
+      </w:pPr>
+      <w:r>
+        <w:rPr>
+          <w:rFonts w:ascii="Arial" w:hAnsi="Arial"/>
+          <w:lang w:val="es-AR" w:bidi="ar-SA"/>
+        </w:rPr>
+        <w:t>N/A</w:t>
       </w:r>
       <w:r/>
     </w:p>
@@ -3886,13 +4924,31 @@
           <w:numId w:val="1"/>
         </w:numPr>
       </w:pPr>
-      <w:bookmarkStart w:id="24" w:name="__RefHeading___Toc20732978"/>
+      <w:bookmarkStart w:id="23" w:name="__RefHeading___Toc20732979"/>
+      <w:bookmarkEnd w:id="23"/>
+      <w:r>
+        <w:rPr>
+          <w:lang w:val="es-AR" w:bidi="ar-SA"/>
+        </w:rPr>
+        <w:t>Diagrama</w:t>
+      </w:r>
+      <w:r/>
+    </w:p>
+    <w:p>
+      <w:pPr>
+        <w:pStyle w:val="Heading2"/>
+        <w:numPr>
+          <w:ilvl w:val="1"/>
+          <w:numId w:val="1"/>
+        </w:numPr>
+      </w:pPr>
+      <w:bookmarkStart w:id="24" w:name="__RefHeading___Toc20732980"/>
       <w:bookmarkEnd w:id="24"/>
       <w:r>
         <w:rPr>
           <w:lang w:val="es-AR" w:bidi="ar-SA"/>
         </w:rPr>
-        <w:t>Exceptional Scenario 1</w:t>
+        <w:t>REQ 2: Recorrido más corto</w:t>
       </w:r>
       <w:r/>
     </w:p>
@@ -3904,13 +4960,504 @@
           <w:numId w:val="1"/>
         </w:numPr>
       </w:pPr>
-      <w:bookmarkStart w:id="25" w:name="__RefHeading___Toc20732979"/>
+      <w:r>
+        <w:rPr>
+          <w:lang w:val="es-AR" w:bidi="ar-SA"/>
+        </w:rPr>
+        <w:t>Objetivo</w:t>
+      </w:r>
+      <w:r>
+        <w:rPr>
+          <w:lang w:val="es-AR" w:bidi="ar-SA"/>
+        </w:rPr>
+        <w:t>:</w:t>
+      </w:r>
+      <w:r/>
+    </w:p>
+    <w:p>
+      <w:pPr>
+        <w:pStyle w:val="Normal"/>
+      </w:pPr>
+      <w:r>
+        <w:rPr>
+          <w:rFonts w:eastAsia="Times New Roman" w:cs="Times" w:ascii="Arial" w:hAnsi="Arial"/>
+          <w:b w:val="false"/>
+          <w:bCs w:val="false"/>
+          <w:color w:val="00000A"/>
+          <w:sz w:val="22"/>
+          <w:szCs w:val="22"/>
+          <w:lang w:val="es-AR" w:eastAsia="zh-CN" w:bidi="ar-SA"/>
+        </w:rPr>
+        <w:t>E</w:t>
+      </w:r>
+      <w:r>
+        <w:rPr>
+          <w:rFonts w:eastAsia="Times New Roman" w:cs="Times" w:ascii="Arial" w:hAnsi="Arial"/>
+          <w:b w:val="false"/>
+          <w:bCs w:val="false"/>
+          <w:color w:val="00000A"/>
+          <w:sz w:val="22"/>
+          <w:szCs w:val="22"/>
+          <w:lang w:val="es-AR" w:eastAsia="zh-CN" w:bidi="ar-SA"/>
+        </w:rPr>
+        <w:t xml:space="preserve">l sistema deberá encontrar el camino más corto desde la posición indicada de inicio y la posición de llegada. </w:t>
+      </w:r>
+      <w:r>
+        <w:rPr>
+          <w:rFonts w:eastAsia="Times New Roman" w:cs="Times" w:ascii="Arial" w:hAnsi="Arial"/>
+          <w:b w:val="false"/>
+          <w:bCs w:val="false"/>
+          <w:color w:val="00000A"/>
+          <w:sz w:val="22"/>
+          <w:szCs w:val="22"/>
+          <w:lang w:val="es-AR" w:eastAsia="zh-CN" w:bidi="ar-SA"/>
+        </w:rPr>
+        <w:t>Esta opción estará disponible a través de un botón flotante ubicado en la esquina inferior derecha, el cual abrirá el menú de búsqueda.</w:t>
+      </w:r>
+      <w:r/>
+    </w:p>
+    <w:p>
+      <w:pPr>
+        <w:pStyle w:val="Heading3"/>
+        <w:numPr>
+          <w:ilvl w:val="2"/>
+          <w:numId w:val="1"/>
+        </w:numPr>
+      </w:pPr>
+      <w:bookmarkStart w:id="25" w:name="__RefHeading___Toc207329721"/>
       <w:bookmarkEnd w:id="25"/>
       <w:r>
         <w:rPr>
           <w:lang w:val="es-AR" w:bidi="ar-SA"/>
         </w:rPr>
-        <w:t>Example</w:t>
+        <w:t>Input:</w:t>
+      </w:r>
+      <w:r/>
+    </w:p>
+    <w:p>
+      <w:pPr>
+        <w:pStyle w:val="Normal"/>
+      </w:pPr>
+      <w:r>
+        <w:rPr>
+          <w:rFonts w:ascii="Arial" w:hAnsi="Arial"/>
+          <w:sz w:val="22"/>
+          <w:szCs w:val="22"/>
+          <w:lang w:val="es-AR" w:bidi="ar-SA"/>
+        </w:rPr>
+        <w:t>El usuario deberá ingresar el lugar desde el cual desea partir, y el lugar hasta el cual desea llegar. Se entiende por lugar a cualquier aula, oficina, u otros que tengan asignada una identificación en el mapa.</w:t>
+      </w:r>
+      <w:r/>
+    </w:p>
+    <w:p>
+      <w:pPr>
+        <w:pStyle w:val="Heading3"/>
+        <w:numPr>
+          <w:ilvl w:val="2"/>
+          <w:numId w:val="1"/>
+        </w:numPr>
+      </w:pPr>
+      <w:bookmarkStart w:id="26" w:name="__RefHeading___Toc207329731"/>
+      <w:bookmarkEnd w:id="26"/>
+      <w:r>
+        <w:rPr>
+          <w:lang w:val="es-AR" w:bidi="ar-SA"/>
+        </w:rPr>
+        <w:t>Output:</w:t>
+      </w:r>
+      <w:r/>
+    </w:p>
+    <w:p>
+      <w:pPr>
+        <w:pStyle w:val="Normal"/>
+      </w:pPr>
+      <w:r>
+        <w:rPr>
+          <w:rFonts w:ascii="Arial" w:hAnsi="Arial"/>
+          <w:sz w:val="22"/>
+          <w:szCs w:val="22"/>
+          <w:lang w:val="es-AR" w:bidi="ar-SA"/>
+        </w:rPr>
+        <w:t>Sobre el mapa mostrado en la pantalla principal se mostrará con una línea azul el camino que se deberá recorrer para llegar, recorriendo la menor distancia posible, hasta el lugar especificado por el usuario.</w:t>
+      </w:r>
+      <w:r/>
+    </w:p>
+    <w:p>
+      <w:pPr>
+        <w:pStyle w:val="Heading3"/>
+        <w:numPr>
+          <w:ilvl w:val="2"/>
+          <w:numId w:val="1"/>
+        </w:numPr>
+      </w:pPr>
+      <w:bookmarkStart w:id="27" w:name="__RefHeading___Toc207329741"/>
+      <w:bookmarkEnd w:id="27"/>
+      <w:r>
+        <w:rPr>
+          <w:lang w:val="es-AR" w:bidi="ar-SA"/>
+        </w:rPr>
+        <w:t>Main Scenario:</w:t>
+      </w:r>
+      <w:r/>
+    </w:p>
+    <w:p>
+      <w:pPr>
+        <w:pStyle w:val="Heading3"/>
+        <w:numPr>
+          <w:ilvl w:val="2"/>
+          <w:numId w:val="1"/>
+        </w:numPr>
+      </w:pPr>
+      <w:bookmarkStart w:id="28" w:name="__RefHeading___Toc207329751"/>
+      <w:bookmarkEnd w:id="28"/>
+      <w:r>
+        <w:rPr>
+          <w:lang w:val="es-AR" w:bidi="ar-SA"/>
+        </w:rPr>
+        <w:t>Pre-condi</w:t>
+      </w:r>
+      <w:r>
+        <w:rPr>
+          <w:lang w:val="es-AR" w:bidi="ar-SA"/>
+        </w:rPr>
+        <w:t>c</w:t>
+      </w:r>
+      <w:r>
+        <w:rPr>
+          <w:lang w:val="es-AR" w:bidi="ar-SA"/>
+        </w:rPr>
+        <w:t>i</w:t>
+      </w:r>
+      <w:r>
+        <w:rPr>
+          <w:lang w:val="es-AR" w:bidi="ar-SA"/>
+        </w:rPr>
+        <w:t>ó</w:t>
+      </w:r>
+      <w:r>
+        <w:rPr>
+          <w:lang w:val="es-AR" w:bidi="ar-SA"/>
+        </w:rPr>
+        <w:t>n:</w:t>
+      </w:r>
+      <w:r/>
+    </w:p>
+    <w:p>
+      <w:pPr>
+        <w:pStyle w:val="Normal"/>
+      </w:pPr>
+      <w:r>
+        <w:rPr>
+          <w:rFonts w:ascii="Arial" w:hAnsi="Arial"/>
+          <w:lang w:val="es-AR" w:bidi="ar-SA"/>
+        </w:rPr>
+        <w:t>N/A</w:t>
+      </w:r>
+      <w:r/>
+    </w:p>
+    <w:p>
+      <w:pPr>
+        <w:pStyle w:val="Heading3"/>
+        <w:numPr>
+          <w:ilvl w:val="2"/>
+          <w:numId w:val="1"/>
+        </w:numPr>
+      </w:pPr>
+      <w:bookmarkStart w:id="29" w:name="__RefHeading___Toc207329761"/>
+      <w:bookmarkEnd w:id="29"/>
+      <w:r>
+        <w:rPr>
+          <w:lang w:val="es-AR" w:bidi="ar-SA"/>
+        </w:rPr>
+        <w:t>Pasos</w:t>
+      </w:r>
+      <w:r>
+        <w:rPr>
+          <w:lang w:val="es-AR" w:bidi="ar-SA"/>
+        </w:rPr>
+        <w:t>:</w:t>
+      </w:r>
+      <w:r/>
+    </w:p>
+    <w:p>
+      <w:pPr>
+        <w:pStyle w:val="Heading4"/>
+        <w:numPr>
+          <w:ilvl w:val="3"/>
+          <w:numId w:val="1"/>
+        </w:numPr>
+        <w:ind w:left="720" w:hanging="0"/>
+      </w:pPr>
+      <w:r>
+        <w:rPr>
+          <w:lang w:val="es-AR" w:bidi="ar-SA"/>
+        </w:rPr>
+        <w:t xml:space="preserve">Paso 1: </w:t>
+      </w:r>
+      <w:r>
+        <w:rPr>
+          <w:i w:val="false"/>
+          <w:iCs w:val="false"/>
+          <w:lang w:val="es-AR" w:bidi="ar-SA"/>
+        </w:rPr>
+        <w:t>El usuario abre la aplicación.</w:t>
+      </w:r>
+      <w:r/>
+    </w:p>
+    <w:p>
+      <w:pPr>
+        <w:pStyle w:val="Heading4"/>
+        <w:numPr>
+          <w:ilvl w:val="3"/>
+          <w:numId w:val="1"/>
+        </w:numPr>
+        <w:ind w:left="720" w:hanging="0"/>
+      </w:pPr>
+      <w:r>
+        <w:rPr>
+          <w:lang w:val="es-AR" w:bidi="ar-SA"/>
+        </w:rPr>
+        <w:t xml:space="preserve">Paso 2: </w:t>
+      </w:r>
+      <w:r>
+        <w:rPr>
+          <w:i w:val="false"/>
+          <w:iCs w:val="false"/>
+          <w:lang w:val="es-AR" w:bidi="ar-SA"/>
+        </w:rPr>
+        <w:t xml:space="preserve">El usuario </w:t>
+      </w:r>
+      <w:r>
+        <w:rPr>
+          <w:i w:val="false"/>
+          <w:iCs w:val="false"/>
+          <w:lang w:val="es-AR" w:bidi="ar-SA"/>
+        </w:rPr>
+        <w:t>da tap al botón de generación de recorrido</w:t>
+      </w:r>
+      <w:r>
+        <w:rPr>
+          <w:lang w:val="es-AR" w:bidi="ar-SA"/>
+        </w:rPr>
+        <w:t>.</w:t>
+      </w:r>
+      <w:r/>
+    </w:p>
+    <w:p>
+      <w:pPr>
+        <w:pStyle w:val="Heading4"/>
+        <w:numPr>
+          <w:ilvl w:val="3"/>
+          <w:numId w:val="1"/>
+        </w:numPr>
+        <w:ind w:left="720" w:hanging="0"/>
+      </w:pPr>
+      <w:r>
+        <w:rPr>
+          <w:lang w:val="es-AR" w:bidi="ar-SA"/>
+        </w:rPr>
+        <w:t>Paso</w:t>
+      </w:r>
+      <w:r>
+        <w:rPr>
+          <w:lang w:val="es-AR" w:bidi="ar-SA"/>
+        </w:rPr>
+        <w:t xml:space="preserve"> </w:t>
+      </w:r>
+      <w:r>
+        <w:rPr>
+          <w:lang w:val="es-AR" w:bidi="ar-SA"/>
+        </w:rPr>
+        <w:t xml:space="preserve">3 </w:t>
+      </w:r>
+      <w:r>
+        <w:rPr>
+          <w:lang w:val="es-AR" w:bidi="ar-SA"/>
+        </w:rPr>
+        <w:t xml:space="preserve">: </w:t>
+      </w:r>
+      <w:r>
+        <w:rPr>
+          <w:i w:val="false"/>
+          <w:iCs w:val="false"/>
+          <w:lang w:val="es-AR" w:bidi="ar-SA"/>
+        </w:rPr>
+        <w:t xml:space="preserve">El usuario </w:t>
+      </w:r>
+      <w:r>
+        <w:rPr>
+          <w:i w:val="false"/>
+          <w:iCs w:val="false"/>
+          <w:lang w:val="es-AR" w:bidi="ar-SA"/>
+        </w:rPr>
+        <w:t>Ingresa ambos lugares en los campos de textos correspondientes.</w:t>
+      </w:r>
+      <w:r/>
+    </w:p>
+    <w:p>
+      <w:pPr>
+        <w:pStyle w:val="Heading4"/>
+        <w:numPr>
+          <w:ilvl w:val="3"/>
+          <w:numId w:val="1"/>
+        </w:numPr>
+        <w:ind w:left="720" w:hanging="0"/>
+      </w:pPr>
+      <w:r>
+        <w:rPr>
+          <w:i/>
+          <w:iCs/>
+          <w:lang w:val="es-AR" w:bidi="ar-SA"/>
+        </w:rPr>
+        <w:t xml:space="preserve">Paso 4: </w:t>
+      </w:r>
+      <w:r>
+        <w:rPr>
+          <w:i w:val="false"/>
+          <w:iCs w:val="false"/>
+          <w:lang w:val="es-AR" w:bidi="ar-SA"/>
+        </w:rPr>
+        <w:t>El usuario hace clic sobre el botón 'Obtener recorrido'</w:t>
+      </w:r>
+      <w:r>
+        <w:rPr>
+          <w:i w:val="false"/>
+          <w:iCs w:val="false"/>
+          <w:lang w:val="es-AR" w:bidi="ar-SA"/>
+        </w:rPr>
+        <w:t>.</w:t>
+      </w:r>
+      <w:r/>
+    </w:p>
+    <w:p>
+      <w:pPr>
+        <w:pStyle w:val="Heading3"/>
+        <w:numPr>
+          <w:ilvl w:val="2"/>
+          <w:numId w:val="1"/>
+        </w:numPr>
+      </w:pPr>
+      <w:bookmarkStart w:id="30" w:name="__RefHeading___Toc207329771"/>
+      <w:bookmarkEnd w:id="30"/>
+      <w:r>
+        <w:rPr>
+          <w:lang w:val="es-AR" w:bidi="ar-SA"/>
+        </w:rPr>
+        <w:t>Post-condition</w:t>
+      </w:r>
+      <w:r/>
+    </w:p>
+    <w:p>
+      <w:pPr>
+        <w:pStyle w:val="Normal"/>
+        <w:rPr>
+          <w:lang w:val="es-AR" w:eastAsia="zh-CN" w:bidi="ar-SA"/>
+        </w:rPr>
+      </w:pPr>
+      <w:r>
+        <w:rPr>
+          <w:rFonts w:ascii="Arial" w:hAnsi="Arial"/>
+          <w:lang w:val="es-AR" w:bidi="ar-SA"/>
+        </w:rPr>
+        <w:t>N/A</w:t>
+      </w:r>
+      <w:r/>
+    </w:p>
+    <w:p>
+      <w:pPr>
+        <w:pStyle w:val="Heading3"/>
+        <w:numPr>
+          <w:ilvl w:val="2"/>
+          <w:numId w:val="1"/>
+        </w:numPr>
+        <w:rPr>
+          <w:sz w:val="24"/>
+          <w:i/>
+          <w:b/>
+          <w:sz w:val="24"/>
+          <w:i/>
+          <w:b/>
+          <w:szCs w:val="24"/>
+          <w:rFonts w:ascii="Times" w:hAnsi="Times" w:eastAsia="Times New Roman" w:cs="Times"/>
+          <w:color w:val="00000A"/>
+          <w:lang w:val="es-AR" w:eastAsia="zh-CN" w:bidi="ar-SA"/>
+        </w:rPr>
+      </w:pPr>
+      <w:r>
+        <w:rPr>
+          <w:rFonts w:eastAsia="Times New Roman" w:cs="Times"/>
+          <w:b/>
+          <w:color w:val="00000A"/>
+          <w:sz w:val="24"/>
+          <w:szCs w:val="24"/>
+          <w:lang w:val="es-AR" w:eastAsia="zh-CN" w:bidi="ar-SA"/>
+        </w:rPr>
+        <w:t>Caso Excepcional:</w:t>
+      </w:r>
+      <w:r/>
+    </w:p>
+    <w:p>
+      <w:pPr>
+        <w:pStyle w:val="Normal"/>
+      </w:pPr>
+      <w:r>
+        <w:rPr>
+          <w:rFonts w:eastAsia="Times New Roman" w:cs="Times" w:ascii="Arial" w:hAnsi="Arial"/>
+          <w:b w:val="false"/>
+          <w:bCs w:val="false"/>
+          <w:color w:val="00000A"/>
+          <w:sz w:val="22"/>
+          <w:szCs w:val="22"/>
+          <w:lang w:val="es-AR" w:eastAsia="zh-CN" w:bidi="ar-SA"/>
+        </w:rPr>
+        <w:t>S</w:t>
+      </w:r>
+      <w:r>
+        <w:rPr>
+          <w:rFonts w:eastAsia="Times New Roman" w:cs="Times" w:ascii="Arial" w:hAnsi="Arial"/>
+          <w:b w:val="false"/>
+          <w:bCs w:val="false"/>
+          <w:color w:val="00000A"/>
+          <w:sz w:val="22"/>
+          <w:szCs w:val="22"/>
+          <w:lang w:val="es-AR" w:eastAsia="zh-CN" w:bidi="ar-SA"/>
+        </w:rPr>
+        <w:t>i alguno de los lugares provistos por el usuario no son encontrados por el sistema, el mismo emitirá un mensaje de error.</w:t>
+      </w:r>
+      <w:r/>
+    </w:p>
+    <w:p>
+      <w:pPr>
+        <w:pStyle w:val="Heading3"/>
+        <w:numPr>
+          <w:ilvl w:val="2"/>
+          <w:numId w:val="1"/>
+        </w:numPr>
+        <w:rPr>
+          <w:sz w:val="24"/>
+          <w:i/>
+          <w:b/>
+          <w:sz w:val="24"/>
+          <w:i/>
+          <w:b/>
+          <w:szCs w:val="24"/>
+          <w:rFonts w:ascii="Times" w:hAnsi="Times" w:eastAsia="Times New Roman" w:cs="Times"/>
+          <w:color w:val="00000A"/>
+          <w:lang w:val="es-AR" w:eastAsia="zh-CN" w:bidi="ar-SA"/>
+        </w:rPr>
+      </w:pPr>
+      <w:bookmarkStart w:id="31" w:name="__RefHeading___Toc207329791"/>
+      <w:bookmarkEnd w:id="31"/>
+      <w:r>
+        <w:rPr>
+          <w:rFonts w:eastAsia="Times New Roman" w:cs="Times"/>
+          <w:b/>
+          <w:color w:val="00000A"/>
+          <w:sz w:val="24"/>
+          <w:szCs w:val="24"/>
+          <w:lang w:val="es-AR" w:eastAsia="zh-CN" w:bidi="ar-SA"/>
+        </w:rPr>
+        <w:t>Diagrama</w:t>
       </w:r>
       <w:r/>
     </w:p>
@@ -3922,28 +5469,467 @@
           <w:numId w:val="1"/>
         </w:numPr>
       </w:pPr>
-      <w:bookmarkStart w:id="26" w:name="__RefHeading___Toc20732980"/>
-      <w:bookmarkEnd w:id="26"/>
-      <w:r>
-        <w:rPr>
-          <w:lang w:val="es-AR" w:bidi="ar-SA"/>
-        </w:rPr>
-        <w:t>Use Case 2 (and so on)</w:t>
+      <w:r>
+        <w:rPr>
+          <w:lang w:val="es-AR" w:bidi="ar-SA"/>
+        </w:rPr>
+        <w:t xml:space="preserve">REQ </w:t>
+      </w:r>
+      <w:r>
+        <w:rPr>
+          <w:lang w:val="es-AR" w:bidi="ar-SA"/>
+        </w:rPr>
+        <w:t>3</w:t>
+      </w:r>
+      <w:r>
+        <w:rPr>
+          <w:lang w:val="es-AR" w:bidi="ar-SA"/>
+        </w:rPr>
+        <w:t xml:space="preserve">: </w:t>
+      </w:r>
+      <w:r>
+        <w:rPr>
+          <w:lang w:val="es-AR" w:bidi="ar-SA"/>
+        </w:rPr>
+        <w:t>Búsqueda</w:t>
+      </w:r>
+      <w:r/>
+    </w:p>
+    <w:p>
+      <w:pPr>
+        <w:pStyle w:val="Heading3"/>
+        <w:numPr>
+          <w:ilvl w:val="2"/>
+          <w:numId w:val="1"/>
+        </w:numPr>
+      </w:pPr>
+      <w:r>
+        <w:rPr>
+          <w:lang w:val="es-AR" w:bidi="ar-SA"/>
+        </w:rPr>
+        <w:t>Objetivo</w:t>
+      </w:r>
+      <w:r>
+        <w:rPr>
+          <w:lang w:val="es-AR" w:bidi="ar-SA"/>
+        </w:rPr>
+        <w:t>:</w:t>
       </w:r>
       <w:r/>
     </w:p>
     <w:p>
       <w:pPr>
         <w:pStyle w:val="Normal"/>
-        <w:rPr>
-          <w:sz w:val="28"/>
-          <w:b/>
-          <w:sz w:val="28"/>
-          <w:b/>
-          <w:szCs w:val="20"/>
+      </w:pPr>
+      <w:r>
+        <w:rPr>
+          <w:rFonts w:eastAsia="Times New Roman" w:cs="Times" w:ascii="Arial" w:hAnsi="Arial"/>
+          <w:b w:val="false"/>
+          <w:bCs w:val="false"/>
+          <w:color w:val="00000A"/>
+          <w:sz w:val="22"/>
+          <w:szCs w:val="22"/>
+          <w:lang w:val="es-AR" w:eastAsia="zh-CN" w:bidi="ar-SA"/>
+        </w:rPr>
+        <w:t xml:space="preserve">el sistema deberá poder localizar el aula u oficina indicada por el usuario y devolverle al usuario </w:t>
+      </w:r>
+      <w:r>
+        <w:rPr>
+          <w:rFonts w:eastAsia="Times New Roman" w:cs="Times" w:ascii="Arial" w:hAnsi="Arial"/>
+          <w:b w:val="false"/>
+          <w:bCs w:val="false"/>
+          <w:color w:val="00000A"/>
+          <w:sz w:val="22"/>
+          <w:szCs w:val="22"/>
+          <w:lang w:val="es-AR" w:eastAsia="zh-CN" w:bidi="ar-SA"/>
+        </w:rPr>
+        <w:t>el piso en donde dicho lugar se encuentra</w:t>
+      </w:r>
+      <w:r>
+        <w:rPr>
+          <w:rFonts w:eastAsia="Times New Roman" w:cs="Times" w:ascii="Arial" w:hAnsi="Arial"/>
+          <w:b w:val="false"/>
+          <w:bCs w:val="false"/>
+          <w:color w:val="00000A"/>
+          <w:sz w:val="22"/>
+          <w:szCs w:val="22"/>
+          <w:lang w:val="es-AR" w:eastAsia="zh-CN" w:bidi="ar-SA"/>
+        </w:rPr>
+        <w:t xml:space="preserve">. Además actualizará la vista del mapa, centrando dicho lugar. </w:t>
+      </w:r>
+      <w:r/>
+    </w:p>
+    <w:p>
+      <w:pPr>
+        <w:pStyle w:val="Heading3"/>
+        <w:numPr>
+          <w:ilvl w:val="2"/>
+          <w:numId w:val="1"/>
+        </w:numPr>
+      </w:pPr>
+      <w:bookmarkStart w:id="32" w:name="__RefHeading___Toc2073297211"/>
+      <w:bookmarkEnd w:id="32"/>
+      <w:r>
+        <w:rPr>
+          <w:lang w:val="es-AR" w:bidi="ar-SA"/>
+        </w:rPr>
+        <w:t>Input:</w:t>
+      </w:r>
+      <w:r/>
+    </w:p>
+    <w:p>
+      <w:pPr>
+        <w:pStyle w:val="Normal"/>
+      </w:pPr>
+      <w:r>
+        <w:rPr>
+          <w:rFonts w:ascii="Arial" w:hAnsi="Arial"/>
+          <w:sz w:val="22"/>
+          <w:szCs w:val="22"/>
+          <w:lang w:val="es-AR" w:bidi="ar-SA"/>
+        </w:rPr>
+        <w:t xml:space="preserve">El usuario deberá ingresar el lugar </w:t>
+      </w:r>
+      <w:r>
+        <w:rPr>
+          <w:rFonts w:ascii="Arial" w:hAnsi="Arial"/>
+          <w:sz w:val="22"/>
+          <w:szCs w:val="22"/>
+          <w:lang w:val="es-AR" w:bidi="ar-SA"/>
+        </w:rPr>
+        <w:t>del cual desea conocer la ubicación.</w:t>
+      </w:r>
+      <w:r/>
+    </w:p>
+    <w:p>
+      <w:pPr>
+        <w:pStyle w:val="Heading3"/>
+        <w:numPr>
+          <w:ilvl w:val="2"/>
+          <w:numId w:val="1"/>
+        </w:numPr>
+      </w:pPr>
+      <w:bookmarkStart w:id="33" w:name="__RefHeading___Toc2073297311"/>
+      <w:bookmarkEnd w:id="33"/>
+      <w:r>
+        <w:rPr>
+          <w:lang w:val="es-AR" w:bidi="ar-SA"/>
+        </w:rPr>
+        <w:t>Output:</w:t>
+      </w:r>
+      <w:r/>
+    </w:p>
+    <w:p>
+      <w:pPr>
+        <w:pStyle w:val="Normal"/>
+      </w:pPr>
+      <w:r>
+        <w:rPr>
+          <w:rFonts w:ascii="Arial" w:hAnsi="Arial"/>
+          <w:sz w:val="22"/>
+          <w:szCs w:val="22"/>
+          <w:lang w:val="es-AR" w:bidi="ar-SA"/>
+        </w:rPr>
+        <w:t>Si el sistema tiene dicho lugar registrado deberá actualizar la vista del mapa para centrarla en dicho lugar. Deberá devolver también un mensaje donde se le indique textualmente al usuario en qué piso se encuentra.</w:t>
+      </w:r>
+      <w:r/>
+    </w:p>
+    <w:p>
+      <w:pPr>
+        <w:pStyle w:val="Heading3"/>
+        <w:numPr>
+          <w:ilvl w:val="2"/>
+          <w:numId w:val="1"/>
+        </w:numPr>
+      </w:pPr>
+      <w:bookmarkStart w:id="34" w:name="__RefHeading___Toc2073297411"/>
+      <w:bookmarkEnd w:id="34"/>
+      <w:r>
+        <w:rPr>
+          <w:lang w:val="es-AR" w:bidi="ar-SA"/>
+        </w:rPr>
+        <w:t>Main Scenario:</w:t>
+      </w:r>
+      <w:r/>
+    </w:p>
+    <w:p>
+      <w:pPr>
+        <w:pStyle w:val="Heading3"/>
+        <w:numPr>
+          <w:ilvl w:val="2"/>
+          <w:numId w:val="1"/>
+        </w:numPr>
+      </w:pPr>
+      <w:bookmarkStart w:id="35" w:name="__RefHeading___Toc2073297511"/>
+      <w:bookmarkEnd w:id="35"/>
+      <w:r>
+        <w:rPr>
+          <w:lang w:val="es-AR" w:bidi="ar-SA"/>
+        </w:rPr>
+        <w:t>Pre-condi</w:t>
+      </w:r>
+      <w:r>
+        <w:rPr>
+          <w:lang w:val="es-AR" w:bidi="ar-SA"/>
+        </w:rPr>
+        <w:t>c</w:t>
+      </w:r>
+      <w:r>
+        <w:rPr>
+          <w:lang w:val="es-AR" w:bidi="ar-SA"/>
+        </w:rPr>
+        <w:t>i</w:t>
+      </w:r>
+      <w:r>
+        <w:rPr>
+          <w:lang w:val="es-AR" w:bidi="ar-SA"/>
+        </w:rPr>
+        <w:t>ó</w:t>
+      </w:r>
+      <w:r>
+        <w:rPr>
+          <w:lang w:val="es-AR" w:bidi="ar-SA"/>
+        </w:rPr>
+        <w:t>n:</w:t>
+      </w:r>
+      <w:r/>
+    </w:p>
+    <w:p>
+      <w:pPr>
+        <w:pStyle w:val="Normal"/>
+      </w:pPr>
+      <w:r>
+        <w:rPr>
+          <w:rFonts w:ascii="Arial" w:hAnsi="Arial"/>
+          <w:lang w:val="es-AR" w:bidi="ar-SA"/>
+        </w:rPr>
+        <w:t>N/A</w:t>
+      </w:r>
+      <w:r/>
+    </w:p>
+    <w:p>
+      <w:pPr>
+        <w:pStyle w:val="Heading3"/>
+        <w:numPr>
+          <w:ilvl w:val="2"/>
+          <w:numId w:val="1"/>
+        </w:numPr>
+      </w:pPr>
+      <w:bookmarkStart w:id="36" w:name="__RefHeading___Toc2073297611"/>
+      <w:bookmarkEnd w:id="36"/>
+      <w:r>
+        <w:rPr>
+          <w:lang w:val="es-AR" w:bidi="ar-SA"/>
+        </w:rPr>
+        <w:t>Pasos</w:t>
+      </w:r>
+      <w:r>
+        <w:rPr>
+          <w:lang w:val="es-AR" w:bidi="ar-SA"/>
+        </w:rPr>
+        <w:t>:</w:t>
+      </w:r>
+      <w:r/>
+    </w:p>
+    <w:p>
+      <w:pPr>
+        <w:pStyle w:val="Heading4"/>
+        <w:numPr>
+          <w:ilvl w:val="3"/>
+          <w:numId w:val="1"/>
+        </w:numPr>
+        <w:ind w:left="720" w:hanging="0"/>
+      </w:pPr>
+      <w:r>
+        <w:rPr>
+          <w:lang w:val="es-AR" w:bidi="ar-SA"/>
+        </w:rPr>
+        <w:t xml:space="preserve">Paso 1: </w:t>
+      </w:r>
+      <w:r>
+        <w:rPr>
+          <w:i w:val="false"/>
+          <w:iCs w:val="false"/>
+          <w:lang w:val="es-AR" w:bidi="ar-SA"/>
+        </w:rPr>
+        <w:t>El usuario abre la aplicación.</w:t>
+      </w:r>
+      <w:r/>
+    </w:p>
+    <w:p>
+      <w:pPr>
+        <w:pStyle w:val="Heading4"/>
+        <w:numPr>
+          <w:ilvl w:val="3"/>
+          <w:numId w:val="1"/>
+        </w:numPr>
+        <w:ind w:left="720" w:hanging="0"/>
+      </w:pPr>
+      <w:r>
+        <w:rPr>
+          <w:lang w:val="es-AR" w:bidi="ar-SA"/>
+        </w:rPr>
+        <w:t xml:space="preserve">Paso 2: </w:t>
+      </w:r>
+      <w:r>
+        <w:rPr>
+          <w:i w:val="false"/>
+          <w:iCs w:val="false"/>
+          <w:lang w:val="es-AR" w:bidi="ar-SA"/>
+        </w:rPr>
+        <w:t xml:space="preserve">El usuario </w:t>
+      </w:r>
+      <w:r>
+        <w:rPr>
+          <w:i w:val="false"/>
+          <w:iCs w:val="false"/>
+          <w:lang w:val="es-AR" w:bidi="ar-SA"/>
+        </w:rPr>
+        <w:t>da tap al botón de busqueda, ubicado en el menú de la izquierda</w:t>
+      </w:r>
+      <w:r>
+        <w:rPr>
+          <w:lang w:val="es-AR" w:bidi="ar-SA"/>
+        </w:rPr>
+        <w:t>.</w:t>
+      </w:r>
+      <w:r/>
+    </w:p>
+    <w:p>
+      <w:pPr>
+        <w:pStyle w:val="Heading4"/>
+        <w:numPr>
+          <w:ilvl w:val="3"/>
+          <w:numId w:val="1"/>
+        </w:numPr>
+        <w:ind w:left="720" w:hanging="0"/>
+      </w:pPr>
+      <w:r>
+        <w:rPr>
+          <w:lang w:val="es-AR" w:bidi="ar-SA"/>
+        </w:rPr>
+        <w:t>Paso</w:t>
+      </w:r>
+      <w:r>
+        <w:rPr>
+          <w:lang w:val="es-AR" w:bidi="ar-SA"/>
+        </w:rPr>
+        <w:t xml:space="preserve"> </w:t>
+      </w:r>
+      <w:r>
+        <w:rPr>
+          <w:lang w:val="es-AR" w:bidi="ar-SA"/>
+        </w:rPr>
+        <w:t xml:space="preserve">3 </w:t>
+      </w:r>
+      <w:r>
+        <w:rPr>
+          <w:lang w:val="es-AR" w:bidi="ar-SA"/>
+        </w:rPr>
+        <w:t xml:space="preserve">: </w:t>
+      </w:r>
+      <w:r>
+        <w:rPr>
+          <w:i w:val="false"/>
+          <w:iCs w:val="false"/>
+          <w:lang w:val="es-AR" w:bidi="ar-SA"/>
+        </w:rPr>
+        <w:t xml:space="preserve">El usuario </w:t>
+      </w:r>
+      <w:r>
+        <w:rPr>
+          <w:i w:val="false"/>
+          <w:iCs w:val="false"/>
+          <w:lang w:val="es-AR" w:bidi="ar-SA"/>
+        </w:rPr>
+        <w:t>Ingresa el lugar en el campo correspondiente.</w:t>
+      </w:r>
+      <w:r/>
+    </w:p>
+    <w:p>
+      <w:pPr>
+        <w:pStyle w:val="Heading4"/>
+        <w:numPr>
+          <w:ilvl w:val="3"/>
+          <w:numId w:val="1"/>
+        </w:numPr>
+        <w:ind w:left="720" w:hanging="0"/>
+      </w:pPr>
+      <w:r>
+        <w:rPr>
+          <w:i/>
+          <w:iCs/>
+          <w:lang w:val="es-AR" w:bidi="ar-SA"/>
+        </w:rPr>
+        <w:t xml:space="preserve">Paso 4: </w:t>
+      </w:r>
+      <w:r>
+        <w:rPr>
+          <w:i w:val="false"/>
+          <w:iCs w:val="false"/>
+          <w:lang w:val="es-AR" w:bidi="ar-SA"/>
+        </w:rPr>
+        <w:t>El usuario hace clic sobre el botón 'Encontrar'</w:t>
+      </w:r>
+      <w:r>
+        <w:rPr>
+          <w:i w:val="false"/>
+          <w:iCs w:val="false"/>
+          <w:lang w:val="es-AR" w:bidi="ar-SA"/>
+        </w:rPr>
+        <w:t>.</w:t>
+      </w:r>
+      <w:r/>
+    </w:p>
+    <w:p>
+      <w:pPr>
+        <w:pStyle w:val="Heading3"/>
+        <w:numPr>
+          <w:ilvl w:val="2"/>
+          <w:numId w:val="1"/>
+        </w:numPr>
+      </w:pPr>
+      <w:bookmarkStart w:id="37" w:name="__RefHeading___Toc2073297711"/>
+      <w:bookmarkEnd w:id="37"/>
+      <w:r>
+        <w:rPr>
+          <w:lang w:val="es-AR" w:bidi="ar-SA"/>
+        </w:rPr>
+        <w:t>Post-condition</w:t>
+      </w:r>
+      <w:r/>
+    </w:p>
+    <w:p>
+      <w:pPr>
+        <w:pStyle w:val="Normal"/>
+      </w:pPr>
+      <w:r>
+        <w:rPr>
+          <w:rFonts w:ascii="Arial" w:hAnsi="Arial"/>
+          <w:lang w:val="es-AR" w:bidi="ar-SA"/>
+        </w:rPr>
+        <w:t>N/A</w:t>
+      </w:r>
+      <w:r/>
+    </w:p>
+    <w:p>
+      <w:pPr>
+        <w:pStyle w:val="Heading3"/>
+        <w:numPr>
+          <w:ilvl w:val="2"/>
+          <w:numId w:val="1"/>
+        </w:numPr>
+        <w:rPr>
+          <w:sz w:val="24"/>
+          <w:i/>
+          <w:b/>
+          <w:sz w:val="24"/>
+          <w:i/>
+          <w:b/>
+          <w:szCs w:val="24"/>
           <w:rFonts w:ascii="Times" w:hAnsi="Times" w:eastAsia="Times New Roman" w:cs="Times"/>
           <w:color w:val="00000A"/>
-          <w:lang w:val="en-US" w:eastAsia="zh-CN" w:bidi="ar-SA"/>
+          <w:lang w:val="es-AR" w:eastAsia="zh-CN" w:bidi="ar-SA"/>
         </w:rPr>
       </w:pPr>
       <w:r>
@@ -3951,10 +5937,52 @@
           <w:rFonts w:eastAsia="Times New Roman" w:cs="Times"/>
           <w:b/>
           <w:color w:val="00000A"/>
-          <w:sz w:val="28"/>
-          <w:szCs w:val="20"/>
-          <w:lang w:bidi="ar-SA"/>
-        </w:rPr>
+          <w:sz w:val="24"/>
+          <w:szCs w:val="24"/>
+          <w:lang w:val="es-AR" w:eastAsia="zh-CN" w:bidi="ar-SA"/>
+        </w:rPr>
+        <w:t>Caso Excepcional:</w:t>
+      </w:r>
+      <w:r/>
+    </w:p>
+    <w:p>
+      <w:pPr>
+        <w:pStyle w:val="Normal"/>
+      </w:pPr>
+      <w:r>
+        <w:rPr>
+          <w:rFonts w:eastAsia="Times New Roman" w:cs="Times" w:ascii="Arial" w:hAnsi="Arial"/>
+          <w:b w:val="false"/>
+          <w:bCs w:val="false"/>
+          <w:color w:val="00000A"/>
+          <w:sz w:val="22"/>
+          <w:szCs w:val="22"/>
+          <w:lang w:val="es-AR" w:eastAsia="zh-CN" w:bidi="ar-SA"/>
+        </w:rPr>
+        <w:t>Si el lugar provisto no es encontrado por el sistema, se devolverá un mensaje de error y la vista principal permanecerá sin modificaciones.</w:t>
+      </w:r>
+      <w:r/>
+    </w:p>
+    <w:p>
+      <w:pPr>
+        <w:pStyle w:val="Heading3"/>
+        <w:numPr>
+          <w:ilvl w:val="2"/>
+          <w:numId w:val="1"/>
+        </w:numPr>
+      </w:pPr>
+      <w:bookmarkStart w:id="38" w:name="__RefHeading___Toc2073297911"/>
+      <w:bookmarkEnd w:id="38"/>
+      <w:r>
+        <w:rPr>
+          <w:rFonts w:eastAsia="Times New Roman" w:cs="Times"/>
+          <w:b/>
+          <w:color w:val="00000A"/>
+          <w:sz w:val="24"/>
+          <w:szCs w:val="24"/>
+          <w:lang w:val="es-AR" w:eastAsia="zh-CN" w:bidi="ar-SA"/>
+        </w:rPr>
+        <w:t>Diagrama</w:t>
       </w:r>
       <w:r/>
     </w:p>
@@ -3966,8 +5994,8 @@
           <w:numId w:val="1"/>
         </w:numPr>
       </w:pPr>
-      <w:bookmarkStart w:id="27" w:name="__RefHeading___Toc20732981"/>
-      <w:bookmarkEnd w:id="27"/>
+      <w:bookmarkStart w:id="39" w:name="__RefHeading___Toc20732981"/>
+      <w:bookmarkEnd w:id="39"/>
       <w:r>
         <w:rPr>
           <w:lang w:val="es-AR" w:bidi="ar-SA"/>
@@ -3984,8 +6012,8 @@
           <w:numId w:val="1"/>
         </w:numPr>
       </w:pPr>
-      <w:bookmarkStart w:id="28" w:name="__RefHeading___Toc20732982"/>
-      <w:bookmarkEnd w:id="28"/>
+      <w:bookmarkStart w:id="40" w:name="__RefHeading___Toc20732982"/>
+      <w:bookmarkEnd w:id="40"/>
       <w:r>
         <w:rPr>
           <w:lang w:val="es-AR" w:bidi="ar-SA"/>
@@ -4014,8 +6042,8 @@
           <w:numId w:val="1"/>
         </w:numPr>
       </w:pPr>
-      <w:bookmarkStart w:id="29" w:name="__RefHeading___Toc20732983"/>
-      <w:bookmarkEnd w:id="29"/>
+      <w:bookmarkStart w:id="41" w:name="__RefHeading___Toc20732983"/>
+      <w:bookmarkEnd w:id="41"/>
       <w:r>
         <w:rPr>
           <w:lang w:val="es-AR" w:bidi="ar-SA"/>
@@ -4044,8 +6072,8 @@
           <w:numId w:val="1"/>
         </w:numPr>
       </w:pPr>
-      <w:bookmarkStart w:id="30" w:name="__RefHeading___Toc20732984"/>
-      <w:bookmarkEnd w:id="30"/>
+      <w:bookmarkStart w:id="42" w:name="__RefHeading___Toc20732984"/>
+      <w:bookmarkEnd w:id="42"/>
       <w:r>
         <w:rPr>
           <w:lang w:val="es-AR" w:bidi="ar-SA"/>
@@ -4074,8 +6102,8 @@
           <w:numId w:val="1"/>
         </w:numPr>
       </w:pPr>
-      <w:bookmarkStart w:id="31" w:name="__RefHeading___Toc20732985"/>
-      <w:bookmarkEnd w:id="31"/>
+      <w:bookmarkStart w:id="43" w:name="__RefHeading___Toc20732985"/>
+      <w:bookmarkEnd w:id="43"/>
       <w:r>
         <w:rPr>
           <w:lang w:val="es-AR" w:bidi="ar-SA"/>
@@ -4093,121 +6121,6 @@
           <w:lang w:val="es-AR" w:bidi="ar-SA"/>
         </w:rPr>
         <w:t>&lt;Specify any additional quality characteristics for the product that will be important to either the customers or the developers. Some to consider are: adaptability, availability, correctness, flexibility, interoperability, maintainability, portability, reliability, reusability, robustness, testability, and usability. Write these to be specific, quantitative, and verifiable when possible. At the least, clarify the relative preferences for various attributes, such as ease of use over ease of learning.&gt;</w:t>
-      </w:r>
-      <w:r/>
-    </w:p>
-    <w:p>
-      <w:pPr>
-        <w:pStyle w:val="Heading1"/>
-        <w:numPr>
-          <w:ilvl w:val="0"/>
-          <w:numId w:val="1"/>
-        </w:numPr>
-      </w:pPr>
-      <w:bookmarkStart w:id="32" w:name="__RefHeading___Toc20732986"/>
-      <w:bookmarkEnd w:id="32"/>
-      <w:r>
-        <w:rPr>
-          <w:lang w:val="es-AR" w:bidi="ar-SA"/>
-        </w:rPr>
-        <w:t>Other Requirements</w:t>
-      </w:r>
-      <w:r/>
-    </w:p>
-    <w:p>
-      <w:pPr>
-        <w:pStyle w:val="Template"/>
-      </w:pPr>
-      <w:r>
-        <w:rPr>
-          <w:lang w:val="es-AR" w:bidi="ar-SA"/>
-        </w:rPr>
-        <w:t>&lt;Define any other requirements not covered elsewhere in the SRS. This might include database requirements, internationalization requirements, legal requirements, reuse objectives for the project, and so on. Add any new sections that are pertinent to the project.&gt;</w:t>
-      </w:r>
-      <w:r/>
-    </w:p>
-    <w:p>
-      <w:pPr>
-        <w:pStyle w:val="TOCEntry"/>
-      </w:pPr>
-      <w:bookmarkStart w:id="33" w:name="__RefHeading___Toc20732987"/>
-      <w:bookmarkEnd w:id="33"/>
-      <w:r>
-        <w:rPr>
-          <w:lang w:val="es-AR" w:bidi="ar-SA"/>
-        </w:rPr>
-        <w:t>Appendix A: Glossary</w:t>
-      </w:r>
-      <w:r/>
-    </w:p>
-    <w:p>
-      <w:pPr>
-        <w:pStyle w:val="Template"/>
-      </w:pPr>
-      <w:r>
-        <w:rPr>
-          <w:lang w:val="es-AR" w:bidi="ar-SA"/>
-        </w:rPr>
-        <w:t>&lt;Define all the terms necessary to properly interpret the SRS, including acronyms and abbreviations. You may wish to build a separate glossary that spans multiple projects or the entire organization, and just include terms specific to a single project in each SRS.&gt;</w:t>
-      </w:r>
-      <w:r/>
-    </w:p>
-    <w:p>
-      <w:pPr>
-        <w:pStyle w:val="TOCEntry"/>
-      </w:pPr>
-      <w:bookmarkStart w:id="34" w:name="__RefHeading___Toc20732988"/>
-      <w:bookmarkEnd w:id="34"/>
-      <w:r>
-        <w:rPr>
-          <w:lang w:val="es-AR" w:bidi="ar-SA"/>
-        </w:rPr>
-        <w:t>Appendix B: Analysis Models</w:t>
-      </w:r>
-      <w:r/>
-    </w:p>
-    <w:p>
-      <w:pPr>
-        <w:pStyle w:val="Template"/>
-      </w:pPr>
-      <w:r>
-        <w:rPr>
-          <w:lang w:val="es-AR" w:bidi="ar-SA"/>
-        </w:rPr>
-        <w:t>&lt;Optionally, include any pertinent analysis models, such as data flow diagrams, class diagrams, state-transition diagrams, or entity-relationship diagrams</w:t>
-      </w:r>
-      <w:r>
-        <w:rPr>
-          <w:i w:val="false"/>
-          <w:lang w:val="es-AR" w:bidi="ar-SA"/>
-        </w:rPr>
-        <w:t>.&gt;</w:t>
-      </w:r>
-      <w:r/>
-    </w:p>
-    <w:p>
-      <w:pPr>
-        <w:pStyle w:val="TOCEntry"/>
-      </w:pPr>
-      <w:bookmarkStart w:id="35" w:name="__RefHeading___Toc20732989"/>
-      <w:bookmarkEnd w:id="35"/>
-      <w:r>
-        <w:rPr>
-          <w:lang w:val="es-AR" w:bidi="ar-SA"/>
-        </w:rPr>
-        <w:t>Appendix C: To Be Determined List</w:t>
-      </w:r>
-      <w:r/>
-    </w:p>
-    <w:p>
-      <w:pPr>
-        <w:pStyle w:val="Template"/>
-      </w:pPr>
-      <w:r>
-        <w:rPr>
-          <w:lang w:val="es-AR" w:bidi="ar-SA"/>
-        </w:rPr>
-        <w:t>&lt;Collect a numbered list of the TBD (to be determined) references that remain in the SRS so they can be tracked to closure.&gt;</w:t>
       </w:r>
       <w:r/>
     </w:p>
@@ -4281,8 +6194,8 @@
     <w:pPr>
       <w:pStyle w:val="Header"/>
     </w:pPr>
-    <w:bookmarkStart w:id="36" w:name="__DdeLink__772_216915914"/>
-    <w:bookmarkEnd w:id="36"/>
+    <w:bookmarkStart w:id="44" w:name="__DdeLink__772_216915914"/>
+    <w:bookmarkEnd w:id="44"/>
     <w:r>
       <w:rPr>
         <w:rFonts w:eastAsia="Times New Roman" w:cs="Times"/>
@@ -5500,6 +7413,25 @@
   </w:style>
   <w:style w:type="character" w:styleId="ListLabel6">
     <w:name w:val="ListLabel 6"/>
+    <w:rPr>
+      <w:rFonts w:cs="OpenSymbol"/>
+    </w:rPr>
+  </w:style>
+  <w:style w:type="character" w:styleId="ListLabel7">
+    <w:name w:val="ListLabel 7"/>
+    <w:rPr>
+      <w:b/>
+      <w:sz w:val="24"/>
+    </w:rPr>
+  </w:style>
+  <w:style w:type="character" w:styleId="ListLabel8">
+    <w:name w:val="ListLabel 8"/>
+    <w:rPr>
+      <w:rFonts w:cs="Symbol"/>
+    </w:rPr>
+  </w:style>
+  <w:style w:type="character" w:styleId="ListLabel9">
+    <w:name w:val="ListLabel 9"/>
     <w:rPr>
       <w:rFonts w:cs="OpenSymbol"/>
     </w:rPr>

</xml_diff>

<commit_message>
url de generadores de graficos
</commit_message>
<xml_diff>
--- a/docs/SRS.docx
+++ b/docs/SRS.docx
@@ -4101,6 +4101,96 @@
     <w:p>
       <w:pPr>
         <w:pStyle w:val="Template"/>
+        <w:rPr>
+          <w:sz w:val="22"/>
+          <w:i w:val="false"/>
+          <w:sz w:val="22"/>
+          <w:i w:val="false"/>
+          <w:szCs w:val="20"/>
+          <w:iCs w:val="false"/>
+          <w:rFonts w:ascii="Arial" w:hAnsi="Arial" w:eastAsia="Times New Roman" w:cs="Arial"/>
+          <w:color w:val="00000A"/>
+          <w:lang w:val="en-US" w:eastAsia="zh-CN" w:bidi="ar-SA"/>
+        </w:rPr>
+      </w:pPr>
+      <w:r>
+        <w:rPr>
+          <w:i w:val="false"/>
+          <w:iCs w:val="false"/>
+        </w:rPr>
+        <w:t>Gráficos:</w:t>
+      </w:r>
+      <w:r/>
+    </w:p>
+    <w:p>
+      <w:pPr>
+        <w:pStyle w:val="Template"/>
+        <w:numPr>
+          <w:ilvl w:val="0"/>
+          <w:numId w:val="11"/>
+        </w:numPr>
+      </w:pPr>
+      <w:r>
+        <w:rPr>
+          <w:i w:val="false"/>
+          <w:iCs w:val="false"/>
+        </w:rPr>
+        <w:t xml:space="preserve">Casos de uso, diagramas de actividades: </w:t>
+      </w:r>
+      <w:hyperlink r:id="rId6">
+        <w:r>
+          <w:rPr>
+            <w:rStyle w:val="InternetLink"/>
+            <w:i w:val="false"/>
+            <w:iCs w:val="false"/>
+          </w:rPr>
+          <w:t>https://yuml.me/diagram/scruffy/activity/draw</w:t>
+        </w:r>
+      </w:hyperlink>
+      <w:r/>
+    </w:p>
+    <w:p>
+      <w:pPr>
+        <w:pStyle w:val="Template"/>
+        <w:numPr>
+          <w:ilvl w:val="0"/>
+          <w:numId w:val="11"/>
+        </w:numPr>
+      </w:pPr>
+      <w:r>
+        <w:rPr>
+          <w:i w:val="false"/>
+          <w:iCs w:val="false"/>
+        </w:rPr>
+        <w:t xml:space="preserve">Diagramas de secuencias: </w:t>
+      </w:r>
+      <w:hyperlink r:id="rId7">
+        <w:r>
+          <w:rPr>
+            <w:rStyle w:val="InternetLink"/>
+            <w:i w:val="false"/>
+            <w:iCs w:val="false"/>
+          </w:rPr>
+          <w:t>https://www.websequencediagrams.com/</w:t>
+        </w:r>
+      </w:hyperlink>
+      <w:r/>
+    </w:p>
+    <w:p>
+      <w:pPr>
+        <w:pStyle w:val="Template"/>
+      </w:pPr>
+      <w:r>
+        <w:rPr>
+          <w:i w:val="false"/>
+          <w:iCs w:val="false"/>
+        </w:rPr>
+      </w:r>
+      <w:r/>
+    </w:p>
+    <w:p>
+      <w:pPr>
+        <w:pStyle w:val="Template"/>
       </w:pPr>
       <w:r>
         <w:rPr>
@@ -4267,7 +4357,7 @@
                     </pic:cNvPicPr>
                   </pic:nvPicPr>
                   <pic:blipFill>
-                    <a:blip r:embed="rId6"/>
+                    <a:blip r:embed="rId8"/>
                     <a:stretch>
                       <a:fillRect/>
                     </a:stretch>
@@ -4359,7 +4449,7 @@
                     </pic:cNvPicPr>
                   </pic:nvPicPr>
                   <pic:blipFill>
-                    <a:blip r:embed="rId7"/>
+                    <a:blip r:embed="rId9"/>
                     <a:stretch>
                       <a:fillRect/>
                     </a:stretch>
@@ -4551,7 +4641,7 @@
                     </pic:cNvPicPr>
                   </pic:nvPicPr>
                   <pic:blipFill>
-                    <a:blip r:embed="rId8"/>
+                    <a:blip r:embed="rId10"/>
                     <a:stretch>
                       <a:fillRect/>
                     </a:stretch>
@@ -5513,7 +5603,7 @@
                     </pic:cNvPicPr>
                   </pic:nvPicPr>
                   <pic:blipFill>
-                    <a:blip r:embed="rId9"/>
+                    <a:blip r:embed="rId11"/>
                     <a:stretch>
                       <a:fillRect/>
                     </a:stretch>
@@ -5973,7 +6063,7 @@
                     </pic:cNvPicPr>
                   </pic:nvPicPr>
                   <pic:blipFill>
-                    <a:blip r:embed="rId10"/>
+                    <a:blip r:embed="rId12"/>
                     <a:stretch>
                       <a:fillRect/>
                     </a:stretch>
@@ -6425,7 +6515,7 @@
                     </pic:cNvPicPr>
                   </pic:nvPicPr>
                   <pic:blipFill>
-                    <a:blip r:embed="rId11"/>
+                    <a:blip r:embed="rId13"/>
                     <a:stretch>
                       <a:fillRect/>
                     </a:stretch>
@@ -6812,7 +6902,7 @@
                     </pic:cNvPicPr>
                   </pic:nvPicPr>
                   <pic:blipFill>
-                    <a:blip r:embed="rId12"/>
+                    <a:blip r:embed="rId14"/>
                     <a:stretch>
                       <a:fillRect/>
                     </a:stretch>
@@ -7201,8 +7291,8 @@
       <w:r/>
     </w:p>
     <w:sectPr>
-      <w:headerReference w:type="default" r:id="rId13"/>
-      <w:footerReference w:type="default" r:id="rId14"/>
+      <w:headerReference w:type="default" r:id="rId15"/>
+      <w:footerReference w:type="default" r:id="rId16"/>
       <w:type w:val="nextPage"/>
       <w:pgSz w:w="12240" w:h="15840"/>
       <w:pgMar w:left="1440" w:right="1440" w:header="720" w:top="1440" w:footer="720" w:bottom="1440" w:gutter="0"/>
@@ -8617,6 +8707,143 @@
   <w:abstractNum w:abstractNumId="11">
     <w:lvl w:ilvl="0">
       <w:start w:val="1"/>
+      <w:numFmt w:val="bullet"/>
+      <w:lvlText w:val=""/>
+      <w:lvlJc w:val="left"/>
+      <w:pPr>
+        <w:tabs>
+          <w:tab w:val="num" w:pos="720"/>
+        </w:tabs>
+        <w:ind w:left="720" w:hanging="360"/>
+      </w:pPr>
+      <w:rPr>
+        <w:rFonts w:ascii="Symbol" w:hAnsi="Symbol" w:cs="Symbol" w:hint="default"/>
+      </w:rPr>
+    </w:lvl>
+    <w:lvl w:ilvl="1">
+      <w:start w:val="1"/>
+      <w:numFmt w:val="bullet"/>
+      <w:lvlText w:val="◦"/>
+      <w:lvlJc w:val="left"/>
+      <w:pPr>
+        <w:tabs>
+          <w:tab w:val="num" w:pos="1080"/>
+        </w:tabs>
+        <w:ind w:left="1080" w:hanging="360"/>
+      </w:pPr>
+      <w:rPr>
+        <w:rFonts w:ascii="OpenSymbol" w:hAnsi="OpenSymbol" w:cs="OpenSymbol" w:hint="default"/>
+      </w:rPr>
+    </w:lvl>
+    <w:lvl w:ilvl="2">
+      <w:start w:val="1"/>
+      <w:numFmt w:val="bullet"/>
+      <w:lvlText w:val="▪"/>
+      <w:lvlJc w:val="left"/>
+      <w:pPr>
+        <w:tabs>
+          <w:tab w:val="num" w:pos="1440"/>
+        </w:tabs>
+        <w:ind w:left="1440" w:hanging="360"/>
+      </w:pPr>
+      <w:rPr>
+        <w:rFonts w:ascii="OpenSymbol" w:hAnsi="OpenSymbol" w:cs="OpenSymbol" w:hint="default"/>
+      </w:rPr>
+    </w:lvl>
+    <w:lvl w:ilvl="3">
+      <w:start w:val="1"/>
+      <w:numFmt w:val="bullet"/>
+      <w:lvlText w:val=""/>
+      <w:lvlJc w:val="left"/>
+      <w:pPr>
+        <w:tabs>
+          <w:tab w:val="num" w:pos="1800"/>
+        </w:tabs>
+        <w:ind w:left="1800" w:hanging="360"/>
+      </w:pPr>
+      <w:rPr>
+        <w:rFonts w:ascii="Symbol" w:hAnsi="Symbol" w:cs="Symbol" w:hint="default"/>
+      </w:rPr>
+    </w:lvl>
+    <w:lvl w:ilvl="4">
+      <w:start w:val="1"/>
+      <w:numFmt w:val="bullet"/>
+      <w:lvlText w:val="◦"/>
+      <w:lvlJc w:val="left"/>
+      <w:pPr>
+        <w:tabs>
+          <w:tab w:val="num" w:pos="2160"/>
+        </w:tabs>
+        <w:ind w:left="2160" w:hanging="360"/>
+      </w:pPr>
+      <w:rPr>
+        <w:rFonts w:ascii="OpenSymbol" w:hAnsi="OpenSymbol" w:cs="OpenSymbol" w:hint="default"/>
+      </w:rPr>
+    </w:lvl>
+    <w:lvl w:ilvl="5">
+      <w:start w:val="1"/>
+      <w:numFmt w:val="bullet"/>
+      <w:lvlText w:val="▪"/>
+      <w:lvlJc w:val="left"/>
+      <w:pPr>
+        <w:tabs>
+          <w:tab w:val="num" w:pos="2520"/>
+        </w:tabs>
+        <w:ind w:left="2520" w:hanging="360"/>
+      </w:pPr>
+      <w:rPr>
+        <w:rFonts w:ascii="OpenSymbol" w:hAnsi="OpenSymbol" w:cs="OpenSymbol" w:hint="default"/>
+      </w:rPr>
+    </w:lvl>
+    <w:lvl w:ilvl="6">
+      <w:start w:val="1"/>
+      <w:numFmt w:val="bullet"/>
+      <w:lvlText w:val=""/>
+      <w:lvlJc w:val="left"/>
+      <w:pPr>
+        <w:tabs>
+          <w:tab w:val="num" w:pos="2880"/>
+        </w:tabs>
+        <w:ind w:left="2880" w:hanging="360"/>
+      </w:pPr>
+      <w:rPr>
+        <w:rFonts w:ascii="Symbol" w:hAnsi="Symbol" w:cs="Symbol" w:hint="default"/>
+      </w:rPr>
+    </w:lvl>
+    <w:lvl w:ilvl="7">
+      <w:start w:val="1"/>
+      <w:numFmt w:val="bullet"/>
+      <w:lvlText w:val="◦"/>
+      <w:lvlJc w:val="left"/>
+      <w:pPr>
+        <w:tabs>
+          <w:tab w:val="num" w:pos="3240"/>
+        </w:tabs>
+        <w:ind w:left="3240" w:hanging="360"/>
+      </w:pPr>
+      <w:rPr>
+        <w:rFonts w:ascii="OpenSymbol" w:hAnsi="OpenSymbol" w:cs="OpenSymbol" w:hint="default"/>
+      </w:rPr>
+    </w:lvl>
+    <w:lvl w:ilvl="8">
+      <w:start w:val="1"/>
+      <w:numFmt w:val="bullet"/>
+      <w:lvlText w:val="▪"/>
+      <w:lvlJc w:val="left"/>
+      <w:pPr>
+        <w:tabs>
+          <w:tab w:val="num" w:pos="3600"/>
+        </w:tabs>
+        <w:ind w:left="3600" w:hanging="360"/>
+      </w:pPr>
+      <w:rPr>
+        <w:rFonts w:ascii="OpenSymbol" w:hAnsi="OpenSymbol" w:cs="OpenSymbol" w:hint="default"/>
+      </w:rPr>
+    </w:lvl>
+  </w:abstractNum>
+  <w:abstractNum w:abstractNumId="12">
+    <w:lvl w:ilvl="0">
+      <w:start w:val="1"/>
       <w:numFmt w:val="none"/>
       <w:suff w:val="nothing"/>
       <w:lvlText w:val=""/>
@@ -8765,6 +8992,9 @@
   </w:num>
   <w:num w:numId="11">
     <w:abstractNumId w:val="11"/>
+  </w:num>
+  <w:num w:numId="12">
+    <w:abstractNumId w:val="12"/>
   </w:num>
 </w:numbering>
 </file>

</xml_diff>